<commit_message>
gitignore updated, Repositories geaddet
</commit_message>
<xml_diff>
--- a/Documentation/IPA Dokumentation- Loetscher Simon.docx
+++ b/Documentation/IPA Dokumentation- Loetscher Simon.docx
@@ -8371,6 +8371,27 @@
                 <w:sz w:val="21"/>
               </w:rPr>
               <w:t>B8e85a5</w:t>
+            </w:r>
+            <w:r>
+              <w:rPr>
+                <w:sz w:val="21"/>
+              </w:rPr>
+              <w:t>,</w:t>
+            </w:r>
+          </w:p>
+          <w:p>
+            <w:pPr>
+              <w:pStyle w:val="Main"/>
+              <w:cnfStyle w:val="000000000000" w:firstRow="0" w:lastRow="0" w:firstColumn="0" w:lastColumn="0" w:oddVBand="0" w:evenVBand="0" w:oddHBand="0" w:evenHBand="0" w:firstRowFirstColumn="0" w:firstRowLastColumn="0" w:lastRowFirstColumn="0" w:lastRowLastColumn="0"/>
+              <w:rPr>
+                <w:sz w:val="21"/>
+              </w:rPr>
+            </w:pPr>
+            <w:r>
+              <w:rPr>
+                <w:sz w:val="21"/>
+              </w:rPr>
+              <w:t>b5bf138</w:t>
             </w:r>
           </w:p>
         </w:tc>

</xml_diff>

<commit_message>
Architektur nochmals neu aufgebaut, logging begonnen zu implementieren
</commit_message>
<xml_diff>
--- a/Documentation/IPA Dokumentation- Loetscher Simon.docx
+++ b/Documentation/IPA Dokumentation- Loetscher Simon.docx
@@ -3413,21 +3413,7 @@
             <w:rStyle w:val="Hyperlink"/>
             <w:noProof/>
           </w:rPr>
-          <w:t>Datenbank Man</w:t>
-        </w:r>
-        <w:r>
-          <w:rPr>
-            <w:rStyle w:val="Hyperlink"/>
-            <w:noProof/>
-          </w:rPr>
-          <w:t>a</w:t>
-        </w:r>
-        <w:r>
-          <w:rPr>
-            <w:rStyle w:val="Hyperlink"/>
-            <w:noProof/>
-          </w:rPr>
-          <w:t>gement Tool</w:t>
+          <w:t>Datenbank Management Tool</w:t>
         </w:r>
         <w:r>
           <w:rPr>
@@ -8569,6 +8555,27 @@
                 <w:sz w:val="21"/>
               </w:rPr>
             </w:pPr>
+            <w:r>
+              <w:rPr>
+                <w:sz w:val="21"/>
+              </w:rPr>
+              <w:t>2a8b1fe,</w:t>
+            </w:r>
+          </w:p>
+          <w:p>
+            <w:pPr>
+              <w:pStyle w:val="Main"/>
+              <w:cnfStyle w:val="000000000000" w:firstRow="0" w:lastRow="0" w:firstColumn="0" w:lastColumn="0" w:oddVBand="0" w:evenVBand="0" w:oddHBand="0" w:evenHBand="0" w:firstRowFirstColumn="0" w:firstRowLastColumn="0" w:lastRowFirstColumn="0" w:lastRowLastColumn="0"/>
+              <w:rPr>
+                <w:sz w:val="21"/>
+              </w:rPr>
+            </w:pPr>
+            <w:r>
+              <w:rPr>
+                <w:sz w:val="21"/>
+              </w:rPr>
+              <w:t>836e4b9</w:t>
+            </w:r>
           </w:p>
         </w:tc>
         <w:tc>
@@ -8587,7 +8594,82 @@
               <w:rPr>
                 <w:sz w:val="21"/>
               </w:rPr>
-              <w:t xml:space="preserve">- </w:t>
+              <w:t>- API Abfragen programmiert</w:t>
+            </w:r>
+          </w:p>
+          <w:p>
+            <w:pPr>
+              <w:pStyle w:val="Main"/>
+              <w:cnfStyle w:val="000000000000" w:firstRow="0" w:lastRow="0" w:firstColumn="0" w:lastColumn="0" w:oddVBand="0" w:evenVBand="0" w:oddHBand="0" w:evenHBand="0" w:firstRowFirstColumn="0" w:firstRowLastColumn="0" w:lastRowFirstColumn="0" w:lastRowLastColumn="0"/>
+              <w:rPr>
+                <w:sz w:val="21"/>
+              </w:rPr>
+            </w:pPr>
+            <w:r>
+              <w:rPr>
+                <w:sz w:val="21"/>
+              </w:rPr>
+              <w:t>- Literaturverzeichnis aktualisiert</w:t>
+            </w:r>
+          </w:p>
+          <w:p>
+            <w:pPr>
+              <w:pStyle w:val="Main"/>
+              <w:cnfStyle w:val="000000000000" w:firstRow="0" w:lastRow="0" w:firstColumn="0" w:lastColumn="0" w:oddVBand="0" w:evenVBand="0" w:oddHBand="0" w:evenHBand="0" w:firstRowFirstColumn="0" w:firstRowLastColumn="0" w:lastRowFirstColumn="0" w:lastRowLastColumn="0"/>
+              <w:rPr>
+                <w:sz w:val="21"/>
+              </w:rPr>
+            </w:pPr>
+            <w:r>
+              <w:rPr>
+                <w:sz w:val="21"/>
+              </w:rPr>
+              <w:t>- Unit Tests</w:t>
+            </w:r>
+          </w:p>
+          <w:p>
+            <w:pPr>
+              <w:pStyle w:val="Main"/>
+              <w:cnfStyle w:val="000000000000" w:firstRow="0" w:lastRow="0" w:firstColumn="0" w:lastColumn="0" w:oddVBand="0" w:evenVBand="0" w:oddHBand="0" w:evenHBand="0" w:firstRowFirstColumn="0" w:firstRowLastColumn="0" w:lastRowFirstColumn="0" w:lastRowLastColumn="0"/>
+              <w:rPr>
+                <w:sz w:val="21"/>
+              </w:rPr>
+            </w:pPr>
+            <w:r>
+              <w:rPr>
+                <w:sz w:val="21"/>
+              </w:rPr>
+              <w:t>- Autorisierungstests</w:t>
+            </w:r>
+          </w:p>
+          <w:p>
+            <w:pPr>
+              <w:pStyle w:val="Main"/>
+              <w:cnfStyle w:val="000000000000" w:firstRow="0" w:lastRow="0" w:firstColumn="0" w:lastColumn="0" w:oddVBand="0" w:evenVBand="0" w:oddHBand="0" w:evenHBand="0" w:firstRowFirstColumn="0" w:firstRowLastColumn="0" w:lastRowFirstColumn="0" w:lastRowLastColumn="0"/>
+              <w:rPr>
+                <w:sz w:val="21"/>
+              </w:rPr>
+            </w:pPr>
+            <w:r>
+              <w:rPr>
+                <w:sz w:val="21"/>
+              </w:rPr>
+              <w:t>- Beginn Log</w:t>
+            </w:r>
+          </w:p>
+          <w:p>
+            <w:pPr>
+              <w:pStyle w:val="Main"/>
+              <w:cnfStyle w:val="000000000000" w:firstRow="0" w:lastRow="0" w:firstColumn="0" w:lastColumn="0" w:oddVBand="0" w:evenVBand="0" w:oddHBand="0" w:evenHBand="0" w:firstRowFirstColumn="0" w:firstRowLastColumn="0" w:lastRowFirstColumn="0" w:lastRowLastColumn="0"/>
+              <w:rPr>
+                <w:sz w:val="21"/>
+              </w:rPr>
+            </w:pPr>
+            <w:r>
+              <w:rPr>
+                <w:sz w:val="21"/>
+              </w:rPr>
+              <w:t>- Projekt Kurzfassung ergänzt</w:t>
             </w:r>
           </w:p>
           <w:p>
@@ -10276,7 +10358,7 @@
           <w:noProof/>
         </w:rPr>
         <w:drawing>
-          <wp:inline distT="0" distB="0" distL="0" distR="0" wp14:anchorId="5C285C06" wp14:editId="138A3287">
+          <wp:inline distT="0" distB="0" distL="0" distR="0" wp14:anchorId="5C285C06" wp14:editId="64639211">
             <wp:extent cx="6115050" cy="2625090"/>
             <wp:effectExtent l="0" t="0" r="0" b="3810"/>
             <wp:docPr id="163221307" name="Grafik 3"/>
@@ -19055,7 +19137,7 @@
           <w:noProof/>
         </w:rPr>
         <w:drawing>
-          <wp:inline distT="0" distB="0" distL="0" distR="0" wp14:anchorId="19B6C94C" wp14:editId="087BE198">
+          <wp:inline distT="0" distB="0" distL="0" distR="0" wp14:anchorId="19B6C94C" wp14:editId="3BCA8BD7">
             <wp:extent cx="6117590" cy="4316095"/>
             <wp:effectExtent l="0" t="0" r="0" b="8255"/>
             <wp:docPr id="791969844" name="Grafik 2"/>
@@ -19219,7 +19301,7 @@
           <w:noProof/>
         </w:rPr>
         <w:drawing>
-          <wp:inline distT="0" distB="0" distL="0" distR="0" wp14:anchorId="655E33BD" wp14:editId="2340D018">
+          <wp:inline distT="0" distB="0" distL="0" distR="0" wp14:anchorId="655E33BD" wp14:editId="12860DC2">
             <wp:extent cx="5669280" cy="4457700"/>
             <wp:effectExtent l="0" t="0" r="7620" b="0"/>
             <wp:docPr id="1110275393" name="Grafik 5"/>
@@ -19838,9 +19920,6 @@
             <w:r>
               <w:t>h</w:t>
             </w:r>
-            <w:r>
-              <w:t xml:space="preserve"> (geplant)</w:t>
-            </w:r>
           </w:p>
         </w:tc>
       </w:tr>
@@ -20045,7 +20124,19 @@
               <w:t>Arbeiten,</w:t>
             </w:r>
             <w:r>
-              <w:t xml:space="preserve"> die mich noch erwarteten überforderten mich etwas. Ich entschied mich die Arbeit langsam und bestimmt anzugehen, und nach etwas Einarbeitungszeit konnte ich mich entspannen und die Arbeit auch tatsächlich geniessen.</w:t>
+              <w:t xml:space="preserve"> die mich noch </w:t>
+            </w:r>
+            <w:r>
+              <w:t>erwarteten,</w:t>
+            </w:r>
+            <w:r>
+              <w:t xml:space="preserve"> </w:t>
+            </w:r>
+            <w:r>
+              <w:t>überforderten</w:t>
+            </w:r>
+            <w:r>
+              <w:t xml:space="preserve"> mich etwas. Ich entschied mich die Arbeit langsam und bestimmt anzugehen, und nach etwas Einarbeitungszeit konnte ich mich entspannen und die Arbeit auch tatsächlich geniessen.</w:t>
             </w:r>
           </w:p>
           <w:p>
@@ -20374,7 +20465,7 @@
               <w:pStyle w:val="Main"/>
             </w:pPr>
             <w:r>
-              <w:t>1.5h (geplant)</w:t>
+              <w:t>1.5h</w:t>
             </w:r>
           </w:p>
         </w:tc>
@@ -20612,6 +20703,9 @@
         </w:rPr>
       </w:pPr>
       <w:r>
+        <w:rPr>
+          <w:noProof/>
+        </w:rPr>
         <w:drawing>
           <wp:inline distT="0" distB="0" distL="0" distR="0" wp14:anchorId="02E74143" wp14:editId="29C80CD7">
             <wp:extent cx="6120130" cy="3853815"/>
@@ -20654,17 +20748,11 @@
         <w:pStyle w:val="Beschriftung"/>
       </w:pPr>
       <w:r>
-        <w:t xml:space="preserve">Abbildung 4 – </w:t>
-      </w:r>
-      <w:r>
-        <w:t>2</w:t>
-      </w:r>
-      <w:r>
-        <w:tab/>
-        <w:t xml:space="preserve">Kanbanboard Tag </w:t>
-      </w:r>
-      <w:r>
-        <w:t>2</w:t>
+        <w:t>Abbildung 4 – 2</w:t>
+      </w:r>
+      <w:r>
+        <w:tab/>
+        <w:t>Kanbanboard Tag 2</w:t>
       </w:r>
     </w:p>
     <w:p>
@@ -20816,7 +20904,7 @@
               <w:sym w:font="Wingdings 2" w:char="F097"/>
             </w:r>
             <w:r>
-              <w:t xml:space="preserve"> Im Zeitplan</w:t>
+              <w:t xml:space="preserve"> Vor dem Zeitplan</w:t>
             </w:r>
           </w:p>
         </w:tc>
@@ -21145,6 +21233,9 @@
         <w:pStyle w:val="Main"/>
       </w:pPr>
       <w:r>
+        <w:rPr>
+          <w:noProof/>
+        </w:rPr>
         <w:drawing>
           <wp:inline distT="0" distB="0" distL="0" distR="0" wp14:anchorId="6D314B10" wp14:editId="22936681">
             <wp:extent cx="6120130" cy="3857625"/>
@@ -21207,6 +21298,9 @@
         <w:lastRenderedPageBreak/>
         <w:t xml:space="preserve">Tag 4 – </w:t>
       </w:r>
+      <w:r>
+        <w:t>Erste API-Abfragen</w:t>
+      </w:r>
     </w:p>
     <w:tbl>
       <w:tblPr>
@@ -21264,7 +21358,7 @@
               <w:pStyle w:val="Main"/>
             </w:pPr>
             <w:r>
-              <w:t>TT.MM.JJJJ</w:t>
+              <w:t>26.03.2024</w:t>
             </w:r>
           </w:p>
         </w:tc>
@@ -21321,7 +21415,7 @@
               <w:sym w:font="Wingdings 2" w:char="F097"/>
             </w:r>
             <w:r>
-              <w:t xml:space="preserve"> Im Zeitplan</w:t>
+              <w:t xml:space="preserve"> Vor dem Zeitplan</w:t>
             </w:r>
           </w:p>
         </w:tc>
@@ -21479,10 +21573,87 @@
               <w:pStyle w:val="Main"/>
             </w:pPr>
             <w:r>
-              <w:rPr>
-                <w:color w:val="00B050"/>
-              </w:rPr>
-              <w:t>[Erfolge / Misserfolge]</w:t>
+              <w:t>Als erstes füllte ich heute ein paar Projekte in meine «T_WHITELIST» Tabelle in der LEIS Datenbank. Anhand dieser Tabelle werden alle erlaubten Projekte von der Jira REST API importiert. Danach konnte ich einen API-Token erstellen, welcher es mir erlaubt, die Jira API überhaupt anzusteuern. In einem weiteren Schritt wurden testweise alle Zeiterfassungen der erfassten Projekte über die letzten sieben Tage importiert und in der Konsole ausgegeben. Für diesen Zweck mussten erst die Daten der «T_WHITELIST» Tabelle ausgelesen werden, also eine Verbindung mit der LEIS Datenbank erstellt werden, und auf Grund dieser Projekte die verschiedenen URL angefragt werden.</w:t>
+            </w:r>
+          </w:p>
+          <w:p>
+            <w:pPr>
+              <w:pStyle w:val="Main"/>
+            </w:pPr>
+          </w:p>
+          <w:p>
+            <w:pPr>
+              <w:pStyle w:val="Main"/>
+            </w:pPr>
+            <w:r>
+              <w:t>Ursprünglich hatte ich geplant die Daten per Controller und Repository anzufragen, mir ist jedoch aufgefallen, dass das nicht funktioniert, da mein Projekt kein Web-Projekt ist. Glücklicherweise konnte ich auch schon Erfahrungen mit reinen Konsolenapplikationen sammeln, und konnte so das Hindernis ohne grosse Zeitverluste umgehen. Ich weiss nicht, ob meine Lösung wie sie aktuell steht besonders schön ist, ich bin aktuell einfach froh habe ich eine gefunden.</w:t>
+            </w:r>
+            <w:r>
+              <w:t xml:space="preserve"> Als Resultat dieser Realisation kann ich alle meine bisher erstellten Repositories löschen, was etwas schade ist, mich aber nicht wirklich </w:t>
+            </w:r>
+            <w:r>
+              <w:t>zurücksetzt</w:t>
+            </w:r>
+            <w:r>
+              <w:t>.</w:t>
+            </w:r>
+          </w:p>
+          <w:p>
+            <w:pPr>
+              <w:pStyle w:val="Main"/>
+            </w:pPr>
+          </w:p>
+          <w:p>
+            <w:pPr>
+              <w:pStyle w:val="Main"/>
+            </w:pPr>
+            <w:r>
+              <w:t xml:space="preserve">Die Jira Zeiterfassungen verfügen lediglich über ein Startdatum, vorerst wird demnach in den Leistungserfassungen das Enddatum gleich dem Startdatum gesetzt. </w:t>
+            </w:r>
+            <w:r>
+              <w:t>Mir ist aufgefallen, dass ich von den Jira Zeiterfassungen lediglich die E-Mail-Adresse des verfassenden Benutzers, das Startdatum der Zeiterfassung, die geleistete Zeit, und allfällige Kommentare abfrage, das heisst, dass Plausibilitätstests an dieser Stelle wenig Sinn machen. Was eingebaut werden muss ist eine Warnung im Log sollte eine Zeiterfassung über 24 Stunden betragen und ein Test, ob der User Rechte hat auf das Konto zu buchen, das heisst der Plausibilitätstest Schritt des Zeitplans wird hier übersprungen.</w:t>
+            </w:r>
+          </w:p>
+          <w:p>
+            <w:pPr>
+              <w:pStyle w:val="Main"/>
+            </w:pPr>
+          </w:p>
+          <w:p>
+            <w:pPr>
+              <w:pStyle w:val="Main"/>
+            </w:pPr>
+            <w:r>
+              <w:t>Die anonymisierte Datenbank bereitete mir beim Test, ob Mitarbeiter berechtigt sind auf ein Projekt zu buchen etwas Schwierigkeiten, da ich meine Funktionen nicht wirklich testen konnte. Der Ablauf dieses Testes wäre wie folgt:</w:t>
+            </w:r>
+          </w:p>
+          <w:p>
+            <w:pPr>
+              <w:pStyle w:val="Main"/>
+            </w:pPr>
+            <w:r>
+              <w:t xml:space="preserve">Die Applikation schaut, ob die E-Mail-Adresse erfassten Mitarbeiters in der «T_USER» Tabelle vorhanden ist, falls dem so ist, wird die Id des Mitarbeiters aus der Tabelle genommen, und es wird geschaut, ob sie in der Zwischentabelle «TZ_PROJEKT_MITARBEITER» auf die Id des Projektes gemappt ist. Stimmt das, hat der Mitarbeiter die nötigen Rechte, um auf das Projekt zu buchen. Da jedoch die Datenbank anonymisiert ist, werden die Rechte schon bei Schritt eins abgelehnt, ich musste also temporäre Fake-User anlegen, welche die E-Mail-Adressen, die in den Zeiterfassungen hinterlegt waren, enthalten. </w:t>
+            </w:r>
+          </w:p>
+          <w:p>
+            <w:pPr>
+              <w:pStyle w:val="Main"/>
+            </w:pPr>
+            <w:r>
+              <w:t xml:space="preserve">Ausserdem kam noch hinzu, dass ich versuchte Test Driven zu programmieren </w:t>
+            </w:r>
+            <w:r>
+              <w:lastRenderedPageBreak/>
+              <w:t xml:space="preserve">(also zuerst Unit Tests schreiben, dann den Code), was sich als ziemlich schwierig herausstellte, da ich mehrere Unit Tests </w:t>
+            </w:r>
+            <w:r>
+              <w:t>hatte,</w:t>
+            </w:r>
+            <w:r>
+              <w:t xml:space="preserve"> welche erst mit den Logs Sinn machen würden und ich noch nicht genau wusste wie ich diese umsetzen würde. </w:t>
+            </w:r>
+            <w:r>
+              <w:t>Aus diesem Grund entschied ich mich, diese Tests so weit auszuschreiben wie zu diesem Zeitpunkt möglich, sie jedoch nicht komplett fertig zu schreiben (also ohne Log Testing) und später zu ihnen zurückzukehren.</w:t>
             </w:r>
           </w:p>
           <w:p>
@@ -21519,6 +21690,7 @@
                 <w:rFonts w:ascii="Imago" w:hAnsi="Imago"/>
                 <w:b/>
               </w:rPr>
+              <w:lastRenderedPageBreak/>
               <w:t>Reflexion</w:t>
             </w:r>
           </w:p>
@@ -21538,10 +21710,21 @@
               <w:pStyle w:val="Main"/>
             </w:pPr>
             <w:r>
-              <w:rPr>
-                <w:color w:val="00B050"/>
-              </w:rPr>
-              <w:t>[Kritische Würdigung Arbeit &amp; Vorgehensweise]</w:t>
+              <w:t xml:space="preserve">Ich bin heute umso zufriedener entschied ich mich die ersten zwei Tage etwas Überzeit zu generieren, ich bin noch immer mit gemütlichem Vorsprung vor dem Zeitplan, das erlaubt es mir, mich mehr auf die Dokumentation zu konzentrieren, ohne bei meiner Applikation in den Stress zu geraten, oder umgekehrt. </w:t>
+            </w:r>
+          </w:p>
+          <w:p>
+            <w:pPr>
+              <w:pStyle w:val="Main"/>
+            </w:pPr>
+            <w:r>
+              <w:t xml:space="preserve">Ich habe heute sehr viel programmiert und viel Fortschritt gemacht, jedoch glaube ich, dass es sich lohnen wird den Code gegen Ende nochmals schön zu überarbeiten. Es funktioniert alles wie es soll, ich bin jedoch überzeugt, dass schönere Lösungen existieren (insbesondere im Bezug darauf, wie ich mit den Json Daten </w:t>
+            </w:r>
+            <w:r>
+              <w:t>umgehe,</w:t>
+            </w:r>
+            <w:r>
+              <w:t xml:space="preserve"> welche ich von der Jira API erhalte).</w:t>
             </w:r>
           </w:p>
           <w:p>
@@ -21579,6 +21762,43 @@
       <w:pPr>
         <w:pStyle w:val="Main"/>
       </w:pPr>
+      <w:r>
+        <w:drawing>
+          <wp:inline distT="0" distB="0" distL="0" distR="0" wp14:anchorId="39111D59" wp14:editId="39B38197">
+            <wp:extent cx="6120130" cy="3864610"/>
+            <wp:effectExtent l="0" t="0" r="0" b="2540"/>
+            <wp:docPr id="656991112" name="Grafik 1" descr="Ein Bild, das Text, Screenshot, Software, Multimedia-Software enthält.&#10;&#10;Automatisch generierte Beschreibung"/>
+            <wp:cNvGraphicFramePr>
+              <a:graphicFrameLocks xmlns:a="http://schemas.openxmlformats.org/drawingml/2006/main" noChangeAspect="1"/>
+            </wp:cNvGraphicFramePr>
+            <a:graphic xmlns:a="http://schemas.openxmlformats.org/drawingml/2006/main">
+              <a:graphicData uri="http://schemas.openxmlformats.org/drawingml/2006/picture">
+                <pic:pic xmlns:pic="http://schemas.openxmlformats.org/drawingml/2006/picture">
+                  <pic:nvPicPr>
+                    <pic:cNvPr id="656991112" name="Grafik 1" descr="Ein Bild, das Text, Screenshot, Software, Multimedia-Software enthält.&#10;&#10;Automatisch generierte Beschreibung"/>
+                    <pic:cNvPicPr/>
+                  </pic:nvPicPr>
+                  <pic:blipFill>
+                    <a:blip r:embed="rId19"/>
+                    <a:stretch>
+                      <a:fillRect/>
+                    </a:stretch>
+                  </pic:blipFill>
+                  <pic:spPr>
+                    <a:xfrm>
+                      <a:off x="0" y="0"/>
+                      <a:ext cx="6120130" cy="3864610"/>
+                    </a:xfrm>
+                    <a:prstGeom prst="rect">
+                      <a:avLst/>
+                    </a:prstGeom>
+                  </pic:spPr>
+                </pic:pic>
+              </a:graphicData>
+            </a:graphic>
+          </wp:inline>
+        </w:drawing>
+      </w:r>
     </w:p>
     <w:p>
       <w:pPr>
@@ -24016,6 +24236,31 @@
       <w:pPr>
         <w:pStyle w:val="Main"/>
       </w:pPr>
+      <w:r>
+        <w:t xml:space="preserve">Die Softec verwendet Jira als Projektmanagement Tool, Zeitbuchungen können direkt auf dem Kanban Board von Jira vorgenommen werden. Aktuell müssen Mitarbeiter ihre Zeitbuchungen jedoch auf Jira sowie als auch im internen Leistungserfassungssystem (LEIS) vornehmen, was bei potenziell mehreren Dutzend Leistungen pro Mitarbeiter pro Woche einen beträchtlichen Mehraufwand bedeutet. </w:t>
+      </w:r>
+    </w:p>
+    <w:p>
+      <w:pPr>
+        <w:pStyle w:val="Main"/>
+      </w:pPr>
+    </w:p>
+    <w:p>
+      <w:pPr>
+        <w:pStyle w:val="Main"/>
+      </w:pPr>
+      <w:r>
+        <w:t xml:space="preserve">Das alte LEIS wird durch eine Neuentwicklung abgelöst, im Rahmen dieser Neuentwicklung sind einige Wünsche </w:t>
+      </w:r>
+      <w:r>
+        <w:t>und</w:t>
+      </w:r>
+      <w:r>
+        <w:t xml:space="preserve"> Vorschläge aufgekommen, einer davon ein Tool zur automatischen Synchronisierung von auf Jira verbuchten Leistungen. </w:t>
+      </w:r>
+      <w:r>
+        <w:t xml:space="preserve">Der Jira Synchronizer für das interne Leistungserfassungssystem würde den Mitarbeitern dabei einiges an Zeitaufwand ersparen. </w:t>
+      </w:r>
     </w:p>
     <w:p>
       <w:pPr>
@@ -24034,6 +24279,35 @@
       <w:pPr>
         <w:pStyle w:val="Main"/>
       </w:pPr>
+      <w:r>
+        <w:t xml:space="preserve">Der Jira Synchronizer wird als Kommandozeilenapplikation realisiert, diese Kommandozeilenapplikation kann automatisch von einem Scheduler aufgerufen werden, und soll auf künftig auf einem passenden Server laufen. </w:t>
+      </w:r>
+    </w:p>
+    <w:p>
+      <w:pPr>
+        <w:pStyle w:val="Main"/>
+      </w:pPr>
+    </w:p>
+    <w:p>
+      <w:pPr>
+        <w:pStyle w:val="Main"/>
+      </w:pPr>
+      <w:r>
+        <w:t>Der Jira Synchronizer importiert Buchungen von der Jira REST API, wobei berücksichtigt wird, dass eine Buchung noch nicht in der LEIS Datenbank erfasst wurde, hinterlegte Mitarbeiter die Rechte auf die hinterlegten Projekte besitzen und keine nicht plausiblen Daten abgespeichert werden.</w:t>
+      </w:r>
+    </w:p>
+    <w:p>
+      <w:pPr>
+        <w:pStyle w:val="Main"/>
+      </w:pPr>
+    </w:p>
+    <w:p>
+      <w:pPr>
+        <w:pStyle w:val="Main"/>
+      </w:pPr>
+      <w:r>
+        <w:t>Es soll ein Log geführt werden welchen Start und Schluss der Applikationsinstanz festhält. Weiterhin sollen Warnungen für unerwartete Daten vermerkt werden sowie Fehler für ungültige Daten.</w:t>
+      </w:r>
     </w:p>
     <w:p>
       <w:pPr>
@@ -24052,6 +24326,9 @@
       <w:pPr>
         <w:pStyle w:val="Main"/>
       </w:pPr>
+      <w:r>
+        <w:t>// TODO: TOTAL NICHT MEHR ALS 1 SEITE</w:t>
+      </w:r>
     </w:p>
     <w:p>
       <w:pPr>
@@ -24172,7 +24449,7 @@
                     </pic:cNvPicPr>
                   </pic:nvPicPr>
                   <pic:blipFill>
-                    <a:blip r:embed="rId19" cstate="print">
+                    <a:blip r:embed="rId20" cstate="print">
                       <a:extLst>
                         <a:ext uri="{28A0092B-C50C-407E-A947-70E740481C1C}">
                           <a14:useLocalDpi xmlns:a14="http://schemas.microsoft.com/office/drawing/2010/main" val="0"/>
@@ -24352,7 +24629,7 @@
           </mc:Choice>
           <mc:Fallback>
             <w:pict>
-              <v:shape w14:anchorId="243CF46D" id="_x0000_s1029" type="#_x0000_t202" style="position:absolute;left:0;text-align:left;margin-left:166.3pt;margin-top:95.1pt;width:217.5pt;height:110.6pt;z-index:-251642880;visibility:visible;mso-wrap-style:square;mso-width-percent:0;mso-height-percent:200;mso-wrap-distance-left:9pt;mso-wrap-distance-top:3.6pt;mso-wrap-distance-right:9pt;mso-wrap-distance-bottom:3.6pt;mso-position-horizontal:right;mso-position-horizontal-relative:margin;mso-position-vertical:absolute;mso-position-vertical-relative:text;mso-width-percent:0;mso-height-percent:200;mso-width-relative:margin;mso-height-relative:margin;v-text-anchor:top" o:gfxdata="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" stroked="f">
+              <v:shape w14:anchorId="243CF46D" id="_x0000_s1029" type="#_x0000_t202" style="position:absolute;left:0;text-align:left;margin-left:166.3pt;margin-top:95.1pt;width:217.5pt;height:110.6pt;z-index:-251642880;visibility:visible;mso-wrap-style:square;mso-width-percent:0;mso-height-percent:200;mso-wrap-distance-left:9pt;mso-wrap-distance-top:3.6pt;mso-wrap-distance-right:9pt;mso-wrap-distance-bottom:3.6pt;mso-position-horizontal:right;mso-position-horizontal-relative:margin;mso-position-vertical:absolute;mso-position-vertical-relative:text;mso-width-percent:0;mso-height-percent:200;mso-width-relative:margin;mso-height-relative:margin;v-text-anchor:top" o:gfxdata="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" stroked="f">
                 <v:textbox style="mso-fit-shape-to-text:t">
                   <w:txbxContent>
                     <w:p>
@@ -24472,7 +24749,7 @@
                     </pic:cNvPicPr>
                   </pic:nvPicPr>
                   <pic:blipFill>
-                    <a:blip r:embed="rId20" cstate="print">
+                    <a:blip r:embed="rId21" cstate="print">
                       <a:extLst>
                         <a:ext uri="{28A0092B-C50C-407E-A947-70E740481C1C}">
                           <a14:useLocalDpi xmlns:a14="http://schemas.microsoft.com/office/drawing/2010/main" val="0"/>
@@ -24615,24 +24892,13 @@
                               <w:pStyle w:val="Beschriftung"/>
                             </w:pPr>
                             <w:r>
-                              <w:t xml:space="preserve">Abbildung </w:t>
-                            </w:r>
-                            <w:r>
-                              <w:t>7</w:t>
-                            </w:r>
-                            <w:r>
-                              <w:t>.</w:t>
-                            </w:r>
-                            <w:r>
-                              <w:t>2</w:t>
+                              <w:t>Abbildung 7.2</w:t>
                             </w:r>
                             <w:r>
                               <w:tab/>
                             </w:r>
                             <w:r>
                               <w:tab/>
-                            </w:r>
-                            <w:r>
                               <w:t>Clean Architecture Onion View</w:t>
                             </w:r>
                           </w:p>
@@ -24663,24 +24929,13 @@
                         <w:pStyle w:val="Beschriftung"/>
                       </w:pPr>
                       <w:r>
-                        <w:t xml:space="preserve">Abbildung </w:t>
-                      </w:r>
-                      <w:r>
-                        <w:t>7</w:t>
-                      </w:r>
-                      <w:r>
-                        <w:t>.</w:t>
-                      </w:r>
-                      <w:r>
-                        <w:t>2</w:t>
+                        <w:t>Abbildung 7.2</w:t>
                       </w:r>
                       <w:r>
                         <w:tab/>
                       </w:r>
                       <w:r>
                         <w:tab/>
-                      </w:r>
-                      <w:r>
                         <w:t>Clean Architecture Onion View</w:t>
                       </w:r>
                     </w:p>
@@ -24741,10 +24996,7 @@
         <w:t xml:space="preserve">) und Services gespeichert. Die </w:t>
       </w:r>
       <w:r>
-        <w:t>Entitäten</w:t>
-      </w:r>
-      <w:r>
-        <w:t xml:space="preserve"> </w:t>
+        <w:t xml:space="preserve">Entitäten </w:t>
       </w:r>
       <w:r>
         <w:t xml:space="preserve">werden hier aus den Tabellen der Datenbank generiert, sie sollten sich kaum oder überhaupt nicht verändern, solange sich die Datenbank nicht verändert. DTOs sind </w:t>
@@ -25033,7 +25285,7 @@
                     </pic:cNvPicPr>
                   </pic:nvPicPr>
                   <pic:blipFill>
-                    <a:blip r:embed="rId21" cstate="print">
+                    <a:blip r:embed="rId22" cstate="print">
                       <a:extLst>
                         <a:ext uri="{28A0092B-C50C-407E-A947-70E740481C1C}">
                           <a14:useLocalDpi xmlns:a14="http://schemas.microsoft.com/office/drawing/2010/main" val="0"/>
@@ -25128,13 +25380,7 @@
         <w:pStyle w:val="Main"/>
       </w:pPr>
       <w:r>
-        <w:t xml:space="preserve">Des Weiteren wurde die «T_LEISTUNGSERFASSUNG» Tabelle um die Spalte «LEI_JIRA_BUCHUNG_ID» erweitert. In dieser Spalte erfasst der Jira Synchronizer die Id der Zeiterfassung wie sie von Jira importiert wurde und vergleicht Imports mit bereits vorhandenen </w:t>
-      </w:r>
-      <w:r>
-        <w:t>Einträgen,</w:t>
-      </w:r>
-      <w:r>
-        <w:t xml:space="preserve"> um sicher zu stellen, dass kein Eintrag zweimal importiert und in der Datenbank eingefügt wird. </w:t>
+        <w:t xml:space="preserve">Des Weiteren wurde die «T_LEISTUNGSERFASSUNG» Tabelle um die Spalte «LEI_JIRA_BUCHUNG_ID» erweitert. In dieser Spalte erfasst der Jira Synchronizer die Id der Zeiterfassung wie sie von Jira importiert wurde und vergleicht Imports mit bereits vorhandenen Einträgen, um sicher zu stellen, dass kein Eintrag zweimal importiert und in der Datenbank eingefügt wird. </w:t>
       </w:r>
     </w:p>
     <w:p>
@@ -25155,6 +25401,112 @@
       </w:pPr>
       <w:r>
         <w:t>Die im Klassendiagramm enthaltenen Klassen wurden in die Applikation eingebaut. Als erstes wurden die Entitäten im Core Projekt erstellt, wobei diese im Datenbankkontext so gemappt werden mussten, dass die Namen mit den Datenbanktabellen übereinstimmten. Die Bezeichnungen der Entitäten und ihrer Eigenschaften wurden anders gewählt als in den Tabellen, da die Leserlichkeit des Codes mit der älteren Naming Convention nicht gegeben war. Im Application Projekt wurde ausserdem das ViewModel erstellt.</w:t>
+      </w:r>
+    </w:p>
+    <w:p>
+      <w:pPr>
+        <w:pStyle w:val="Formatvorlage1"/>
+      </w:pPr>
+      <w:r>
+        <w:t>Jira REST API</w:t>
+      </w:r>
+    </w:p>
+    <w:p>
+      <w:pPr>
+        <w:pStyle w:val="Main"/>
+      </w:pPr>
+      <w:r>
+        <w:t>Die Jira REST API verfügt über eine äusserst detaillierte Dokumentation, welcher leicht entnommen werden konnte, wie einzelne Projekte angesteuert werden konnten.</w:t>
+      </w:r>
+      <w:r>
+        <w:rPr>
+          <w:sz w:val="18"/>
+          <w:szCs w:val="16"/>
+        </w:rPr>
+        <w:t>[5]</w:t>
+      </w:r>
+      <w:r>
+        <w:t xml:space="preserve"> Einige Projekte wurden schliesslich in der «T_WHITELIST» Tabelle der Datenbank auf beliebige anonymisierte LEIS Konten gemappt. Dabei wurde einfach der Name des Jira Projektes in der Spalte «WHL_JIRA_PROJECT_NAME» hinterlegt und die Id eines «T_PROJEKT» Eintrages in der Spalte «WHL_PRJ_ID». Im weiteren Programmieren wird das dazu führen, dass die Tabelle «T_WHITELIST» abgefragt werden kann, </w:t>
+      </w:r>
+      <w:r>
+        <w:t>Projekte,</w:t>
+      </w:r>
+      <w:r>
+        <w:t xml:space="preserve"> welche auf dieser Tabelle vorhanden sind von der Jira REST API importiert werden können, und </w:t>
+      </w:r>
+      <w:r>
+        <w:t>Leistungen,</w:t>
+      </w:r>
+      <w:r>
+        <w:t xml:space="preserve"> welche darauf verbucht sind in der LEIS Datenbank auf dem entsprechenden Projekt verbucht werden können. </w:t>
+      </w:r>
+    </w:p>
+    <w:p>
+      <w:pPr>
+        <w:pStyle w:val="Main"/>
+      </w:pPr>
+    </w:p>
+    <w:p>
+      <w:pPr>
+        <w:pStyle w:val="Main"/>
+      </w:pPr>
+      <w:r>
+        <w:t>In einem nächsten Schritt wurde ein Atlassian API Token für die IPA namens «</w:t>
+      </w:r>
+      <w:r>
+        <w:t>Jira_REST_API_Token_IPA</w:t>
+      </w:r>
+      <w:r>
+        <w:t xml:space="preserve">» generiert </w:t>
+      </w:r>
+      <w:r>
+        <w:rPr>
+          <w:sz w:val="18"/>
+          <w:szCs w:val="16"/>
+        </w:rPr>
+        <w:t>[6]</w:t>
+      </w:r>
+      <w:r>
+        <w:t xml:space="preserve">. Da der </w:t>
+      </w:r>
+      <w:r>
+        <w:t>API-Token</w:t>
+      </w:r>
+      <w:r>
+        <w:t xml:space="preserve"> nur ein einziges </w:t>
+      </w:r>
+      <w:r>
+        <w:t>Mal</w:t>
+      </w:r>
+      <w:r>
+        <w:t xml:space="preserve"> angezeigt wird, wurde dieser im Projektordner zwischengespeichert, jedoch wurde das File mit dem Inhalt des Tokens in ein .gitignore File aufgenommen, damit dieser Token nicht öffentlich ersichtlich ist.</w:t>
+      </w:r>
+    </w:p>
+    <w:p>
+      <w:pPr>
+        <w:pStyle w:val="Formatvorlage1"/>
+      </w:pPr>
+      <w:r>
+        <w:t>Logging</w:t>
+      </w:r>
+    </w:p>
+    <w:p>
+      <w:pPr>
+        <w:pStyle w:val="Formatvorlage2"/>
+      </w:pPr>
+      <w:r>
+        <w:t>Log Codes</w:t>
+      </w:r>
+    </w:p>
+    <w:p>
+      <w:pPr>
+        <w:pStyle w:val="Main"/>
+      </w:pPr>
+      <w:r>
+        <w:t>// TODO: LogCategory von Applikation hie</w:t>
+      </w:r>
+      <w:r>
+        <w:t>r rein</w:t>
       </w:r>
     </w:p>
     <w:p>
@@ -25204,6 +25556,7 @@
       </w:pPr>
       <w:bookmarkStart w:id="46" w:name="_Toc161903169"/>
       <w:r>
+        <w:lastRenderedPageBreak/>
         <w:t>Umfeld</w:t>
       </w:r>
       <w:bookmarkEnd w:id="46"/>
@@ -25322,7 +25675,6 @@
       </w:pPr>
       <w:bookmarkStart w:id="51" w:name="_Toc161903174"/>
       <w:r>
-        <w:lastRenderedPageBreak/>
         <w:t>Unit-Tests</w:t>
       </w:r>
       <w:bookmarkEnd w:id="51"/>
@@ -25680,10 +26032,10 @@
           <w:noProof/>
         </w:rPr>
         <w:sectPr>
-          <w:headerReference w:type="default" r:id="rId22"/>
-          <w:footerReference w:type="default" r:id="rId23"/>
-          <w:headerReference w:type="first" r:id="rId24"/>
-          <w:footerReference w:type="first" r:id="rId25"/>
+          <w:headerReference w:type="default" r:id="rId23"/>
+          <w:footerReference w:type="default" r:id="rId24"/>
+          <w:headerReference w:type="first" r:id="rId25"/>
+          <w:footerReference w:type="first" r:id="rId26"/>
           <w:type w:val="continuous"/>
           <w:pgSz w:w="11907" w:h="16839" w:code="9"/>
           <w:pgMar w:top="1418" w:right="851" w:bottom="1134" w:left="1418" w:header="624" w:footer="567" w:gutter="0"/>
@@ -25858,15 +26210,7 @@
                 <w:color w:val="383737"/>
                 <w:shd w:val="clear" w:color="auto" w:fill="FFFFFF"/>
               </w:rPr>
-              <w:t>as Agrarinformationssystem für Direktzahlungen</w:t>
-            </w:r>
-            <w:r>
-              <w:rPr>
-                <w:rFonts w:cs="Arial"/>
-                <w:color w:val="383737"/>
-                <w:shd w:val="clear" w:color="auto" w:fill="FFFFFF"/>
-              </w:rPr>
-              <w:t xml:space="preserve"> folgender zwölf Kantone: Aargau, Appenzell Ausserhoden, Appenzell Innerhoden, Glarus, Graubünden, Nidwalden, Obwalden, Schwyz, St. Gallen, Tessin, Uri, Zürich</w:t>
+              <w:t>as Agrarinformationssystem für Direktzahlungen folgender zwölf Kantone: Aargau, Appenzell Ausserhoden, Appenzell Innerhoden, Glarus, Graubünden, Nidwalden, Obwalden, Schwyz, St. Gallen, Tessin, Uri, Zürich</w:t>
             </w:r>
           </w:p>
         </w:tc>
@@ -27403,24 +27747,12 @@
         <w:spacing w:after="240"/>
         <w:jc w:val="left"/>
       </w:pPr>
-      <w:hyperlink r:id="rId26" w:history="1">
+      <w:hyperlink r:id="rId27" w:history="1">
         <w:r>
           <w:rPr>
             <w:rStyle w:val="Hyperlink"/>
           </w:rPr>
-          <w:t>Microsoft Word -</w:t>
-        </w:r>
-        <w:r>
-          <w:rPr>
-            <w:rStyle w:val="Hyperlink"/>
-          </w:rPr>
-          <w:t xml:space="preserve"> </w:t>
-        </w:r>
-        <w:r>
-          <w:rPr>
-            <w:rStyle w:val="Hyperlink"/>
-          </w:rPr>
-          <w:t>Iperka_OdA_200617.docx (ict-berufsbildung-bern.ch)</w:t>
+          <w:t>Microsoft Word - Iperka_OdA_200617.docx (ict-berufsbildung-bern.ch)</w:t>
         </w:r>
       </w:hyperlink>
       <w:r>
@@ -27452,7 +27784,7 @@
         </w:numPr>
         <w:spacing w:after="240"/>
       </w:pPr>
-      <w:hyperlink r:id="rId27" w:history="1">
+      <w:hyperlink r:id="rId28" w:history="1">
         <w:r>
           <w:rPr>
             <w:rStyle w:val="Hyperlink"/>
@@ -27464,19 +27796,7 @@
           <w:rPr>
             <w:rStyle w:val="Hyperlink"/>
           </w:rPr>
-          <w:t xml:space="preserve"> Wasserfallmodell | Brauch</w:t>
-        </w:r>
-        <w:r>
-          <w:rPr>
-            <w:rStyle w:val="Hyperlink"/>
-          </w:rPr>
-          <w:t>e</w:t>
-        </w:r>
-        <w:r>
-          <w:rPr>
-            <w:rStyle w:val="Hyperlink"/>
-          </w:rPr>
-          <w:t>n wir agil? | Scheitern mit Ansage (synapsenstau.de)</w:t>
+          <w:t xml:space="preserve"> Wasserfallmodell | Brauchen wir agil? | Scheitern mit Ansage (synapsenstau.de)</w:t>
         </w:r>
       </w:hyperlink>
       <w:r>
@@ -27508,24 +27828,12 @@
         </w:numPr>
         <w:spacing w:after="240"/>
       </w:pPr>
-      <w:hyperlink r:id="rId28" w:history="1">
+      <w:hyperlink r:id="rId29" w:history="1">
         <w:r>
           <w:rPr>
             <w:rStyle w:val="Hyperlink"/>
           </w:rPr>
-          <w:t>Kanban (devel</w:t>
-        </w:r>
-        <w:r>
-          <w:rPr>
-            <w:rStyle w:val="Hyperlink"/>
-          </w:rPr>
-          <w:t>o</w:t>
-        </w:r>
-        <w:r>
-          <w:rPr>
-            <w:rStyle w:val="Hyperlink"/>
-          </w:rPr>
-          <w:t>pment) - Wikipedia</w:t>
+          <w:t>Kanban (development) - Wikipedia</w:t>
         </w:r>
       </w:hyperlink>
       <w:r>
@@ -27544,24 +27852,12 @@
         </w:numPr>
         <w:spacing w:after="240"/>
       </w:pPr>
-      <w:hyperlink r:id="rId29" w:history="1">
+      <w:hyperlink r:id="rId30" w:history="1">
         <w:r>
           <w:rPr>
             <w:rStyle w:val="Hyperlink"/>
           </w:rPr>
-          <w:t xml:space="preserve">Kanban: Eine </w:t>
-        </w:r>
-        <w:r>
-          <w:rPr>
-            <w:rStyle w:val="Hyperlink"/>
-          </w:rPr>
-          <w:t>k</w:t>
-        </w:r>
-        <w:r>
-          <w:rPr>
-            <w:rStyle w:val="Hyperlink"/>
-          </w:rPr>
-          <w:t>urze Einführung | Atlassian</w:t>
+          <w:t>Kanban: Eine kurze Einführung | Atlassian</w:t>
         </w:r>
       </w:hyperlink>
       <w:r>
@@ -27596,41 +27892,21 @@
         </w:numPr>
         <w:spacing w:after="240"/>
         <w:rPr>
+          <w:rStyle w:val="Hyperlink"/>
+          <w:color w:val="auto"/>
+          <w:u w:val="none"/>
           <w:lang w:val="en-US"/>
         </w:rPr>
       </w:pPr>
-      <w:hyperlink r:id="rId30" w:history="1">
+      <w:hyperlink r:id="rId31" w:history="1">
         <w:r>
           <w:rPr>
             <w:rStyle w:val="Hyperlink"/>
             <w:lang w:val="en-US"/>
           </w:rPr>
-          <w:t>Common web application architec</w:t>
-        </w:r>
-        <w:r>
-          <w:rPr>
-            <w:rStyle w:val="Hyperlink"/>
-            <w:lang w:val="en-US"/>
-          </w:rPr>
-          <w:t>t</w:t>
-        </w:r>
-        <w:r>
-          <w:rPr>
-            <w:rStyle w:val="Hyperlink"/>
-            <w:lang w:val="en-US"/>
-          </w:rPr>
-          <w:t>ures - .NET | Microsoft Learn</w:t>
+          <w:t>Common web application architectures - .NET | Microsoft Learn</w:t>
         </w:r>
       </w:hyperlink>
-    </w:p>
-    <w:p>
-      <w:pPr>
-        <w:pStyle w:val="Main"/>
-        <w:spacing w:after="240"/>
-        <w:rPr>
-          <w:lang w:val="en-US"/>
-        </w:rPr>
-      </w:pPr>
     </w:p>
     <w:p>
       <w:pPr>
@@ -27648,6 +27924,112 @@
         <w:rPr>
           <w:lang w:val="en-US"/>
         </w:rPr>
+        <w:t>Jira REST API Dokumentation</w:t>
+      </w:r>
+    </w:p>
+    <w:p>
+      <w:pPr>
+        <w:pStyle w:val="Main"/>
+        <w:numPr>
+          <w:ilvl w:val="0"/>
+          <w:numId w:val="23"/>
+        </w:numPr>
+        <w:spacing w:after="240"/>
+        <w:rPr>
+          <w:lang w:val="en-US"/>
+        </w:rPr>
+      </w:pPr>
+      <w:hyperlink r:id="rId32" w:history="1">
+        <w:r>
+          <w:rPr>
+            <w:rStyle w:val="Hyperlink"/>
+            <w:lang w:val="en-US"/>
+          </w:rPr>
+          <w:t>https://developer.atlassian.com/cloud/jira/platform/rest/v3/api-group-projects/#api-group-projects</w:t>
+        </w:r>
+      </w:hyperlink>
+    </w:p>
+    <w:p>
+      <w:pPr>
+        <w:pStyle w:val="Main"/>
+        <w:numPr>
+          <w:ilvl w:val="0"/>
+          <w:numId w:val="20"/>
+        </w:numPr>
+        <w:spacing w:after="240"/>
+        <w:rPr>
+          <w:lang w:val="en-US"/>
+        </w:rPr>
+      </w:pPr>
+      <w:r>
+        <w:rPr>
+          <w:lang w:val="en-US"/>
+        </w:rPr>
+        <w:t>Atlassian API Tokens</w:t>
+      </w:r>
+    </w:p>
+    <w:p>
+      <w:pPr>
+        <w:pStyle w:val="Main"/>
+        <w:numPr>
+          <w:ilvl w:val="0"/>
+          <w:numId w:val="23"/>
+        </w:numPr>
+        <w:spacing w:after="240"/>
+        <w:rPr>
+          <w:lang w:val="en-US"/>
+        </w:rPr>
+      </w:pPr>
+      <w:hyperlink r:id="rId33" w:history="1">
+        <w:r>
+          <w:rPr>
+            <w:rStyle w:val="Hyperlink"/>
+            <w:lang w:val="en-US"/>
+          </w:rPr>
+          <w:t>https://support.atlassian.com/atlassian-account/docs/manage-api-tokens-for-your-atlassian-account/</w:t>
+        </w:r>
+      </w:hyperlink>
+      <w:r>
+        <w:rPr>
+          <w:lang w:val="en-US"/>
+        </w:rPr>
+        <w:t xml:space="preserve"> </w:t>
+      </w:r>
+    </w:p>
+    <w:p>
+      <w:pPr>
+        <w:pStyle w:val="Main"/>
+        <w:spacing w:after="240"/>
+        <w:rPr>
+          <w:lang w:val="en-US"/>
+        </w:rPr>
+      </w:pPr>
+    </w:p>
+    <w:p>
+      <w:pPr>
+        <w:pStyle w:val="Main"/>
+        <w:spacing w:after="240"/>
+        <w:rPr>
+          <w:lang w:val="en-US"/>
+        </w:rPr>
+      </w:pPr>
+    </w:p>
+    <w:p>
+      <w:pPr>
+        <w:pStyle w:val="Main"/>
+        <w:numPr>
+          <w:ilvl w:val="0"/>
+          <w:numId w:val="20"/>
+        </w:numPr>
+        <w:spacing w:after="240"/>
+        <w:rPr>
+          <w:lang w:val="en-US"/>
+        </w:rPr>
+      </w:pPr>
+      <w:r>
+        <w:rPr>
+          <w:lang w:val="en-US"/>
+        </w:rPr>
         <w:br w:type="page"/>
       </w:r>
     </w:p>
@@ -28018,10 +28400,7 @@
       </w:r>
       <w:r>
         <w:tab/>
-        <w:t>1</w:t>
-      </w:r>
-      <w:r>
-        <w:t>2</w:t>
+        <w:t>12</w:t>
       </w:r>
     </w:p>
     <w:p>
@@ -28331,20 +28710,14 @@
         <w:jc w:val="left"/>
       </w:pPr>
       <w:r>
-        <w:t xml:space="preserve">4.1 – </w:t>
-      </w:r>
-      <w:r>
-        <w:t>2</w:t>
-      </w:r>
-      <w:r>
-        <w:tab/>
-      </w:r>
-      <w:r>
-        <w:tab/>
-        <w:t xml:space="preserve">Kanbanboard Tag </w:t>
-      </w:r>
-      <w:r>
-        <w:t>2</w:t>
+        <w:t>4.1 – 2</w:t>
+      </w:r>
+      <w:r>
+        <w:tab/>
+      </w:r>
+      <w:r>
+        <w:tab/>
+        <w:t>Kanbanboard Tag 2</w:t>
       </w:r>
       <w:r>
         <w:tab/>
@@ -28384,20 +28757,14 @@
         <w:jc w:val="left"/>
       </w:pPr>
       <w:r>
-        <w:t xml:space="preserve">4.1 – </w:t>
-      </w:r>
-      <w:r>
-        <w:t>3</w:t>
-      </w:r>
-      <w:r>
-        <w:tab/>
-      </w:r>
-      <w:r>
-        <w:tab/>
-        <w:t xml:space="preserve">Kanbanboard Tag </w:t>
-      </w:r>
-      <w:r>
-        <w:t>3</w:t>
+        <w:t>4.1 – 3</w:t>
+      </w:r>
+      <w:r>
+        <w:tab/>
+      </w:r>
+      <w:r>
+        <w:tab/>
+        <w:t>Kanbanboard Tag 3</w:t>
       </w:r>
       <w:r>
         <w:tab/>
@@ -28437,20 +28804,14 @@
         <w:jc w:val="left"/>
       </w:pPr>
       <w:r>
-        <w:t xml:space="preserve">4.1 – </w:t>
-      </w:r>
-      <w:r>
-        <w:t>4</w:t>
-      </w:r>
-      <w:r>
-        <w:tab/>
-      </w:r>
-      <w:r>
-        <w:tab/>
-        <w:t xml:space="preserve">Kanbanboard Tag </w:t>
-      </w:r>
-      <w:r>
-        <w:t>4</w:t>
+        <w:t>4.1 – 4</w:t>
+      </w:r>
+      <w:r>
+        <w:tab/>
+      </w:r>
+      <w:r>
+        <w:tab/>
+        <w:t>Kanbanboard Tag 4</w:t>
       </w:r>
       <w:r>
         <w:tab/>
@@ -28490,20 +28851,14 @@
         <w:jc w:val="left"/>
       </w:pPr>
       <w:r>
-        <w:t xml:space="preserve">4.1 – </w:t>
-      </w:r>
-      <w:r>
-        <w:t>5</w:t>
-      </w:r>
-      <w:r>
-        <w:tab/>
-      </w:r>
-      <w:r>
-        <w:tab/>
-        <w:t xml:space="preserve">Kanbanboard Tag </w:t>
-      </w:r>
-      <w:r>
-        <w:t>5</w:t>
+        <w:t>4.1 – 5</w:t>
+      </w:r>
+      <w:r>
+        <w:tab/>
+      </w:r>
+      <w:r>
+        <w:tab/>
+        <w:t>Kanbanboard Tag 5</w:t>
       </w:r>
       <w:r>
         <w:tab/>
@@ -28543,20 +28898,14 @@
         <w:jc w:val="left"/>
       </w:pPr>
       <w:r>
-        <w:t xml:space="preserve">4.1 – </w:t>
-      </w:r>
-      <w:r>
-        <w:t>6</w:t>
-      </w:r>
-      <w:r>
-        <w:tab/>
-      </w:r>
-      <w:r>
-        <w:tab/>
-        <w:t xml:space="preserve">Kanbanboard Tag </w:t>
-      </w:r>
-      <w:r>
-        <w:t>6</w:t>
+        <w:t>4.1 – 6</w:t>
+      </w:r>
+      <w:r>
+        <w:tab/>
+      </w:r>
+      <w:r>
+        <w:tab/>
+        <w:t>Kanbanboard Tag 6</w:t>
       </w:r>
       <w:r>
         <w:tab/>
@@ -28596,20 +28945,14 @@
         <w:jc w:val="left"/>
       </w:pPr>
       <w:r>
-        <w:t xml:space="preserve">4.1 – </w:t>
-      </w:r>
-      <w:r>
-        <w:t>7</w:t>
-      </w:r>
-      <w:r>
-        <w:tab/>
-      </w:r>
-      <w:r>
-        <w:tab/>
-        <w:t xml:space="preserve">Kanbanboard Tag </w:t>
-      </w:r>
-      <w:r>
-        <w:t>7</w:t>
+        <w:t>4.1 – 7</w:t>
+      </w:r>
+      <w:r>
+        <w:tab/>
+      </w:r>
+      <w:r>
+        <w:tab/>
+        <w:t>Kanbanboard Tag 7</w:t>
       </w:r>
       <w:r>
         <w:tab/>
@@ -28649,20 +28992,14 @@
         <w:jc w:val="left"/>
       </w:pPr>
       <w:r>
-        <w:t xml:space="preserve">4.1 – </w:t>
-      </w:r>
-      <w:r>
-        <w:t>8</w:t>
-      </w:r>
-      <w:r>
-        <w:tab/>
-      </w:r>
-      <w:r>
-        <w:tab/>
-        <w:t xml:space="preserve">Kanbanboard Tag </w:t>
-      </w:r>
-      <w:r>
-        <w:t>8</w:t>
+        <w:t>4.1 – 8</w:t>
+      </w:r>
+      <w:r>
+        <w:tab/>
+      </w:r>
+      <w:r>
+        <w:tab/>
+        <w:t>Kanbanboard Tag 8</w:t>
       </w:r>
       <w:r>
         <w:tab/>
@@ -28702,20 +29039,14 @@
         <w:jc w:val="left"/>
       </w:pPr>
       <w:r>
-        <w:t xml:space="preserve">4.1 – </w:t>
-      </w:r>
-      <w:r>
-        <w:t>9</w:t>
-      </w:r>
-      <w:r>
-        <w:tab/>
-      </w:r>
-      <w:r>
-        <w:tab/>
-        <w:t xml:space="preserve">Kanbanboard Tag </w:t>
-      </w:r>
-      <w:r>
-        <w:t>9</w:t>
+        <w:t>4.1 – 9</w:t>
+      </w:r>
+      <w:r>
+        <w:tab/>
+      </w:r>
+      <w:r>
+        <w:tab/>
+        <w:t>Kanbanboard Tag 9</w:t>
       </w:r>
       <w:r>
         <w:tab/>
@@ -28755,17 +29086,11 @@
         <w:jc w:val="left"/>
       </w:pPr>
       <w:r>
-        <w:t xml:space="preserve">4.1 – </w:t>
-      </w:r>
-      <w:r>
-        <w:t>10</w:t>
-      </w:r>
-      <w:r>
-        <w:tab/>
-        <w:t>Kanbanboard Tag 1</w:t>
-      </w:r>
-      <w:r>
-        <w:t>0</w:t>
+        <w:t>4.1 – 10</w:t>
+      </w:r>
+      <w:r>
+        <w:tab/>
+        <w:t>Kanbanboard Tag 10</w:t>
       </w:r>
       <w:r>
         <w:tab/>
@@ -30691,7 +31016,7 @@
   <w:abstractNum w:abstractNumId="14" w15:restartNumberingAfterBreak="0">
     <w:nsid w:val="492F60C1"/>
     <w:multiLevelType w:val="hybridMultilevel"/>
-    <w:tmpl w:val="0D605BF0"/>
+    <w:tmpl w:val="1A3492C6"/>
     <w:lvl w:ilvl="0" w:tplc="08070005">
       <w:start w:val="1"/>
       <w:numFmt w:val="bullet"/>
@@ -30804,7 +31129,7 @@
   <w:abstractNum w:abstractNumId="15" w15:restartNumberingAfterBreak="0">
     <w:nsid w:val="49A86C47"/>
     <w:multiLevelType w:val="hybridMultilevel"/>
-    <w:tmpl w:val="68748840"/>
+    <w:tmpl w:val="FDE4B9E6"/>
     <w:lvl w:ilvl="0" w:tplc="069A9F3A">
       <w:start w:val="1"/>
       <w:numFmt w:val="decimal"/>
@@ -33452,6 +33777,18 @@
       <w:u w:val="single"/>
     </w:rPr>
   </w:style>
+  <w:style w:type="character" w:styleId="NichtaufgelsteErwhnung">
+    <w:name w:val="Unresolved Mention"/>
+    <w:basedOn w:val="Absatz-Standardschriftart"/>
+    <w:uiPriority w:val="99"/>
+    <w:semiHidden/>
+    <w:unhideWhenUsed/>
+    <w:rsid w:val="00BD3286"/>
+    <w:rPr>
+      <w:color w:val="605E5C"/>
+      <w:shd w:val="clear" w:color="auto" w:fill="E1DFDD"/>
+    </w:rPr>
+  </w:style>
 </w:styles>
 </file>
 
@@ -33712,6 +34049,7 @@
     <w:rsid w:val="00EA2C44"/>
     <w:rsid w:val="00EA4639"/>
     <w:rsid w:val="00ED312D"/>
+    <w:rsid w:val="00F0725E"/>
     <w:rsid w:val="00F41E95"/>
     <w:rsid w:val="00F51057"/>
     <w:rsid w:val="00F53527"/>

</xml_diff>

<commit_message>
Logging Documentation & Code
</commit_message>
<xml_diff>
--- a/Documentation/IPA Dokumentation- Loetscher Simon.docx
+++ b/Documentation/IPA Dokumentation- Loetscher Simon.docx
@@ -8117,21 +8117,6 @@
               <w:rPr>
                 <w:sz w:val="21"/>
               </w:rPr>
-              <w:t>- Repository aufgesetzt und verbunden</w:t>
-            </w:r>
-          </w:p>
-          <w:p>
-            <w:pPr>
-              <w:pStyle w:val="Main"/>
-              <w:cnfStyle w:val="000000000000" w:firstRow="0" w:lastRow="0" w:firstColumn="0" w:lastColumn="0" w:oddVBand="0" w:evenVBand="0" w:oddHBand="0" w:evenHBand="0" w:firstRowFirstColumn="0" w:firstRowLastColumn="0" w:lastRowFirstColumn="0" w:lastRowLastColumn="0"/>
-              <w:rPr>
-                <w:sz w:val="21"/>
-              </w:rPr>
-            </w:pPr>
-            <w:r>
-              <w:rPr>
-                <w:sz w:val="21"/>
-              </w:rPr>
               <w:t>- Arbeitsjournal Tag 1</w:t>
             </w:r>
           </w:p>
@@ -8466,7 +8451,7 @@
               <w:rPr>
                 <w:sz w:val="21"/>
               </w:rPr>
-              <w:t>- Solution erstellt</w:t>
+              <w:t>- Dokument überarbeitet</w:t>
             </w:r>
           </w:p>
           <w:p>
@@ -8481,22 +8466,13 @@
               <w:rPr>
                 <w:sz w:val="21"/>
               </w:rPr>
-              <w:t>- Klassen des Klassendiagrammes in der Applikation erstellt</w:t>
-            </w:r>
-          </w:p>
-          <w:p>
-            <w:pPr>
-              <w:pStyle w:val="Main"/>
-              <w:cnfStyle w:val="000000000000" w:firstRow="0" w:lastRow="0" w:firstColumn="0" w:lastColumn="0" w:oddVBand="0" w:evenVBand="0" w:oddHBand="0" w:evenHBand="0" w:firstRowFirstColumn="0" w:firstRowLastColumn="0" w:lastRowFirstColumn="0" w:lastRowLastColumn="0"/>
+              <w:t xml:space="preserve">- Literaturverzeichnis </w:t>
+            </w:r>
+            <w:r>
               <w:rPr>
                 <w:sz w:val="21"/>
               </w:rPr>
-            </w:pPr>
-            <w:r>
-              <w:rPr>
-                <w:sz w:val="21"/>
-              </w:rPr>
-              <w:t xml:space="preserve">- Dokument überarbeitet </w:t>
+              <w:t>und Glossar geschrieben</w:t>
             </w:r>
           </w:p>
           <w:p>
@@ -8594,67 +8570,7 @@
               <w:rPr>
                 <w:sz w:val="21"/>
               </w:rPr>
-              <w:t>- API Abfragen programmiert</w:t>
-            </w:r>
-          </w:p>
-          <w:p>
-            <w:pPr>
-              <w:pStyle w:val="Main"/>
-              <w:cnfStyle w:val="000000000000" w:firstRow="0" w:lastRow="0" w:firstColumn="0" w:lastColumn="0" w:oddVBand="0" w:evenVBand="0" w:oddHBand="0" w:evenHBand="0" w:firstRowFirstColumn="0" w:firstRowLastColumn="0" w:lastRowFirstColumn="0" w:lastRowLastColumn="0"/>
-              <w:rPr>
-                <w:sz w:val="21"/>
-              </w:rPr>
-            </w:pPr>
-            <w:r>
-              <w:rPr>
-                <w:sz w:val="21"/>
-              </w:rPr>
               <w:t>- Literaturverzeichnis aktualisiert</w:t>
-            </w:r>
-          </w:p>
-          <w:p>
-            <w:pPr>
-              <w:pStyle w:val="Main"/>
-              <w:cnfStyle w:val="000000000000" w:firstRow="0" w:lastRow="0" w:firstColumn="0" w:lastColumn="0" w:oddVBand="0" w:evenVBand="0" w:oddHBand="0" w:evenHBand="0" w:firstRowFirstColumn="0" w:firstRowLastColumn="0" w:lastRowFirstColumn="0" w:lastRowLastColumn="0"/>
-              <w:rPr>
-                <w:sz w:val="21"/>
-              </w:rPr>
-            </w:pPr>
-            <w:r>
-              <w:rPr>
-                <w:sz w:val="21"/>
-              </w:rPr>
-              <w:t>- Unit Tests</w:t>
-            </w:r>
-          </w:p>
-          <w:p>
-            <w:pPr>
-              <w:pStyle w:val="Main"/>
-              <w:cnfStyle w:val="000000000000" w:firstRow="0" w:lastRow="0" w:firstColumn="0" w:lastColumn="0" w:oddVBand="0" w:evenVBand="0" w:oddHBand="0" w:evenHBand="0" w:firstRowFirstColumn="0" w:firstRowLastColumn="0" w:lastRowFirstColumn="0" w:lastRowLastColumn="0"/>
-              <w:rPr>
-                <w:sz w:val="21"/>
-              </w:rPr>
-            </w:pPr>
-            <w:r>
-              <w:rPr>
-                <w:sz w:val="21"/>
-              </w:rPr>
-              <w:t>- Autorisierungstests</w:t>
-            </w:r>
-          </w:p>
-          <w:p>
-            <w:pPr>
-              <w:pStyle w:val="Main"/>
-              <w:cnfStyle w:val="000000000000" w:firstRow="0" w:lastRow="0" w:firstColumn="0" w:lastColumn="0" w:oddVBand="0" w:evenVBand="0" w:oddHBand="0" w:evenHBand="0" w:firstRowFirstColumn="0" w:firstRowLastColumn="0" w:lastRowFirstColumn="0" w:lastRowLastColumn="0"/>
-              <w:rPr>
-                <w:sz w:val="21"/>
-              </w:rPr>
-            </w:pPr>
-            <w:r>
-              <w:rPr>
-                <w:sz w:val="21"/>
-              </w:rPr>
-              <w:t>- Beginn Log</w:t>
             </w:r>
           </w:p>
           <w:p>
@@ -8713,6 +8629,89 @@
                 <w:sz w:val="21"/>
               </w:rPr>
               <w:t>27.03.2024</w:t>
+            </w:r>
+          </w:p>
+        </w:tc>
+        <w:tc>
+          <w:tcPr>
+            <w:tcW w:w="3789" w:type="dxa"/>
+          </w:tcPr>
+          <w:p>
+            <w:pPr>
+              <w:pStyle w:val="Main"/>
+              <w:cnfStyle w:val="000000000000" w:firstRow="0" w:lastRow="0" w:firstColumn="0" w:lastColumn="0" w:oddVBand="0" w:evenVBand="0" w:oddHBand="0" w:evenHBand="0" w:firstRowFirstColumn="0" w:firstRowLastColumn="0" w:lastRowFirstColumn="0" w:lastRowLastColumn="0"/>
+              <w:rPr>
+                <w:sz w:val="21"/>
+              </w:rPr>
+            </w:pPr>
+            <w:r>
+              <w:rPr>
+                <w:sz w:val="21"/>
+              </w:rPr>
+              <w:t>fe5e306</w:t>
+            </w:r>
+          </w:p>
+        </w:tc>
+        <w:tc>
+          <w:tcPr>
+            <w:tcW w:w="4623" w:type="dxa"/>
+          </w:tcPr>
+          <w:p>
+            <w:pPr>
+              <w:pStyle w:val="Main"/>
+              <w:cnfStyle w:val="000000000000" w:firstRow="0" w:lastRow="0" w:firstColumn="0" w:lastColumn="0" w:oddVBand="0" w:evenVBand="0" w:oddHBand="0" w:evenHBand="0" w:firstRowFirstColumn="0" w:firstRowLastColumn="0" w:lastRowFirstColumn="0" w:lastRowLastColumn="0"/>
+              <w:rPr>
+                <w:sz w:val="21"/>
+              </w:rPr>
+            </w:pPr>
+            <w:r>
+              <w:rPr>
+                <w:sz w:val="21"/>
+              </w:rPr>
+              <w:t>- Entwicklung aktualisiert</w:t>
+            </w:r>
+          </w:p>
+          <w:p>
+            <w:pPr>
+              <w:pStyle w:val="Main"/>
+              <w:cnfStyle w:val="000000000000" w:firstRow="0" w:lastRow="0" w:firstColumn="0" w:lastColumn="0" w:oddVBand="0" w:evenVBand="0" w:oddHBand="0" w:evenHBand="0" w:firstRowFirstColumn="0" w:firstRowLastColumn="0" w:lastRowFirstColumn="0" w:lastRowLastColumn="0"/>
+              <w:rPr>
+                <w:sz w:val="21"/>
+              </w:rPr>
+            </w:pPr>
+            <w:r>
+              <w:rPr>
+                <w:sz w:val="21"/>
+              </w:rPr>
+              <w:t>- Arbeitsjournal Tag 5</w:t>
+            </w:r>
+          </w:p>
+        </w:tc>
+      </w:tr>
+      <w:tr>
+        <w:trPr>
+          <w:jc w:val="center"/>
+        </w:trPr>
+        <w:tc>
+          <w:tcPr>
+            <w:cnfStyle w:val="001000000000" w:firstRow="0" w:lastRow="0" w:firstColumn="1" w:lastColumn="0" w:oddVBand="0" w:evenVBand="0" w:oddHBand="0" w:evenHBand="0" w:firstRowFirstColumn="0" w:firstRowLastColumn="0" w:lastRowFirstColumn="0" w:lastRowLastColumn="0"/>
+            <w:tcW w:w="1216" w:type="dxa"/>
+          </w:tcPr>
+          <w:p>
+            <w:pPr>
+              <w:pStyle w:val="Main"/>
+              <w:jc w:val="center"/>
+              <w:rPr>
+                <w:b w:val="0"/>
+                <w:sz w:val="21"/>
+              </w:rPr>
+            </w:pPr>
+            <w:r>
+              <w:rPr>
+                <w:b w:val="0"/>
+                <w:sz w:val="21"/>
+              </w:rPr>
+              <w:t>28.03.2024</w:t>
             </w:r>
           </w:p>
         </w:tc>
@@ -8761,7 +8760,7 @@
               <w:rPr>
                 <w:sz w:val="21"/>
               </w:rPr>
-              <w:t>- Arbeitsjournal Tag 5</w:t>
+              <w:t>- Arbeitsjournal Tag 6</w:t>
             </w:r>
           </w:p>
         </w:tc>
@@ -8789,7 +8788,7 @@
                 <w:b w:val="0"/>
                 <w:sz w:val="21"/>
               </w:rPr>
-              <w:t>28.03.2024</w:t>
+              <w:t>02.04.2024</w:t>
             </w:r>
           </w:p>
         </w:tc>
@@ -8838,7 +8837,7 @@
               <w:rPr>
                 <w:sz w:val="21"/>
               </w:rPr>
-              <w:t>- Arbeitsjournal Tag 6</w:t>
+              <w:t>- Arbeitsjournal Tag 7</w:t>
             </w:r>
           </w:p>
         </w:tc>
@@ -8866,7 +8865,7 @@
                 <w:b w:val="0"/>
                 <w:sz w:val="21"/>
               </w:rPr>
-              <w:t>02.04.2024</w:t>
+              <w:t>03.04.2024</w:t>
             </w:r>
           </w:p>
         </w:tc>
@@ -8915,7 +8914,7 @@
               <w:rPr>
                 <w:sz w:val="21"/>
               </w:rPr>
-              <w:t>- Arbeitsjournal Tag 7</w:t>
+              <w:t>- Arbeitsjournal Tag 8</w:t>
             </w:r>
           </w:p>
         </w:tc>
@@ -8943,7 +8942,7 @@
                 <w:b w:val="0"/>
                 <w:sz w:val="21"/>
               </w:rPr>
-              <w:t>03.04.2024</w:t>
+              <w:t>04.04.2024</w:t>
             </w:r>
           </w:p>
         </w:tc>
@@ -8992,7 +8991,7 @@
               <w:rPr>
                 <w:sz w:val="21"/>
               </w:rPr>
-              <w:t>- Arbeitsjournal Tag 8</w:t>
+              <w:t>- Arbeitsjournal Tag 9</w:t>
             </w:r>
           </w:p>
         </w:tc>
@@ -9020,7 +9019,7 @@
                 <w:b w:val="0"/>
                 <w:sz w:val="21"/>
               </w:rPr>
-              <w:t>04.04.2024</w:t>
+              <w:t>05.04.2024</w:t>
             </w:r>
           </w:p>
         </w:tc>
@@ -9069,69 +9068,7 @@
               <w:rPr>
                 <w:sz w:val="21"/>
               </w:rPr>
-              <w:t>- Arbeitsjournal Tag 9</w:t>
-            </w:r>
-          </w:p>
-        </w:tc>
-      </w:tr>
-      <w:tr>
-        <w:trPr>
-          <w:jc w:val="center"/>
-        </w:trPr>
-        <w:tc>
-          <w:tcPr>
-            <w:cnfStyle w:val="001000000000" w:firstRow="0" w:lastRow="0" w:firstColumn="1" w:lastColumn="0" w:oddVBand="0" w:evenVBand="0" w:oddHBand="0" w:evenHBand="0" w:firstRowFirstColumn="0" w:firstRowLastColumn="0" w:lastRowFirstColumn="0" w:lastRowLastColumn="0"/>
-            <w:tcW w:w="1216" w:type="dxa"/>
-          </w:tcPr>
-          <w:p>
-            <w:pPr>
-              <w:pStyle w:val="Main"/>
-              <w:jc w:val="center"/>
-              <w:rPr>
-                <w:b w:val="0"/>
-                <w:sz w:val="21"/>
-              </w:rPr>
-            </w:pPr>
-            <w:r>
-              <w:rPr>
-                <w:b w:val="0"/>
-                <w:sz w:val="21"/>
-              </w:rPr>
-              <w:t>05.04.2024</w:t>
-            </w:r>
-          </w:p>
-        </w:tc>
-        <w:tc>
-          <w:tcPr>
-            <w:tcW w:w="3789" w:type="dxa"/>
-          </w:tcPr>
-          <w:p>
-            <w:pPr>
-              <w:pStyle w:val="Main"/>
-              <w:cnfStyle w:val="000000000000" w:firstRow="0" w:lastRow="0" w:firstColumn="0" w:lastColumn="0" w:oddVBand="0" w:evenVBand="0" w:oddHBand="0" w:evenHBand="0" w:firstRowFirstColumn="0" w:firstRowLastColumn="0" w:lastRowFirstColumn="0" w:lastRowLastColumn="0"/>
-              <w:rPr>
-                <w:sz w:val="21"/>
-              </w:rPr>
-            </w:pPr>
-          </w:p>
-        </w:tc>
-        <w:tc>
-          <w:tcPr>
-            <w:tcW w:w="4623" w:type="dxa"/>
-          </w:tcPr>
-          <w:p>
-            <w:pPr>
-              <w:pStyle w:val="Main"/>
-              <w:cnfStyle w:val="000000000000" w:firstRow="0" w:lastRow="0" w:firstColumn="0" w:lastColumn="0" w:oddVBand="0" w:evenVBand="0" w:oddHBand="0" w:evenHBand="0" w:firstRowFirstColumn="0" w:firstRowLastColumn="0" w:lastRowFirstColumn="0" w:lastRowLastColumn="0"/>
-              <w:rPr>
-                <w:sz w:val="21"/>
-              </w:rPr>
-            </w:pPr>
-            <w:r>
-              <w:rPr>
-                <w:sz w:val="21"/>
-              </w:rPr>
-              <w:t xml:space="preserve">- </w:t>
+              <w:t>- Arbeitsjournal Tag 10</w:t>
             </w:r>
           </w:p>
           <w:p>
@@ -9146,21 +9083,6 @@
               <w:rPr>
                 <w:sz w:val="21"/>
               </w:rPr>
-              <w:t>- Arbeitsjournal Tag 10</w:t>
-            </w:r>
-          </w:p>
-          <w:p>
-            <w:pPr>
-              <w:pStyle w:val="Main"/>
-              <w:cnfStyle w:val="000000000000" w:firstRow="0" w:lastRow="0" w:firstColumn="0" w:lastColumn="0" w:oddVBand="0" w:evenVBand="0" w:oddHBand="0" w:evenHBand="0" w:firstRowFirstColumn="0" w:firstRowLastColumn="0" w:lastRowFirstColumn="0" w:lastRowLastColumn="0"/>
-              <w:rPr>
-                <w:sz w:val="21"/>
-              </w:rPr>
-            </w:pPr>
-            <w:r>
-              <w:rPr>
-                <w:sz w:val="21"/>
-              </w:rPr>
               <w:t>- Fertigstellung / Überarbeitung</w:t>
             </w:r>
           </w:p>
@@ -9256,7 +9178,15 @@
         <w:t xml:space="preserve"> genannt</w:t>
       </w:r>
       <w:r>
-        <w:t xml:space="preserve">) vorgenommen. Ein Grossteil der Mitarbeiter arbeitet zusätzlich mit Jira und erfässt dort dieselben Zeitbuchungen auf den bearbeiteten Tickets. Dies führt </w:t>
+        <w:t xml:space="preserve">) vorgenommen. Ein Grossteil der Mitarbeiter arbeitet zusätzlich mit Jira und </w:t>
+      </w:r>
+      <w:proofErr w:type="spellStart"/>
+      <w:r>
+        <w:t>erfässt</w:t>
+      </w:r>
+      <w:proofErr w:type="spellEnd"/>
+      <w:r>
+        <w:t xml:space="preserve"> dort dieselben Zeitbuchungen auf den bearbeiteten Tickets. Dies führt </w:t>
       </w:r>
       <w:r>
         <w:t>zu einem Mehraufwand,</w:t>
@@ -9304,7 +9234,15 @@
         <w:t>evelopment Modus</w:t>
       </w:r>
       <w:r>
-        <w:t xml:space="preserve"> (-dev / -d) umfassen. Für die Synchronisierung soll d</w:t>
+        <w:t xml:space="preserve"> (-</w:t>
+      </w:r>
+      <w:proofErr w:type="spellStart"/>
+      <w:r>
+        <w:t>dev</w:t>
+      </w:r>
+      <w:proofErr w:type="spellEnd"/>
+      <w:r>
+        <w:t xml:space="preserve"> / -d) umfassen. Für die Synchronisierung soll d</w:t>
       </w:r>
       <w:r>
         <w:t>as</w:t>
@@ -9760,9 +9698,22 @@
       </w:pPr>
       <w:bookmarkStart w:id="7" w:name="_Toc161903129"/>
       <w:r>
-        <w:t>Out of Scope</w:t>
+        <w:t xml:space="preserve">Out </w:t>
+      </w:r>
+      <w:proofErr w:type="spellStart"/>
+      <w:r>
+        <w:t>of</w:t>
+      </w:r>
+      <w:proofErr w:type="spellEnd"/>
+      <w:r>
+        <w:t xml:space="preserve"> </w:t>
+      </w:r>
+      <w:proofErr w:type="spellStart"/>
+      <w:r>
+        <w:t>Scope</w:t>
       </w:r>
       <w:bookmarkEnd w:id="7"/>
+      <w:proofErr w:type="spellEnd"/>
       <w:r>
         <w:t xml:space="preserve"> </w:t>
       </w:r>
@@ -10105,7 +10056,15 @@
         <w:pStyle w:val="Main"/>
       </w:pPr>
       <w:r>
-        <w:t>Trotz der durchgeführten Machbarkeitsstudie ist die Jira API als neuer Lerninhalt aufzuführen, da die Machbarkeitsstudie lediglich grob testete, ob die Jira API wie erwartet ansteuerbar ist, nicht wie sie detailliert funktioniert, wie man sich darauf zu orientieren hat, oder was potentielle Schwierigkeiten sind.</w:t>
+        <w:t xml:space="preserve">Trotz der durchgeführten Machbarkeitsstudie ist die Jira API als neuer Lerninhalt aufzuführen, da die Machbarkeitsstudie lediglich grob testete, ob die Jira API wie erwartet ansteuerbar ist, nicht wie sie detailliert funktioniert, wie man sich darauf zu orientieren hat, oder was </w:t>
+      </w:r>
+      <w:proofErr w:type="gramStart"/>
+      <w:r>
+        <w:t>potentielle</w:t>
+      </w:r>
+      <w:proofErr w:type="gramEnd"/>
+      <w:r>
+        <w:t xml:space="preserve"> Schwierigkeiten sind.</w:t>
       </w:r>
     </w:p>
     <w:p>
@@ -10358,7 +10317,7 @@
           <w:noProof/>
         </w:rPr>
         <w:drawing>
-          <wp:inline distT="0" distB="0" distL="0" distR="0" wp14:anchorId="5C285C06" wp14:editId="64639211">
+          <wp:inline distT="0" distB="0" distL="0" distR="0" wp14:anchorId="5C285C06" wp14:editId="4019DB14">
             <wp:extent cx="6115050" cy="2625090"/>
             <wp:effectExtent l="0" t="0" r="0" b="3810"/>
             <wp:docPr id="163221307" name="Grafik 3"/>
@@ -10569,8 +10528,17 @@
           <w:b/>
           <w:sz w:val="24"/>
         </w:rPr>
-        <w:t>Stefan Spirgi</w:t>
-      </w:r>
+        <w:t xml:space="preserve">Stefan </w:t>
+      </w:r>
+      <w:proofErr w:type="spellStart"/>
+      <w:r>
+        <w:rPr>
+          <w:b/>
+          <w:sz w:val="24"/>
+        </w:rPr>
+        <w:t>Spirgi</w:t>
+      </w:r>
+      <w:proofErr w:type="spellEnd"/>
       <w:r>
         <w:rPr>
           <w:b/>
@@ -10865,12 +10833,14 @@
           <w:lang w:val="it-IT"/>
         </w:rPr>
       </w:pPr>
+      <w:proofErr w:type="spellStart"/>
       <w:r>
         <w:rPr>
           <w:lang w:val="it-IT"/>
         </w:rPr>
         <w:t>Telefon</w:t>
       </w:r>
+      <w:proofErr w:type="spellEnd"/>
       <w:r>
         <w:rPr>
           <w:lang w:val="it-IT"/>
@@ -10927,23 +10897,25 @@
           <w:sz w:val="24"/>
           <w:lang w:val="it-IT"/>
         </w:rPr>
-        <w:t>Christian Schambron</w:t>
-      </w:r>
+        <w:t xml:space="preserve">Christian </w:t>
+      </w:r>
+      <w:proofErr w:type="spellStart"/>
       <w:r>
         <w:rPr>
           <w:b/>
           <w:sz w:val="24"/>
           <w:lang w:val="it-IT"/>
         </w:rPr>
-        <w:t>-</w:t>
-      </w:r>
+        <w:t>Schambron</w:t>
+      </w:r>
+      <w:proofErr w:type="spellEnd"/>
       <w:r>
         <w:rPr>
           <w:b/>
           <w:sz w:val="24"/>
           <w:lang w:val="it-IT"/>
         </w:rPr>
-        <w:t>Leu</w:t>
+        <w:t>-</w:t>
       </w:r>
       <w:r>
         <w:rPr>
@@ -10951,7 +10923,7 @@
           <w:sz w:val="24"/>
           <w:lang w:val="it-IT"/>
         </w:rPr>
-        <w:tab/>
+        <w:t>Leu</w:t>
       </w:r>
       <w:r>
         <w:rPr>
@@ -10967,8 +10939,18 @@
           <w:sz w:val="24"/>
           <w:lang w:val="it-IT"/>
         </w:rPr>
+        <w:tab/>
+      </w:r>
+      <w:proofErr w:type="spellStart"/>
+      <w:r>
+        <w:rPr>
+          <w:b/>
+          <w:sz w:val="24"/>
+          <w:lang w:val="it-IT"/>
+        </w:rPr>
         <w:t>Berufsbildner</w:t>
       </w:r>
+      <w:proofErr w:type="spellEnd"/>
     </w:p>
     <w:p>
       <w:pPr>
@@ -11154,12 +11136,14 @@
           <w:lang w:val="it-IT"/>
         </w:rPr>
       </w:pPr>
+      <w:proofErr w:type="spellStart"/>
       <w:r>
         <w:rPr>
           <w:lang w:val="it-IT"/>
         </w:rPr>
         <w:t>Telefon</w:t>
       </w:r>
+      <w:proofErr w:type="spellEnd"/>
       <w:r>
         <w:rPr>
           <w:lang w:val="it-IT"/>
@@ -11904,7 +11888,15 @@
         <w:t>Tasks,</w:t>
       </w:r>
       <w:r>
-        <w:t xml:space="preserve"> welche noch nicht in Bearbeitung sind, «In Progress» für Tasks welche aktuell in Bearbeitung sind, «Dokumentation» für Tasks welche grundsätzlich fertig bearbeitet sind, jedoch noch dokumentiert werden müssen, «Acceptance Testing» für Tasks welche noch getestet werden müssen (vor allem bei Programmieraufgaben anwendbar), und «Done» für erledigte Tasks. </w:t>
+        <w:t xml:space="preserve"> welche noch nicht in Bearbeitung sind, «In Progress» für Tasks welche aktuell in Bearbeitung sind, «Dokumentation» für </w:t>
+      </w:r>
+      <w:proofErr w:type="gramStart"/>
+      <w:r>
+        <w:t>Tasks</w:t>
+      </w:r>
+      <w:proofErr w:type="gramEnd"/>
+      <w:r>
+        <w:t xml:space="preserve"> welche grundsätzlich fertig bearbeitet sind, jedoch noch dokumentiert werden müssen, «Acceptance Testing» für Tasks welche noch getestet werden müssen (vor allem bei Programmieraufgaben anwendbar), und «Done» für erledigte Tasks. </w:t>
       </w:r>
     </w:p>
     <w:p>
@@ -11923,7 +11915,15 @@
         <w:t>Stories,</w:t>
       </w:r>
       <w:r>
-        <w:t xml:space="preserve"> welchen sie angehören entsprechend farbkodiert</w:t>
+        <w:t xml:space="preserve"> welchen sie </w:t>
+      </w:r>
+      <w:proofErr w:type="gramStart"/>
+      <w:r>
+        <w:t>angehören</w:t>
+      </w:r>
+      <w:proofErr w:type="gramEnd"/>
+      <w:r>
+        <w:t xml:space="preserve"> entsprechend farbkodiert</w:t>
       </w:r>
       <w:r>
         <w:t xml:space="preserve"> und verfügen über eine Checkliste namens «Akzeptanzkriterien» mit welcher überprüft werden kann, </w:t>
@@ -12863,8 +12863,13 @@
       <w:r>
         <w:tab/>
       </w:r>
-      <w:r>
-        <w:t>Fehlt das Feld «Leis Konto» im Jira Projekt, muss dies im Log als Fehler</w:t>
+      <w:proofErr w:type="gramStart"/>
+      <w:r>
+        <w:t>Fehlt</w:t>
+      </w:r>
+      <w:proofErr w:type="gramEnd"/>
+      <w:r>
+        <w:t xml:space="preserve"> das Feld «Leis Konto» im Jira Projekt, muss dies im Log als Fehler</w:t>
       </w:r>
       <w:r>
         <w:tab/>
@@ -12908,7 +12913,14 @@
       </w:r>
       <w:r>
         <w:tab/>
-        <w:t>Hat der Mitarbeiter im Ticket keine Berechtigung auf das Projekt wird</w:t>
+      </w:r>
+      <w:proofErr w:type="gramStart"/>
+      <w:r>
+        <w:t>Hat</w:t>
+      </w:r>
+      <w:proofErr w:type="gramEnd"/>
+      <w:r>
+        <w:t xml:space="preserve"> der Mitarbeiter im Ticket keine Berechtigung auf das Projekt wird</w:t>
       </w:r>
       <w:r>
         <w:tab/>
@@ -14919,9 +14931,11 @@
       <w:r>
         <w:t xml:space="preserve"> und </w:t>
       </w:r>
+      <w:proofErr w:type="gramStart"/>
       <w:r>
         <w:t>soweit</w:t>
       </w:r>
+      <w:proofErr w:type="gramEnd"/>
       <w:r>
         <w:t xml:space="preserve"> vorbereiten dass ich damit in den nächsten Schritten ohne Unterbrechungen weiter arbeiten kann.</w:t>
       </w:r>
@@ -16049,7 +16063,15 @@
         <w:pStyle w:val="Main"/>
       </w:pPr>
       <w:r>
-        <w:t>Als Benutzer möchte ich, dass, wenn ich meine Daten korrekt in Jira eingegeben habe, diese ohne dass ich weiter etwas machen muss, für mich im Leis verbucht werden.</w:t>
+        <w:t xml:space="preserve">Als Benutzer möchte ich, dass, wenn ich meine Daten korrekt in Jira eingegeben habe, diese </w:t>
+      </w:r>
+      <w:proofErr w:type="gramStart"/>
+      <w:r>
+        <w:t>ohne</w:t>
+      </w:r>
+      <w:proofErr w:type="gramEnd"/>
+      <w:r>
+        <w:t xml:space="preserve"> dass ich weiter etwas machen muss, für mich im Leis verbucht werden.</w:t>
       </w:r>
     </w:p>
     <w:p>
@@ -16725,8 +16747,13 @@
         </w:rPr>
         <w:tab/>
       </w:r>
-      <w:r>
-        <w:t>Sollten sonstige Fehler innerhalb der Applikation vorkommen,</w:t>
+      <w:proofErr w:type="gramStart"/>
+      <w:r>
+        <w:t>Sollten</w:t>
+      </w:r>
+      <w:proofErr w:type="gramEnd"/>
+      <w:r>
+        <w:t xml:space="preserve"> sonstige Fehler innerhalb der Applikation vorkommen,</w:t>
       </w:r>
       <w:r>
         <w:tab/>
@@ -16774,7 +16801,14 @@
       </w:r>
       <w:r>
         <w:tab/>
-        <w:t>Wird die Applikation beendet, soll dies im Log vermerkt sein.</w:t>
+      </w:r>
+      <w:proofErr w:type="gramStart"/>
+      <w:r>
+        <w:t>Wird</w:t>
+      </w:r>
+      <w:proofErr w:type="gramEnd"/>
+      <w:r>
+        <w:t xml:space="preserve"> die Applikation beendet, soll dies im Log vermerkt sein.</w:t>
       </w:r>
       <w:r>
         <w:tab/>
@@ -17116,8 +17150,21 @@
         </w:rPr>
         <w:tab/>
       </w:r>
-      <w:r>
-        <w:t>Wird die Applikation ab Start mit dem Flag «-d» oder «-dev»</w:t>
+      <w:proofErr w:type="gramStart"/>
+      <w:r>
+        <w:t>Wird</w:t>
+      </w:r>
+      <w:proofErr w:type="gramEnd"/>
+      <w:r>
+        <w:t xml:space="preserve"> die Applikation ab Start mit dem Flag «-d» oder «-</w:t>
+      </w:r>
+      <w:proofErr w:type="spellStart"/>
+      <w:r>
+        <w:t>dev</w:t>
+      </w:r>
+      <w:proofErr w:type="spellEnd"/>
+      <w:r>
+        <w:t>»</w:t>
       </w:r>
       <w:r>
         <w:tab/>
@@ -17369,7 +17416,15 @@
         <w:pStyle w:val="Main"/>
       </w:pPr>
       <w:r>
-        <w:t>Als Entwickler ist es mir wichtig, dass meine Applikation fehlerfrei läuft. Ich möchte, dass ich wenn ich die Applikation weiter entwickle oder verändere mögliche Fehler sofort auffallen.</w:t>
+        <w:t xml:space="preserve">Als Entwickler ist es mir wichtig, dass meine Applikation fehlerfrei läuft. Ich möchte, dass </w:t>
+      </w:r>
+      <w:proofErr w:type="gramStart"/>
+      <w:r>
+        <w:t>ich</w:t>
+      </w:r>
+      <w:proofErr w:type="gramEnd"/>
+      <w:r>
+        <w:t xml:space="preserve"> wenn ich die Applikation weiter entwickle oder verändere mögliche Fehler sofort auffallen.</w:t>
       </w:r>
       <w:r>
         <w:t xml:space="preserve"> Mein Ziel ist es nach Test Driven Development vorzugehen.</w:t>
@@ -17633,7 +17688,15 @@
       </w:r>
       <w:r>
         <w:tab/>
-        <w:t xml:space="preserve">Am Ende der Entwicklungszeit sollen End-To-End Tests </w:t>
+        <w:t>Am Ende der Entwicklungszeit sollen End-</w:t>
+      </w:r>
+      <w:proofErr w:type="spellStart"/>
+      <w:r>
+        <w:t>To</w:t>
+      </w:r>
+      <w:proofErr w:type="spellEnd"/>
+      <w:r>
+        <w:t xml:space="preserve">-End Tests </w:t>
       </w:r>
       <w:r>
         <w:tab/>
@@ -17764,7 +17827,15 @@
         <w:t>beschreiben,</w:t>
       </w:r>
       <w:r>
-        <w:t xml:space="preserve"> wie ein Test durchzuführen ist und soll nur Teile der Applikation testen welche durch die Unit Tests nicht schon abgedeckt sind.</w:t>
+        <w:t xml:space="preserve"> wie ein Test durchzuführen ist und soll nur Teile der Applikation </w:t>
+      </w:r>
+      <w:proofErr w:type="gramStart"/>
+      <w:r>
+        <w:t>testen</w:t>
+      </w:r>
+      <w:proofErr w:type="gramEnd"/>
+      <w:r>
+        <w:t xml:space="preserve"> welche durch die Unit Tests nicht schon abgedeckt sind.</w:t>
       </w:r>
     </w:p>
     <w:p>
@@ -17776,7 +17847,15 @@
         </w:numPr>
       </w:pPr>
       <w:r>
-        <w:t>End-To-End Tests sind Teil der manuellen Tests und verf</w:t>
+        <w:t>End-</w:t>
+      </w:r>
+      <w:proofErr w:type="spellStart"/>
+      <w:r>
+        <w:t>To</w:t>
+      </w:r>
+      <w:proofErr w:type="spellEnd"/>
+      <w:r>
+        <w:t>-End Tests sind Teil der manuellen Tests und verf</w:t>
       </w:r>
       <w:r>
         <w:t>ügen ebenfalls über ein Testskript.</w:t>
@@ -19137,7 +19216,7 @@
           <w:noProof/>
         </w:rPr>
         <w:drawing>
-          <wp:inline distT="0" distB="0" distL="0" distR="0" wp14:anchorId="19B6C94C" wp14:editId="3BCA8BD7">
+          <wp:inline distT="0" distB="0" distL="0" distR="0" wp14:anchorId="19B6C94C" wp14:editId="7C6815D1">
             <wp:extent cx="6117590" cy="4316095"/>
             <wp:effectExtent l="0" t="0" r="0" b="8255"/>
             <wp:docPr id="791969844" name="Grafik 2"/>
@@ -19301,7 +19380,7 @@
           <w:noProof/>
         </w:rPr>
         <w:drawing>
-          <wp:inline distT="0" distB="0" distL="0" distR="0" wp14:anchorId="655E33BD" wp14:editId="12860DC2">
+          <wp:inline distT="0" distB="0" distL="0" distR="0" wp14:anchorId="655E33BD" wp14:editId="68F7904F">
             <wp:extent cx="5669280" cy="4457700"/>
             <wp:effectExtent l="0" t="0" r="7620" b="0"/>
             <wp:docPr id="1110275393" name="Grafik 5"/>
@@ -20042,7 +20121,15 @@
               <w:t>einen Task,</w:t>
             </w:r>
             <w:r>
-              <w:t xml:space="preserve"> welcher erst auf Freitag geplant war heute schon erledigt habe. </w:t>
+              <w:t xml:space="preserve"> welcher erst auf Freitag </w:t>
+            </w:r>
+            <w:proofErr w:type="gramStart"/>
+            <w:r>
+              <w:t>geplant war</w:t>
+            </w:r>
+            <w:proofErr w:type="gramEnd"/>
+            <w:r>
+              <w:t xml:space="preserve"> heute schon erledigt habe. </w:t>
             </w:r>
           </w:p>
           <w:p>
@@ -20776,7 +20863,13 @@
         <w:t xml:space="preserve">Tag 3 – </w:t>
       </w:r>
       <w:r>
-        <w:t xml:space="preserve">Projektplanung (Teil 3) und </w:t>
+        <w:t>Projektplanung (Teil 3) und</w:t>
+      </w:r>
+      <w:r>
+        <w:t xml:space="preserve"> Projektinitialisierung</w:t>
+      </w:r>
+      <w:r>
+        <w:t xml:space="preserve"> </w:t>
       </w:r>
     </w:p>
     <w:tbl>
@@ -21611,7 +21704,15 @@
               <w:t xml:space="preserve">Die Jira Zeiterfassungen verfügen lediglich über ein Startdatum, vorerst wird demnach in den Leistungserfassungen das Enddatum gleich dem Startdatum gesetzt. </w:t>
             </w:r>
             <w:r>
-              <w:t>Mir ist aufgefallen, dass ich von den Jira Zeiterfassungen lediglich die E-Mail-Adresse des verfassenden Benutzers, das Startdatum der Zeiterfassung, die geleistete Zeit, und allfällige Kommentare abfrage, das heisst, dass Plausibilitätstests an dieser Stelle wenig Sinn machen. Was eingebaut werden muss ist eine Warnung im Log sollte eine Zeiterfassung über 24 Stunden betragen und ein Test, ob der User Rechte hat auf das Konto zu buchen, das heisst der Plausibilitätstest Schritt des Zeitplans wird hier übersprungen.</w:t>
+              <w:t xml:space="preserve">Mir ist aufgefallen, dass ich von den Jira Zeiterfassungen lediglich die E-Mail-Adresse des verfassenden Benutzers, das Startdatum der Zeiterfassung, die geleistete Zeit, und allfällige Kommentare </w:t>
+            </w:r>
+            <w:proofErr w:type="spellStart"/>
+            <w:r>
+              <w:t>abfrage</w:t>
+            </w:r>
+            <w:proofErr w:type="spellEnd"/>
+            <w:r>
+              <w:t>, das heisst, dass Plausibilitätstests an dieser Stelle wenig Sinn machen. Was eingebaut werden muss ist eine Warnung im Log sollte eine Zeiterfassung über 24 Stunden betragen und ein Test, ob der User Rechte hat auf das Konto zu buchen, das heisst der Plausibilitätstest Schritt des Zeitplans wird hier übersprungen.</w:t>
             </w:r>
           </w:p>
           <w:p>
@@ -21653,7 +21754,15 @@
               <w:t xml:space="preserve"> welche erst mit den Logs Sinn machen würden und ich noch nicht genau wusste wie ich diese umsetzen würde. </w:t>
             </w:r>
             <w:r>
-              <w:t>Aus diesem Grund entschied ich mich, diese Tests so weit auszuschreiben wie zu diesem Zeitpunkt möglich, sie jedoch nicht komplett fertig zu schreiben (also ohne Log Testing) und später zu ihnen zurückzukehren.</w:t>
+              <w:t xml:space="preserve">Aus diesem Grund entschied ich mich, diese Tests </w:t>
+            </w:r>
+            <w:proofErr w:type="spellStart"/>
+            <w:r>
+              <w:t>so weit</w:t>
+            </w:r>
+            <w:proofErr w:type="spellEnd"/>
+            <w:r>
+              <w:t xml:space="preserve"> auszuschreiben wie zu diesem Zeitpunkt möglich, sie jedoch nicht komplett fertig zu schreiben (also ohne Log Testing) und später zu ihnen zurückzukehren.</w:t>
             </w:r>
           </w:p>
           <w:p>
@@ -21718,7 +21827,15 @@
               <w:pStyle w:val="Main"/>
             </w:pPr>
             <w:r>
-              <w:t xml:space="preserve">Ich habe heute sehr viel programmiert und viel Fortschritt gemacht, jedoch glaube ich, dass es sich lohnen wird den Code gegen Ende nochmals schön zu überarbeiten. Es funktioniert alles wie es soll, ich bin jedoch überzeugt, dass schönere Lösungen existieren (insbesondere im Bezug darauf, wie ich mit den Json Daten </w:t>
+              <w:t xml:space="preserve">Ich habe heute sehr viel programmiert und viel Fortschritt gemacht, jedoch glaube ich, dass es sich lohnen wird den Code gegen Ende nochmals schön zu überarbeiten. Es funktioniert alles wie es soll, ich bin jedoch überzeugt, dass schönere Lösungen existieren (insbesondere im Bezug darauf, wie ich mit den </w:t>
+            </w:r>
+            <w:proofErr w:type="spellStart"/>
+            <w:r>
+              <w:t>Json</w:t>
+            </w:r>
+            <w:proofErr w:type="spellEnd"/>
+            <w:r>
+              <w:t xml:space="preserve"> Daten </w:t>
             </w:r>
             <w:r>
               <w:t>umgehe,</w:t>
@@ -21764,10 +21881,10 @@
       </w:pPr>
       <w:r>
         <w:drawing>
-          <wp:inline distT="0" distB="0" distL="0" distR="0" wp14:anchorId="39111D59" wp14:editId="39B38197">
-            <wp:extent cx="6120130" cy="3864610"/>
-            <wp:effectExtent l="0" t="0" r="0" b="2540"/>
-            <wp:docPr id="656991112" name="Grafik 1" descr="Ein Bild, das Text, Screenshot, Software, Multimedia-Software enthält.&#10;&#10;Automatisch generierte Beschreibung"/>
+          <wp:inline distT="0" distB="0" distL="0" distR="0" wp14:anchorId="4DB9F831" wp14:editId="3B1207B6">
+            <wp:extent cx="6120130" cy="3857625"/>
+            <wp:effectExtent l="0" t="0" r="0" b="9525"/>
+            <wp:docPr id="113808205" name="Grafik 1" descr="Ein Bild, das Text, Screenshot, Software, Multimedia-Software enthält.&#10;&#10;Automatisch generierte Beschreibung"/>
             <wp:cNvGraphicFramePr>
               <a:graphicFrameLocks xmlns:a="http://schemas.openxmlformats.org/drawingml/2006/main" noChangeAspect="1"/>
             </wp:cNvGraphicFramePr>
@@ -21775,7 +21892,7 @@
               <a:graphicData uri="http://schemas.openxmlformats.org/drawingml/2006/picture">
                 <pic:pic xmlns:pic="http://schemas.openxmlformats.org/drawingml/2006/picture">
                   <pic:nvPicPr>
-                    <pic:cNvPr id="656991112" name="Grafik 1" descr="Ein Bild, das Text, Screenshot, Software, Multimedia-Software enthält.&#10;&#10;Automatisch generierte Beschreibung"/>
+                    <pic:cNvPr id="113808205" name="Grafik 1" descr="Ein Bild, das Text, Screenshot, Software, Multimedia-Software enthält.&#10;&#10;Automatisch generierte Beschreibung"/>
                     <pic:cNvPicPr/>
                   </pic:nvPicPr>
                   <pic:blipFill>
@@ -21787,7 +21904,7 @@
                   <pic:spPr>
                     <a:xfrm>
                       <a:off x="0" y="0"/>
-                      <a:ext cx="6120130" cy="3864610"/>
+                      <a:ext cx="6120130" cy="3857625"/>
                     </a:xfrm>
                     <a:prstGeom prst="rect">
                       <a:avLst/>
@@ -21824,6 +21941,9 @@
       <w:r>
         <w:lastRenderedPageBreak/>
         <w:t xml:space="preserve">Tag 5 – </w:t>
+      </w:r>
+      <w:r>
+        <w:t>Datenbank Einträge und Logging</w:t>
       </w:r>
     </w:p>
     <w:tbl>
@@ -21882,7 +22002,7 @@
               <w:pStyle w:val="Main"/>
             </w:pPr>
             <w:r>
-              <w:t>TT.MM.JJJJ</w:t>
+              <w:t>27.03.2024</w:t>
             </w:r>
           </w:p>
         </w:tc>
@@ -22097,16 +22217,44 @@
               <w:pStyle w:val="Main"/>
             </w:pPr>
             <w:r>
-              <w:rPr>
-                <w:color w:val="00B050"/>
-              </w:rPr>
-              <w:t>[Erfolge / Misserfolge]</w:t>
+              <w:t xml:space="preserve">Nachdem ich fertig war, zu </w:t>
+            </w:r>
+            <w:r>
+              <w:t>prüfen,</w:t>
+            </w:r>
+            <w:r>
+              <w:t xml:space="preserve"> ob </w:t>
+            </w:r>
+            <w:r>
+              <w:t xml:space="preserve">Mitarbeiter auf ihre jeweiligen Projekte die benötigten Rechte verfügen, begann ich die Daten, welche ich von der Jira REST API importierte auf meine Datenbank zu schreiben. Mir fiel hierbei auf, wie lange es dauerte, bis die Applikation ihre Daten fertig importiert hat. Ich versuchte meinen Code zu optimieren, erzielte jedoch keine begeisternden Ziele und die Laufzeit der Applikation betrug noch immer mehrere Sekunden. Während ich versuchte die Wartezeiten zu optimieren, entschied ich mich auch gleich mein Projekt zu überarbeiten und aufzuräumen. </w:t>
+            </w:r>
+            <w:r>
+              <w:t>Es stellte sich heraus, dass das ein ziemlich grosser Aufwand wurde, aber jetzt habe ich meine saubere Architektur wieder hergestellt.</w:t>
             </w:r>
           </w:p>
           <w:p>
             <w:pPr>
               <w:pStyle w:val="Main"/>
             </w:pPr>
+          </w:p>
+          <w:p>
+            <w:pPr>
+              <w:pStyle w:val="Main"/>
+            </w:pPr>
+            <w:r>
+              <w:t xml:space="preserve">Nach meinen Aufräumaktionen beschloss ich, das Logging für die Applikation zu realisieren. </w:t>
+            </w:r>
+            <w:r>
+              <w:t>Während dieses Prozesses fand ich heraus, weshalb meine Applikation so langsam läuft; Die Jira API antwortet um einiges langsamer als ich erwartet hätte.</w:t>
+            </w:r>
+          </w:p>
+          <w:p>
+            <w:pPr>
+              <w:pStyle w:val="Main"/>
+            </w:pPr>
+            <w:r>
+              <w:t xml:space="preserve"> </w:t>
+            </w:r>
           </w:p>
         </w:tc>
       </w:tr>
@@ -22156,10 +22304,16 @@
               <w:pStyle w:val="Main"/>
             </w:pPr>
             <w:r>
-              <w:rPr>
-                <w:color w:val="00B050"/>
-              </w:rPr>
-              <w:t>[Kritische Würdigung Arbeit &amp; Vorgehensweise]</w:t>
+              <w:t xml:space="preserve">Es hat mir sehr viel Spass gemacht den Grossteil der Applikation zu realisieren. Aktuell fehlt nur noch der Development Modus, wobei ich definitiv auch noch über meine Unit Tests gehen sollte. Ich entwickle zwar </w:t>
+            </w:r>
+            <w:r>
+              <w:t xml:space="preserve">Test Driven, wenn ich die Tests aber geschrieben habe, gehen </w:t>
+            </w:r>
+            <w:r>
+              <w:t xml:space="preserve">sie </w:t>
+            </w:r>
+            <w:r>
+              <w:t>oft vergessen.</w:t>
             </w:r>
           </w:p>
           <w:p>
@@ -22197,20 +22351,43 @@
       <w:pPr>
         <w:pStyle w:val="Main"/>
       </w:pPr>
-    </w:p>
-    <w:p>
-      <w:pPr>
-        <w:pStyle w:val="Main"/>
-      </w:pPr>
-    </w:p>
-    <w:p>
-      <w:pPr>
-        <w:widowControl/>
-        <w:spacing w:line="240" w:lineRule="auto"/>
-        <w:rPr>
-          <w:rFonts w:ascii="Imago" w:hAnsi="Imago"/>
-        </w:rPr>
-      </w:pPr>
+      <w:r>
+        <w:drawing>
+          <wp:inline distT="0" distB="0" distL="0" distR="0" wp14:anchorId="2BA05E1C" wp14:editId="30E66EE0">
+            <wp:extent cx="6120130" cy="3868420"/>
+            <wp:effectExtent l="0" t="0" r="0" b="0"/>
+            <wp:docPr id="833412044" name="Grafik 1" descr="Ein Bild, das Text, Screenshot, Software, Multimedia-Software enthält.&#10;&#10;Automatisch generierte Beschreibung"/>
+            <wp:cNvGraphicFramePr>
+              <a:graphicFrameLocks xmlns:a="http://schemas.openxmlformats.org/drawingml/2006/main" noChangeAspect="1"/>
+            </wp:cNvGraphicFramePr>
+            <a:graphic xmlns:a="http://schemas.openxmlformats.org/drawingml/2006/main">
+              <a:graphicData uri="http://schemas.openxmlformats.org/drawingml/2006/picture">
+                <pic:pic xmlns:pic="http://schemas.openxmlformats.org/drawingml/2006/picture">
+                  <pic:nvPicPr>
+                    <pic:cNvPr id="833412044" name="Grafik 1" descr="Ein Bild, das Text, Screenshot, Software, Multimedia-Software enthält.&#10;&#10;Automatisch generierte Beschreibung"/>
+                    <pic:cNvPicPr/>
+                  </pic:nvPicPr>
+                  <pic:blipFill>
+                    <a:blip r:embed="rId20"/>
+                    <a:stretch>
+                      <a:fillRect/>
+                    </a:stretch>
+                  </pic:blipFill>
+                  <pic:spPr>
+                    <a:xfrm>
+                      <a:off x="0" y="0"/>
+                      <a:ext cx="6120130" cy="3868420"/>
+                    </a:xfrm>
+                    <a:prstGeom prst="rect">
+                      <a:avLst/>
+                    </a:prstGeom>
+                  </pic:spPr>
+                </pic:pic>
+              </a:graphicData>
+            </a:graphic>
+          </wp:inline>
+        </w:drawing>
+      </w:r>
       <w:r>
         <w:br w:type="page"/>
       </w:r>
@@ -24449,7 +24626,7 @@
                     </pic:cNvPicPr>
                   </pic:nvPicPr>
                   <pic:blipFill>
-                    <a:blip r:embed="rId20" cstate="print">
+                    <a:blip r:embed="rId21" cstate="print">
                       <a:extLst>
                         <a:ext uri="{28A0092B-C50C-407E-A947-70E740481C1C}">
                           <a14:useLocalDpi xmlns:a14="http://schemas.microsoft.com/office/drawing/2010/main" val="0"/>
@@ -24749,7 +24926,7 @@
                     </pic:cNvPicPr>
                   </pic:nvPicPr>
                   <pic:blipFill>
-                    <a:blip r:embed="rId21" cstate="print">
+                    <a:blip r:embed="rId22" cstate="print">
                       <a:extLst>
                         <a:ext uri="{28A0092B-C50C-407E-A947-70E740481C1C}">
                           <a14:useLocalDpi xmlns:a14="http://schemas.microsoft.com/office/drawing/2010/main" val="0"/>
@@ -25049,7 +25226,15 @@
         <w:pStyle w:val="Main"/>
       </w:pPr>
       <w:r>
-        <w:t xml:space="preserve">Das Application Projekt ist in dieser Applikation das Gegenstück zum User Interface in der Onion View. Im Application Projekt sind Controller, View Models und das Program.cs vorhanden. Die Controller kommunizieren mit der Infrastructure, um Daten zu manipulieren, die View Models sind </w:t>
+        <w:t xml:space="preserve">Das Application Projekt ist in dieser Applikation das Gegenstück zum User Interface in der Onion View. Im Application Projekt sind Controller, View Models und das </w:t>
+      </w:r>
+      <w:proofErr w:type="spellStart"/>
+      <w:r>
+        <w:t>Program.cs</w:t>
+      </w:r>
+      <w:proofErr w:type="spellEnd"/>
+      <w:r>
+        <w:t xml:space="preserve"> vorhanden. Die Controller kommunizieren mit der Infrastructure, um Daten zu manipulieren, die View Models sind </w:t>
       </w:r>
       <w:r>
         <w:t>Klassen,</w:t>
@@ -25069,7 +25254,15 @@
         <w:pStyle w:val="Main"/>
       </w:pPr>
       <w:r>
-        <w:t>Die Konfiguration der ganzen Applikation findet im Program.cs statt.</w:t>
+        <w:t xml:space="preserve">Die Konfiguration der ganzen Applikation findet im </w:t>
+      </w:r>
+      <w:proofErr w:type="spellStart"/>
+      <w:r>
+        <w:t>Program.cs</w:t>
+      </w:r>
+      <w:proofErr w:type="spellEnd"/>
+      <w:r>
+        <w:t xml:space="preserve"> statt.</w:t>
       </w:r>
     </w:p>
     <w:p>
@@ -25285,7 +25478,7 @@
                     </pic:cNvPicPr>
                   </pic:nvPicPr>
                   <pic:blipFill>
-                    <a:blip r:embed="rId22" cstate="print">
+                    <a:blip r:embed="rId23" cstate="print">
                       <a:extLst>
                         <a:ext uri="{28A0092B-C50C-407E-A947-70E740481C1C}">
                           <a14:useLocalDpi xmlns:a14="http://schemas.microsoft.com/office/drawing/2010/main" val="0"/>
@@ -25451,13 +25644,7 @@
         <w:pStyle w:val="Main"/>
       </w:pPr>
       <w:r>
-        <w:t>In einem nächsten Schritt wurde ein Atlassian API Token für die IPA namens «</w:t>
-      </w:r>
-      <w:r>
-        <w:t>Jira_REST_API_Token_IPA</w:t>
-      </w:r>
-      <w:r>
-        <w:t xml:space="preserve">» generiert </w:t>
+        <w:t xml:space="preserve">In einem nächsten Schritt wurde ein Atlassian API Token für die IPA namens «Jira_REST_API_Token_IPA» generiert </w:t>
       </w:r>
       <w:r>
         <w:rPr>
@@ -25479,7 +25666,28 @@
         <w:t>Mal</w:t>
       </w:r>
       <w:r>
-        <w:t xml:space="preserve"> angezeigt wird, wurde dieser im Projektordner zwischengespeichert, jedoch wurde das File mit dem Inhalt des Tokens in ein .gitignore File aufgenommen, damit dieser Token nicht öffentlich ersichtlich ist.</w:t>
+        <w:t xml:space="preserve"> angezeigt wird, wurde dieser im Projektordner zwischengespeichert, jedoch wurde das File mit dem Inhalt des Tokens in </w:t>
+      </w:r>
+      <w:proofErr w:type="gramStart"/>
+      <w:r>
+        <w:t>ein .gitignore</w:t>
+      </w:r>
+      <w:proofErr w:type="gramEnd"/>
+      <w:r>
+        <w:t xml:space="preserve"> File aufgenommen, damit dieser Token nicht öffentlich ersichtlich ist.</w:t>
+      </w:r>
+    </w:p>
+    <w:p>
+      <w:pPr>
+        <w:widowControl/>
+        <w:spacing w:line="240" w:lineRule="auto"/>
+        <w:rPr>
+          <w:i/>
+          <w:sz w:val="36"/>
+        </w:rPr>
+      </w:pPr>
+      <w:r>
+        <w:br w:type="page"/>
       </w:r>
     </w:p>
     <w:p>
@@ -25487,6 +25695,49 @@
         <w:pStyle w:val="Formatvorlage1"/>
       </w:pPr>
       <w:r>
+        <w:lastRenderedPageBreak/>
+        <w:t>LEIS Datenbank</w:t>
+      </w:r>
+    </w:p>
+    <w:p>
+      <w:pPr>
+        <w:pStyle w:val="Main"/>
+      </w:pPr>
+      <w:r>
+        <w:t>Zur Realisierung dieser Applikation wurde eine anonymisierte Version der Datenbank des internen Leistungserfassungssystems zur Verfügung gestellt. Anonymisiert heisst hier einfach, dass alle Personendaten oder Daten, welche zur Identifikation einer Person führen könnten, unwiderruflich kodiert wurden.</w:t>
+      </w:r>
+    </w:p>
+    <w:p>
+      <w:pPr>
+        <w:pStyle w:val="Main"/>
+      </w:pPr>
+      <w:r>
+        <w:t>Normalerweise ist es mit .NET</w:t>
+      </w:r>
+      <w:r>
+        <w:t xml:space="preserve"> 8 sehr einfach möglich, Klassen anhand einer Datenbank und ihrer Tabellen erstellen zu lassen. Da die LEIS Datenbank jedoch über einige Sonderheiten verfügt (so gibt es kaum Fremdschlüssel und in manchen Tabellen sogar Datenleichen) wurde entschieden, stattdessen mit dem Microsoft Data SqlClient</w:t>
+      </w:r>
+      <w:r>
+        <w:rPr>
+          <w:sz w:val="18"/>
+          <w:szCs w:val="16"/>
+        </w:rPr>
+        <w:t>[7]</w:t>
+      </w:r>
+      <w:r>
+        <w:t xml:space="preserve"> zu arbeiten. Der SqlClient erlaubt es dem Entwickler direkt in der Entwicklungsumgebung eine Verbindung mit einer Datenbank auf einem SQL-Server aufzubauen, so können auch SQL Queries verwendet werden und Probleme mit fehlenden Fremdschlüsseln oder Datenleichen können ohne Probleme umgangen werden.</w:t>
+      </w:r>
+    </w:p>
+    <w:p>
+      <w:pPr>
+        <w:pStyle w:val="Main"/>
+      </w:pPr>
+    </w:p>
+    <w:p>
+      <w:pPr>
+        <w:pStyle w:val="Formatvorlage1"/>
+      </w:pPr>
+      <w:r>
         <w:t>Logging</w:t>
       </w:r>
     </w:p>
@@ -25503,11 +25754,592 @@
         <w:pStyle w:val="Main"/>
       </w:pPr>
       <w:r>
-        <w:t>// TODO: LogCategory von Applikation hie</w:t>
-      </w:r>
-      <w:r>
-        <w:t>r rein</w:t>
-      </w:r>
+        <w:t xml:space="preserve">Die Log Codes wurden durch http Response Codes inspiriert erstellt und als </w:t>
+      </w:r>
+      <w:proofErr w:type="spellStart"/>
+      <w:r>
+        <w:t>Enum</w:t>
+      </w:r>
+      <w:proofErr w:type="spellEnd"/>
+      <w:r>
+        <w:t xml:space="preserve"> in der Applikation gespeichert. Folgende Codes existieren:</w:t>
+      </w:r>
+    </w:p>
+    <w:p>
+      <w:pPr>
+        <w:pStyle w:val="Main"/>
+      </w:pPr>
+    </w:p>
+    <w:tbl>
+      <w:tblPr>
+        <w:tblStyle w:val="Tabellenraster"/>
+        <w:tblW w:w="0" w:type="auto"/>
+        <w:tblBorders>
+          <w:top w:val="none" w:sz="0" w:space="0" w:color="auto"/>
+          <w:left w:val="none" w:sz="0" w:space="0" w:color="auto"/>
+          <w:bottom w:val="none" w:sz="0" w:space="0" w:color="auto"/>
+          <w:right w:val="none" w:sz="0" w:space="0" w:color="auto"/>
+          <w:insideH w:val="none" w:sz="0" w:space="0" w:color="auto"/>
+          <w:insideV w:val="none" w:sz="0" w:space="0" w:color="auto"/>
+        </w:tblBorders>
+        <w:tblLook w:val="04A0" w:firstRow="1" w:lastRow="0" w:firstColumn="1" w:lastColumn="0" w:noHBand="0" w:noVBand="1"/>
+      </w:tblPr>
+      <w:tblGrid>
+        <w:gridCol w:w="708"/>
+        <w:gridCol w:w="1977"/>
+        <w:gridCol w:w="6953"/>
+      </w:tblGrid>
+      <w:tr>
+        <w:tc>
+          <w:tcPr>
+            <w:tcW w:w="709" w:type="dxa"/>
+          </w:tcPr>
+          <w:p>
+            <w:pPr>
+              <w:pStyle w:val="Main"/>
+              <w:rPr>
+                <w:b/>
+                <w:bCs/>
+              </w:rPr>
+            </w:pPr>
+            <w:r>
+              <w:rPr>
+                <w:b/>
+                <w:bCs/>
+              </w:rPr>
+              <w:t>Code</w:t>
+            </w:r>
+          </w:p>
+        </w:tc>
+        <w:tc>
+          <w:tcPr>
+            <w:tcW w:w="1843" w:type="dxa"/>
+          </w:tcPr>
+          <w:p>
+            <w:pPr>
+              <w:pStyle w:val="Main"/>
+              <w:rPr>
+                <w:b/>
+                <w:bCs/>
+              </w:rPr>
+            </w:pPr>
+            <w:r>
+              <w:rPr>
+                <w:b/>
+                <w:bCs/>
+              </w:rPr>
+              <w:t>Bezeichnung</w:t>
+            </w:r>
+          </w:p>
+        </w:tc>
+        <w:tc>
+          <w:tcPr>
+            <w:tcW w:w="7076" w:type="dxa"/>
+          </w:tcPr>
+          <w:p>
+            <w:pPr>
+              <w:pStyle w:val="Main"/>
+              <w:rPr>
+                <w:b/>
+                <w:bCs/>
+              </w:rPr>
+            </w:pPr>
+            <w:r>
+              <w:rPr>
+                <w:b/>
+                <w:bCs/>
+              </w:rPr>
+              <w:t>Verwendung</w:t>
+            </w:r>
+          </w:p>
+        </w:tc>
+      </w:tr>
+      <w:tr>
+        <w:tc>
+          <w:tcPr>
+            <w:tcW w:w="709" w:type="dxa"/>
+          </w:tcPr>
+          <w:p>
+            <w:pPr>
+              <w:pStyle w:val="Main"/>
+            </w:pPr>
+            <w:r>
+              <w:t>100</w:t>
+            </w:r>
+          </w:p>
+        </w:tc>
+        <w:tc>
+          <w:tcPr>
+            <w:tcW w:w="1843" w:type="dxa"/>
+          </w:tcPr>
+          <w:p>
+            <w:pPr>
+              <w:pStyle w:val="Main"/>
+            </w:pPr>
+            <w:r>
+              <w:t>Information</w:t>
+            </w:r>
+          </w:p>
+        </w:tc>
+        <w:tc>
+          <w:tcPr>
+            <w:tcW w:w="7076" w:type="dxa"/>
+          </w:tcPr>
+          <w:p>
+            <w:pPr>
+              <w:pStyle w:val="Main"/>
+            </w:pPr>
+            <w:r>
+              <w:t>Eine generelle Information, welche im Logfile vermerkt werden soll.</w:t>
+            </w:r>
+          </w:p>
+        </w:tc>
+      </w:tr>
+      <w:tr>
+        <w:tc>
+          <w:tcPr>
+            <w:tcW w:w="709" w:type="dxa"/>
+          </w:tcPr>
+          <w:p>
+            <w:pPr>
+              <w:pStyle w:val="Main"/>
+            </w:pPr>
+            <w:r>
+              <w:t>101</w:t>
+            </w:r>
+          </w:p>
+        </w:tc>
+        <w:tc>
+          <w:tcPr>
+            <w:tcW w:w="1843" w:type="dxa"/>
+          </w:tcPr>
+          <w:p>
+            <w:pPr>
+              <w:pStyle w:val="Main"/>
+            </w:pPr>
+            <w:proofErr w:type="spellStart"/>
+            <w:r>
+              <w:t>LogfileInitialized</w:t>
+            </w:r>
+            <w:proofErr w:type="spellEnd"/>
+          </w:p>
+        </w:tc>
+        <w:tc>
+          <w:tcPr>
+            <w:tcW w:w="7076" w:type="dxa"/>
+          </w:tcPr>
+          <w:p>
+            <w:pPr>
+              <w:pStyle w:val="Main"/>
+            </w:pPr>
+            <w:r>
+              <w:t>Das Logfile wurde erstellt.</w:t>
+            </w:r>
+          </w:p>
+        </w:tc>
+      </w:tr>
+      <w:tr>
+        <w:tc>
+          <w:tcPr>
+            <w:tcW w:w="709" w:type="dxa"/>
+          </w:tcPr>
+          <w:p>
+            <w:pPr>
+              <w:pStyle w:val="Main"/>
+            </w:pPr>
+            <w:r>
+              <w:t>102</w:t>
+            </w:r>
+          </w:p>
+        </w:tc>
+        <w:tc>
+          <w:tcPr>
+            <w:tcW w:w="1843" w:type="dxa"/>
+          </w:tcPr>
+          <w:p>
+            <w:pPr>
+              <w:pStyle w:val="Main"/>
+            </w:pPr>
+            <w:proofErr w:type="spellStart"/>
+            <w:r>
+              <w:t>ApplicationStarted</w:t>
+            </w:r>
+            <w:proofErr w:type="spellEnd"/>
+          </w:p>
+        </w:tc>
+        <w:tc>
+          <w:tcPr>
+            <w:tcW w:w="7076" w:type="dxa"/>
+          </w:tcPr>
+          <w:p>
+            <w:pPr>
+              <w:pStyle w:val="Main"/>
+            </w:pPr>
+            <w:r>
+              <w:t>Die Applikation wurde gestartet.</w:t>
+            </w:r>
+          </w:p>
+        </w:tc>
+      </w:tr>
+      <w:tr>
+        <w:tc>
+          <w:tcPr>
+            <w:tcW w:w="709" w:type="dxa"/>
+          </w:tcPr>
+          <w:p>
+            <w:pPr>
+              <w:pStyle w:val="Main"/>
+            </w:pPr>
+            <w:r>
+              <w:t>199</w:t>
+            </w:r>
+          </w:p>
+        </w:tc>
+        <w:tc>
+          <w:tcPr>
+            <w:tcW w:w="1843" w:type="dxa"/>
+          </w:tcPr>
+          <w:p>
+            <w:pPr>
+              <w:pStyle w:val="Main"/>
+            </w:pPr>
+            <w:proofErr w:type="spellStart"/>
+            <w:r>
+              <w:t>ApplicationStopped</w:t>
+            </w:r>
+            <w:proofErr w:type="spellEnd"/>
+          </w:p>
+        </w:tc>
+        <w:tc>
+          <w:tcPr>
+            <w:tcW w:w="7076" w:type="dxa"/>
+          </w:tcPr>
+          <w:p>
+            <w:pPr>
+              <w:pStyle w:val="Main"/>
+            </w:pPr>
+            <w:r>
+              <w:t>Die Applikation wurde angehalten.</w:t>
+            </w:r>
+          </w:p>
+        </w:tc>
+      </w:tr>
+      <w:tr>
+        <w:tc>
+          <w:tcPr>
+            <w:tcW w:w="709" w:type="dxa"/>
+            <w:shd w:val="clear" w:color="auto" w:fill="C2D69B" w:themeFill="accent3" w:themeFillTint="99"/>
+          </w:tcPr>
+          <w:p>
+            <w:pPr>
+              <w:pStyle w:val="Main"/>
+            </w:pPr>
+            <w:r>
+              <w:t>200</w:t>
+            </w:r>
+          </w:p>
+        </w:tc>
+        <w:tc>
+          <w:tcPr>
+            <w:tcW w:w="1843" w:type="dxa"/>
+          </w:tcPr>
+          <w:p>
+            <w:pPr>
+              <w:pStyle w:val="Main"/>
+            </w:pPr>
+            <w:proofErr w:type="spellStart"/>
+            <w:r>
+              <w:t>Success</w:t>
+            </w:r>
+            <w:proofErr w:type="spellEnd"/>
+          </w:p>
+        </w:tc>
+        <w:tc>
+          <w:tcPr>
+            <w:tcW w:w="7076" w:type="dxa"/>
+          </w:tcPr>
+          <w:p>
+            <w:pPr>
+              <w:pStyle w:val="Main"/>
+            </w:pPr>
+            <w:r>
+              <w:t>Daten konnten erfolgreich in der Datenbank gespeichert werden.</w:t>
+            </w:r>
+          </w:p>
+        </w:tc>
+      </w:tr>
+      <w:tr>
+        <w:tc>
+          <w:tcPr>
+            <w:tcW w:w="709" w:type="dxa"/>
+            <w:shd w:val="clear" w:color="auto" w:fill="FABF8F" w:themeFill="accent6" w:themeFillTint="99"/>
+          </w:tcPr>
+          <w:p>
+            <w:pPr>
+              <w:pStyle w:val="Main"/>
+            </w:pPr>
+            <w:r>
+              <w:t>300</w:t>
+            </w:r>
+          </w:p>
+        </w:tc>
+        <w:tc>
+          <w:tcPr>
+            <w:tcW w:w="1843" w:type="dxa"/>
+          </w:tcPr>
+          <w:p>
+            <w:pPr>
+              <w:pStyle w:val="Main"/>
+            </w:pPr>
+            <w:proofErr w:type="spellStart"/>
+            <w:r>
+              <w:t>Warning</w:t>
+            </w:r>
+            <w:proofErr w:type="spellEnd"/>
+          </w:p>
+        </w:tc>
+        <w:tc>
+          <w:tcPr>
+            <w:tcW w:w="7076" w:type="dxa"/>
+          </w:tcPr>
+          <w:p>
+            <w:pPr>
+              <w:pStyle w:val="Main"/>
+            </w:pPr>
+            <w:r>
+              <w:t>Eine generelle Warnung, welche im Logfile vermerkt werden soll.</w:t>
+            </w:r>
+          </w:p>
+        </w:tc>
+      </w:tr>
+      <w:tr>
+        <w:tc>
+          <w:tcPr>
+            <w:tcW w:w="709" w:type="dxa"/>
+            <w:shd w:val="clear" w:color="auto" w:fill="FABF8F" w:themeFill="accent6" w:themeFillTint="99"/>
+          </w:tcPr>
+          <w:p>
+            <w:pPr>
+              <w:pStyle w:val="Main"/>
+            </w:pPr>
+            <w:r>
+              <w:t>301</w:t>
+            </w:r>
+          </w:p>
+        </w:tc>
+        <w:tc>
+          <w:tcPr>
+            <w:tcW w:w="1843" w:type="dxa"/>
+          </w:tcPr>
+          <w:p>
+            <w:pPr>
+              <w:pStyle w:val="Main"/>
+            </w:pPr>
+            <w:proofErr w:type="spellStart"/>
+            <w:r>
+              <w:t>OvertimeWarning</w:t>
+            </w:r>
+            <w:proofErr w:type="spellEnd"/>
+          </w:p>
+        </w:tc>
+        <w:tc>
+          <w:tcPr>
+            <w:tcW w:w="7076" w:type="dxa"/>
+          </w:tcPr>
+          <w:p>
+            <w:pPr>
+              <w:pStyle w:val="Main"/>
+            </w:pPr>
+            <w:r>
+              <w:t>Eine in Jira erfasste Leistung geht länger als 24 Stunden.</w:t>
+            </w:r>
+          </w:p>
+        </w:tc>
+      </w:tr>
+      <w:tr>
+        <w:tc>
+          <w:tcPr>
+            <w:tcW w:w="709" w:type="dxa"/>
+            <w:shd w:val="clear" w:color="auto" w:fill="FABF8F" w:themeFill="accent6" w:themeFillTint="99"/>
+          </w:tcPr>
+          <w:p>
+            <w:pPr>
+              <w:pStyle w:val="Main"/>
+            </w:pPr>
+            <w:r>
+              <w:t>302</w:t>
+            </w:r>
+          </w:p>
+        </w:tc>
+        <w:tc>
+          <w:tcPr>
+            <w:tcW w:w="1843" w:type="dxa"/>
+          </w:tcPr>
+          <w:p>
+            <w:pPr>
+              <w:pStyle w:val="Main"/>
+            </w:pPr>
+            <w:proofErr w:type="spellStart"/>
+            <w:r>
+              <w:t>ApplicationAborted</w:t>
+            </w:r>
+            <w:proofErr w:type="spellEnd"/>
+          </w:p>
+        </w:tc>
+        <w:tc>
+          <w:tcPr>
+            <w:tcW w:w="7076" w:type="dxa"/>
+          </w:tcPr>
+          <w:p>
+            <w:pPr>
+              <w:pStyle w:val="Main"/>
+            </w:pPr>
+            <w:r>
+              <w:t>Die Applikation wurde abgebrochen.</w:t>
+            </w:r>
+          </w:p>
+        </w:tc>
+      </w:tr>
+      <w:tr>
+        <w:tc>
+          <w:tcPr>
+            <w:tcW w:w="709" w:type="dxa"/>
+            <w:shd w:val="clear" w:color="auto" w:fill="E5B8B7" w:themeFill="accent2" w:themeFillTint="66"/>
+          </w:tcPr>
+          <w:p>
+            <w:pPr>
+              <w:pStyle w:val="Main"/>
+            </w:pPr>
+            <w:r>
+              <w:t>400</w:t>
+            </w:r>
+          </w:p>
+        </w:tc>
+        <w:tc>
+          <w:tcPr>
+            <w:tcW w:w="1843" w:type="dxa"/>
+          </w:tcPr>
+          <w:p>
+            <w:pPr>
+              <w:pStyle w:val="Main"/>
+            </w:pPr>
+            <w:r>
+              <w:t>Error</w:t>
+            </w:r>
+          </w:p>
+        </w:tc>
+        <w:tc>
+          <w:tcPr>
+            <w:tcW w:w="7076" w:type="dxa"/>
+          </w:tcPr>
+          <w:p>
+            <w:pPr>
+              <w:pStyle w:val="Main"/>
+            </w:pPr>
+            <w:r>
+              <w:t>Ein genereller Fehler, welcher im Logfile vermerkt werden soll.</w:t>
+            </w:r>
+          </w:p>
+        </w:tc>
+      </w:tr>
+      <w:tr>
+        <w:tc>
+          <w:tcPr>
+            <w:tcW w:w="709" w:type="dxa"/>
+            <w:shd w:val="clear" w:color="auto" w:fill="E5B8B7" w:themeFill="accent2" w:themeFillTint="66"/>
+          </w:tcPr>
+          <w:p>
+            <w:pPr>
+              <w:pStyle w:val="Main"/>
+            </w:pPr>
+            <w:r>
+              <w:t>401</w:t>
+            </w:r>
+          </w:p>
+        </w:tc>
+        <w:tc>
+          <w:tcPr>
+            <w:tcW w:w="1843" w:type="dxa"/>
+          </w:tcPr>
+          <w:p>
+            <w:pPr>
+              <w:pStyle w:val="Main"/>
+            </w:pPr>
+            <w:proofErr w:type="spellStart"/>
+            <w:r>
+              <w:t>UserNotFound</w:t>
+            </w:r>
+            <w:proofErr w:type="spellEnd"/>
+          </w:p>
+        </w:tc>
+        <w:tc>
+          <w:tcPr>
+            <w:tcW w:w="7076" w:type="dxa"/>
+          </w:tcPr>
+          <w:p>
+            <w:pPr>
+              <w:pStyle w:val="Main"/>
+            </w:pPr>
+            <w:r>
+              <w:t>Der definierte Benutzer konnte in der «T_USER» Tabelle nicht gefunden werden.</w:t>
+            </w:r>
+          </w:p>
+        </w:tc>
+      </w:tr>
+      <w:tr>
+        <w:tc>
+          <w:tcPr>
+            <w:tcW w:w="709" w:type="dxa"/>
+            <w:shd w:val="clear" w:color="auto" w:fill="E5B8B7" w:themeFill="accent2" w:themeFillTint="66"/>
+          </w:tcPr>
+          <w:p>
+            <w:pPr>
+              <w:pStyle w:val="Main"/>
+            </w:pPr>
+            <w:r>
+              <w:t>402</w:t>
+            </w:r>
+          </w:p>
+        </w:tc>
+        <w:tc>
+          <w:tcPr>
+            <w:tcW w:w="1843" w:type="dxa"/>
+          </w:tcPr>
+          <w:p>
+            <w:pPr>
+              <w:pStyle w:val="Main"/>
+            </w:pPr>
+            <w:proofErr w:type="spellStart"/>
+            <w:r>
+              <w:t>UserNotAuthorized</w:t>
+            </w:r>
+            <w:proofErr w:type="spellEnd"/>
+          </w:p>
+        </w:tc>
+        <w:tc>
+          <w:tcPr>
+            <w:tcW w:w="7076" w:type="dxa"/>
+          </w:tcPr>
+          <w:p>
+            <w:pPr>
+              <w:pStyle w:val="Main"/>
+            </w:pPr>
+            <w:r>
+              <w:t>Dem definierten Benutzer ist es nicht erlaubt auf das definierte Projekt zu buchen.</w:t>
+            </w:r>
+          </w:p>
+        </w:tc>
+      </w:tr>
+    </w:tbl>
+    <w:p>
+      <w:pPr>
+        <w:pStyle w:val="Main"/>
+      </w:pPr>
+    </w:p>
+    <w:p>
+      <w:pPr>
+        <w:pStyle w:val="Main"/>
+      </w:pPr>
     </w:p>
     <w:p>
       <w:pPr>
@@ -25539,7 +26371,21 @@
         <w:rPr>
           <w:color w:val="00B050"/>
         </w:rPr>
-        <w:t>[Beschreibe: Warum ist Testing wichtig]</w:t>
+        <w:t>[</w:t>
+      </w:r>
+      <w:proofErr w:type="gramStart"/>
+      <w:r>
+        <w:rPr>
+          <w:color w:val="00B050"/>
+        </w:rPr>
+        <w:t>Beschreibe</w:t>
+      </w:r>
+      <w:proofErr w:type="gramEnd"/>
+      <w:r>
+        <w:rPr>
+          <w:color w:val="00B050"/>
+        </w:rPr>
+        <w:t>: Warum ist Testing wichtig]</w:t>
       </w:r>
     </w:p>
     <w:p>
@@ -25556,22 +26402,22 @@
       </w:pPr>
       <w:bookmarkStart w:id="46" w:name="_Toc161903169"/>
       <w:r>
+        <w:t>Umfeld</w:t>
+      </w:r>
+      <w:bookmarkEnd w:id="46"/>
+    </w:p>
+    <w:p>
+      <w:pPr>
+        <w:pStyle w:val="Main"/>
+      </w:pPr>
+    </w:p>
+    <w:p>
+      <w:pPr>
+        <w:pStyle w:val="Formatvorlage2"/>
+      </w:pPr>
+      <w:bookmarkStart w:id="47" w:name="_Toc161903170"/>
+      <w:r>
         <w:lastRenderedPageBreak/>
-        <w:t>Umfeld</w:t>
-      </w:r>
-      <w:bookmarkEnd w:id="46"/>
-    </w:p>
-    <w:p>
-      <w:pPr>
-        <w:pStyle w:val="Main"/>
-      </w:pPr>
-    </w:p>
-    <w:p>
-      <w:pPr>
-        <w:pStyle w:val="Formatvorlage2"/>
-      </w:pPr>
-      <w:bookmarkStart w:id="47" w:name="_Toc161903170"/>
-      <w:r>
         <w:t>Testanlage</w:t>
       </w:r>
       <w:bookmarkEnd w:id="47"/>
@@ -25863,7 +26709,21 @@
         <w:rPr>
           <w:color w:val="00B050"/>
         </w:rPr>
-        <w:t>[Kritisch Würdigen, Schlüsse ziehen, Erfolge / Misserfolge, Gelerntes, Persönliche Bilanz]</w:t>
+        <w:t>[</w:t>
+      </w:r>
+      <w:proofErr w:type="gramStart"/>
+      <w:r>
+        <w:rPr>
+          <w:color w:val="00B050"/>
+        </w:rPr>
+        <w:t>Kritisch</w:t>
+      </w:r>
+      <w:proofErr w:type="gramEnd"/>
+      <w:r>
+        <w:rPr>
+          <w:color w:val="00B050"/>
+        </w:rPr>
+        <w:t xml:space="preserve"> Würdigen, Schlüsse ziehen, Erfolge / Misserfolge, Gelerntes, Persönliche Bilanz]</w:t>
       </w:r>
     </w:p>
     <w:p>
@@ -26032,10 +26892,10 @@
           <w:noProof/>
         </w:rPr>
         <w:sectPr>
-          <w:headerReference w:type="default" r:id="rId23"/>
-          <w:footerReference w:type="default" r:id="rId24"/>
-          <w:headerReference w:type="first" r:id="rId25"/>
-          <w:footerReference w:type="first" r:id="rId26"/>
+          <w:headerReference w:type="default" r:id="rId24"/>
+          <w:footerReference w:type="default" r:id="rId25"/>
+          <w:headerReference w:type="first" r:id="rId26"/>
+          <w:footerReference w:type="first" r:id="rId27"/>
           <w:type w:val="continuous"/>
           <w:pgSz w:w="11907" w:h="16839" w:code="9"/>
           <w:pgMar w:top="1418" w:right="851" w:bottom="1134" w:left="1418" w:header="624" w:footer="567" w:gutter="0"/>
@@ -26252,7 +27112,15 @@
               <w:spacing w:line="240" w:lineRule="auto"/>
             </w:pPr>
             <w:r>
-              <w:t xml:space="preserve">Eine API (Application Programming Interface) ist ein Mittel mit welchem man mit externen Systemen interagieren kann. </w:t>
+              <w:t xml:space="preserve">Eine API (Application Programming Interface) ist ein </w:t>
+            </w:r>
+            <w:proofErr w:type="gramStart"/>
+            <w:r>
+              <w:t>Mittel</w:t>
+            </w:r>
+            <w:proofErr w:type="gramEnd"/>
+            <w:r>
+              <w:t xml:space="preserve"> mit welchem man mit externen Systemen interagieren kann. </w:t>
             </w:r>
           </w:p>
         </w:tc>
@@ -26514,7 +27382,15 @@
               <w:t>Ein DTO (Data Transfer Object) ist ei</w:t>
             </w:r>
             <w:r>
-              <w:t>ne Art Klasse in welcher Daten gebündelt werden, sodass diese nur einmal abgefragt werden müssen und übertragen werden können.</w:t>
+              <w:t xml:space="preserve">ne Art Klasse </w:t>
+            </w:r>
+            <w:proofErr w:type="gramStart"/>
+            <w:r>
+              <w:t>in welcher Daten</w:t>
+            </w:r>
+            <w:proofErr w:type="gramEnd"/>
+            <w:r>
+              <w:t xml:space="preserve"> gebündelt werden, sodass diese nur einmal abgefragt werden müssen und übertragen werden können.</w:t>
             </w:r>
           </w:p>
         </w:tc>
@@ -26952,7 +27828,15 @@
               <w:spacing w:line="240" w:lineRule="auto"/>
             </w:pPr>
             <w:r>
-              <w:t>Ein Kanbanboard ist ein Hilfstool welches in der Projektmanagement Methode Kanban verwendet wird um Tasks zu tracken und visuell darzustellen.</w:t>
+              <w:t xml:space="preserve">Ein Kanbanboard ist ein </w:t>
+            </w:r>
+            <w:proofErr w:type="gramStart"/>
+            <w:r>
+              <w:t>Hilfstool</w:t>
+            </w:r>
+            <w:proofErr w:type="gramEnd"/>
+            <w:r>
+              <w:t xml:space="preserve"> welches in der Projektmanagement Methode Kanban verwendet wird um Tasks zu tracken und visuell darzustellen.</w:t>
             </w:r>
           </w:p>
         </w:tc>
@@ -27020,7 +27904,21 @@
               <w:rPr>
                 <w:b/>
               </w:rPr>
-              <w:t>LEIS / Leis / leis</w:t>
+              <w:t xml:space="preserve">LEIS / </w:t>
+            </w:r>
+            <w:proofErr w:type="gramStart"/>
+            <w:r>
+              <w:rPr>
+                <w:b/>
+              </w:rPr>
+              <w:t>Leis</w:t>
+            </w:r>
+            <w:proofErr w:type="gramEnd"/>
+            <w:r>
+              <w:rPr>
+                <w:b/>
+              </w:rPr>
+              <w:t xml:space="preserve"> / leis</w:t>
             </w:r>
           </w:p>
         </w:tc>
@@ -27747,7 +28645,7 @@
         <w:spacing w:after="240"/>
         <w:jc w:val="left"/>
       </w:pPr>
-      <w:hyperlink r:id="rId27" w:history="1">
+      <w:hyperlink r:id="rId28" w:history="1">
         <w:r>
           <w:rPr>
             <w:rStyle w:val="Hyperlink"/>
@@ -27784,7 +28682,7 @@
         </w:numPr>
         <w:spacing w:after="240"/>
       </w:pPr>
-      <w:hyperlink r:id="rId28" w:history="1">
+      <w:hyperlink r:id="rId29" w:history="1">
         <w:r>
           <w:rPr>
             <w:rStyle w:val="Hyperlink"/>
@@ -27828,12 +28726,26 @@
         </w:numPr>
         <w:spacing w:after="240"/>
       </w:pPr>
-      <w:hyperlink r:id="rId29" w:history="1">
+      <w:hyperlink r:id="rId30" w:history="1">
         <w:r>
           <w:rPr>
             <w:rStyle w:val="Hyperlink"/>
           </w:rPr>
-          <w:t>Kanban (development) - Wikipedia</w:t>
+          <w:t>Kanban (</w:t>
+        </w:r>
+        <w:proofErr w:type="spellStart"/>
+        <w:r>
+          <w:rPr>
+            <w:rStyle w:val="Hyperlink"/>
+          </w:rPr>
+          <w:t>development</w:t>
+        </w:r>
+        <w:proofErr w:type="spellEnd"/>
+        <w:r>
+          <w:rPr>
+            <w:rStyle w:val="Hyperlink"/>
+          </w:rPr>
+          <w:t>) - Wikipedia</w:t>
         </w:r>
       </w:hyperlink>
       <w:r>
@@ -27852,7 +28764,7 @@
         </w:numPr>
         <w:spacing w:after="240"/>
       </w:pPr>
-      <w:hyperlink r:id="rId30" w:history="1">
+      <w:hyperlink r:id="rId31" w:history="1">
         <w:r>
           <w:rPr>
             <w:rStyle w:val="Hyperlink"/>
@@ -27898,7 +28810,7 @@
           <w:lang w:val="en-US"/>
         </w:rPr>
       </w:pPr>
-      <w:hyperlink r:id="rId31" w:history="1">
+      <w:hyperlink r:id="rId32" w:history="1">
         <w:r>
           <w:rPr>
             <w:rStyle w:val="Hyperlink"/>
@@ -27924,8 +28836,16 @@
         <w:rPr>
           <w:lang w:val="en-US"/>
         </w:rPr>
-        <w:t>Jira REST API Dokumentation</w:t>
-      </w:r>
+        <w:t xml:space="preserve">Jira REST API </w:t>
+      </w:r>
+      <w:proofErr w:type="spellStart"/>
+      <w:r>
+        <w:rPr>
+          <w:lang w:val="en-US"/>
+        </w:rPr>
+        <w:t>Dokumentation</w:t>
+      </w:r>
+      <w:proofErr w:type="spellEnd"/>
     </w:p>
     <w:p>
       <w:pPr>
@@ -27939,7 +28859,7 @@
           <w:lang w:val="en-US"/>
         </w:rPr>
       </w:pPr>
-      <w:hyperlink r:id="rId32" w:history="1">
+      <w:hyperlink r:id="rId33" w:anchor="api-group-projects" w:history="1">
         <w:r>
           <w:rPr>
             <w:rStyle w:val="Hyperlink"/>
@@ -27980,7 +28900,7 @@
           <w:lang w:val="en-US"/>
         </w:rPr>
       </w:pPr>
-      <w:hyperlink r:id="rId33" w:history="1">
+      <w:hyperlink r:id="rId34" w:history="1">
         <w:r>
           <w:rPr>
             <w:rStyle w:val="Hyperlink"/>
@@ -27995,24 +28915,6 @@
         </w:rPr>
         <w:t xml:space="preserve"> </w:t>
       </w:r>
-    </w:p>
-    <w:p>
-      <w:pPr>
-        <w:pStyle w:val="Main"/>
-        <w:spacing w:after="240"/>
-        <w:rPr>
-          <w:lang w:val="en-US"/>
-        </w:rPr>
-      </w:pPr>
-    </w:p>
-    <w:p>
-      <w:pPr>
-        <w:pStyle w:val="Main"/>
-        <w:spacing w:after="240"/>
-        <w:rPr>
-          <w:lang w:val="en-US"/>
-        </w:rPr>
-      </w:pPr>
     </w:p>
     <w:p>
       <w:pPr>
@@ -28030,6 +28932,91 @@
         <w:rPr>
           <w:lang w:val="en-US"/>
         </w:rPr>
+        <w:t xml:space="preserve">Microsoft Data SqlClient </w:t>
+      </w:r>
+      <w:proofErr w:type="spellStart"/>
+      <w:r>
+        <w:rPr>
+          <w:lang w:val="en-US"/>
+        </w:rPr>
+        <w:t>Dokumentation</w:t>
+      </w:r>
+      <w:proofErr w:type="spellEnd"/>
+    </w:p>
+    <w:p>
+      <w:pPr>
+        <w:pStyle w:val="Main"/>
+        <w:numPr>
+          <w:ilvl w:val="0"/>
+          <w:numId w:val="24"/>
+        </w:numPr>
+        <w:spacing w:after="240"/>
+        <w:rPr>
+          <w:lang w:val="en-US"/>
+        </w:rPr>
+      </w:pPr>
+      <w:hyperlink r:id="rId35" w:history="1">
+        <w:r>
+          <w:rPr>
+            <w:rStyle w:val="Hyperlink"/>
+            <w:lang w:val="en-US"/>
+          </w:rPr>
+          <w:t xml:space="preserve">Introduction to </w:t>
+        </w:r>
+        <w:proofErr w:type="spellStart"/>
+        <w:proofErr w:type="gramStart"/>
+        <w:r>
+          <w:rPr>
+            <w:rStyle w:val="Hyperlink"/>
+            <w:lang w:val="en-US"/>
+          </w:rPr>
+          <w:t>Microsoft.Data.SqlClient</w:t>
+        </w:r>
+        <w:proofErr w:type="spellEnd"/>
+        <w:proofErr w:type="gramEnd"/>
+        <w:r>
+          <w:rPr>
+            <w:rStyle w:val="Hyperlink"/>
+            <w:lang w:val="en-US"/>
+          </w:rPr>
+          <w:t xml:space="preserve"> namespace - ADO.NET Provider for SQL Server | Microsoft Learn</w:t>
+        </w:r>
+      </w:hyperlink>
+    </w:p>
+    <w:p>
+      <w:pPr>
+        <w:pStyle w:val="Main"/>
+        <w:spacing w:after="240"/>
+        <w:rPr>
+          <w:lang w:val="en-US"/>
+        </w:rPr>
+      </w:pPr>
+    </w:p>
+    <w:p>
+      <w:pPr>
+        <w:pStyle w:val="Main"/>
+        <w:spacing w:after="240"/>
+        <w:rPr>
+          <w:lang w:val="en-US"/>
+        </w:rPr>
+      </w:pPr>
+    </w:p>
+    <w:p>
+      <w:pPr>
+        <w:pStyle w:val="Main"/>
+        <w:numPr>
+          <w:ilvl w:val="0"/>
+          <w:numId w:val="20"/>
+        </w:numPr>
+        <w:spacing w:after="240"/>
+        <w:rPr>
+          <w:lang w:val="en-US"/>
+        </w:rPr>
+      </w:pPr>
+      <w:r>
+        <w:rPr>
+          <w:lang w:val="en-US"/>
+        </w:rPr>
         <w:br w:type="page"/>
       </w:r>
     </w:p>
@@ -28434,8 +29421,16 @@
         <w:rPr>
           <w:lang w:val="en-US"/>
         </w:rPr>
-        <w:t>Use Case Diagramm</w:t>
-      </w:r>
+        <w:t xml:space="preserve">Use Case </w:t>
+      </w:r>
+      <w:proofErr w:type="spellStart"/>
+      <w:r>
+        <w:rPr>
+          <w:lang w:val="en-US"/>
+        </w:rPr>
+        <w:t>Diagramm</w:t>
+      </w:r>
+      <w:proofErr w:type="spellEnd"/>
       <w:r>
         <w:rPr>
           <w:lang w:val="en-US"/>
@@ -28530,8 +29525,15 @@
           <w:lang w:val="en-US"/>
         </w:rPr>
         <w:tab/>
+      </w:r>
+      <w:proofErr w:type="spellStart"/>
+      <w:r>
+        <w:rPr>
+          <w:lang w:val="en-US"/>
+        </w:rPr>
         <w:t>Risikomatrix</w:t>
       </w:r>
+      <w:proofErr w:type="spellEnd"/>
       <w:r>
         <w:rPr>
           <w:lang w:val="en-US"/>
@@ -31129,7 +32131,7 @@
   <w:abstractNum w:abstractNumId="15" w15:restartNumberingAfterBreak="0">
     <w:nsid w:val="49A86C47"/>
     <w:multiLevelType w:val="hybridMultilevel"/>
-    <w:tmpl w:val="FDE4B9E6"/>
+    <w:tmpl w:val="32541A36"/>
     <w:lvl w:ilvl="0" w:tplc="069A9F3A">
       <w:start w:val="1"/>
       <w:numFmt w:val="decimal"/>
@@ -31887,6 +32889,119 @@
       <w:lvlJc w:val="left"/>
       <w:pPr>
         <w:ind w:left="6480" w:hanging="360"/>
+      </w:pPr>
+      <w:rPr>
+        <w:rFonts w:ascii="Wingdings" w:hAnsi="Wingdings" w:hint="default"/>
+      </w:rPr>
+    </w:lvl>
+  </w:abstractNum>
+  <w:abstractNum w:abstractNumId="22" w15:restartNumberingAfterBreak="0">
+    <w:nsid w:val="7A235166"/>
+    <w:multiLevelType w:val="hybridMultilevel"/>
+    <w:tmpl w:val="118C83EE"/>
+    <w:lvl w:ilvl="0" w:tplc="FFFFFFFF">
+      <w:start w:val="1"/>
+      <w:numFmt w:val="bullet"/>
+      <w:lvlText w:val=""/>
+      <w:lvlJc w:val="left"/>
+      <w:pPr>
+        <w:ind w:left="1080" w:hanging="360"/>
+      </w:pPr>
+      <w:rPr>
+        <w:rFonts w:ascii="Wingdings" w:hAnsi="Wingdings" w:hint="default"/>
+      </w:rPr>
+    </w:lvl>
+    <w:lvl w:ilvl="1" w:tplc="08070003" w:tentative="1">
+      <w:start w:val="1"/>
+      <w:numFmt w:val="bullet"/>
+      <w:lvlText w:val="o"/>
+      <w:lvlJc w:val="left"/>
+      <w:pPr>
+        <w:ind w:left="1800" w:hanging="360"/>
+      </w:pPr>
+      <w:rPr>
+        <w:rFonts w:ascii="Courier New" w:hAnsi="Courier New" w:cs="Courier New" w:hint="default"/>
+      </w:rPr>
+    </w:lvl>
+    <w:lvl w:ilvl="2" w:tplc="08070005" w:tentative="1">
+      <w:start w:val="1"/>
+      <w:numFmt w:val="bullet"/>
+      <w:lvlText w:val=""/>
+      <w:lvlJc w:val="left"/>
+      <w:pPr>
+        <w:ind w:left="2520" w:hanging="360"/>
+      </w:pPr>
+      <w:rPr>
+        <w:rFonts w:ascii="Wingdings" w:hAnsi="Wingdings" w:hint="default"/>
+      </w:rPr>
+    </w:lvl>
+    <w:lvl w:ilvl="3" w:tplc="08070001" w:tentative="1">
+      <w:start w:val="1"/>
+      <w:numFmt w:val="bullet"/>
+      <w:lvlText w:val=""/>
+      <w:lvlJc w:val="left"/>
+      <w:pPr>
+        <w:ind w:left="3240" w:hanging="360"/>
+      </w:pPr>
+      <w:rPr>
+        <w:rFonts w:ascii="Symbol" w:hAnsi="Symbol" w:hint="default"/>
+      </w:rPr>
+    </w:lvl>
+    <w:lvl w:ilvl="4" w:tplc="08070003" w:tentative="1">
+      <w:start w:val="1"/>
+      <w:numFmt w:val="bullet"/>
+      <w:lvlText w:val="o"/>
+      <w:lvlJc w:val="left"/>
+      <w:pPr>
+        <w:ind w:left="3960" w:hanging="360"/>
+      </w:pPr>
+      <w:rPr>
+        <w:rFonts w:ascii="Courier New" w:hAnsi="Courier New" w:cs="Courier New" w:hint="default"/>
+      </w:rPr>
+    </w:lvl>
+    <w:lvl w:ilvl="5" w:tplc="08070005" w:tentative="1">
+      <w:start w:val="1"/>
+      <w:numFmt w:val="bullet"/>
+      <w:lvlText w:val=""/>
+      <w:lvlJc w:val="left"/>
+      <w:pPr>
+        <w:ind w:left="4680" w:hanging="360"/>
+      </w:pPr>
+      <w:rPr>
+        <w:rFonts w:ascii="Wingdings" w:hAnsi="Wingdings" w:hint="default"/>
+      </w:rPr>
+    </w:lvl>
+    <w:lvl w:ilvl="6" w:tplc="08070001" w:tentative="1">
+      <w:start w:val="1"/>
+      <w:numFmt w:val="bullet"/>
+      <w:lvlText w:val=""/>
+      <w:lvlJc w:val="left"/>
+      <w:pPr>
+        <w:ind w:left="5400" w:hanging="360"/>
+      </w:pPr>
+      <w:rPr>
+        <w:rFonts w:ascii="Symbol" w:hAnsi="Symbol" w:hint="default"/>
+      </w:rPr>
+    </w:lvl>
+    <w:lvl w:ilvl="7" w:tplc="08070003" w:tentative="1">
+      <w:start w:val="1"/>
+      <w:numFmt w:val="bullet"/>
+      <w:lvlText w:val="o"/>
+      <w:lvlJc w:val="left"/>
+      <w:pPr>
+        <w:ind w:left="6120" w:hanging="360"/>
+      </w:pPr>
+      <w:rPr>
+        <w:rFonts w:ascii="Courier New" w:hAnsi="Courier New" w:cs="Courier New" w:hint="default"/>
+      </w:rPr>
+    </w:lvl>
+    <w:lvl w:ilvl="8" w:tplc="08070005" w:tentative="1">
+      <w:start w:val="1"/>
+      <w:numFmt w:val="bullet"/>
+      <w:lvlText w:val=""/>
+      <w:lvlJc w:val="left"/>
+      <w:pPr>
+        <w:ind w:left="6840" w:hanging="360"/>
       </w:pPr>
       <w:rPr>
         <w:rFonts w:ascii="Wingdings" w:hAnsi="Wingdings" w:hint="default"/>
@@ -31988,6 +33103,9 @@
   </w:num>
   <w:num w:numId="23" w16cid:durableId="437795571">
     <w:abstractNumId w:val="14"/>
+  </w:num>
+  <w:num w:numId="24" w16cid:durableId="1274098267">
+    <w:abstractNumId w:val="22"/>
   </w:num>
   <w:numIdMacAtCleanup w:val="19"/>
 </w:numbering>
@@ -34019,6 +35137,7 @@
     <w:rsid w:val="00235E1E"/>
     <w:rsid w:val="002F28CA"/>
     <w:rsid w:val="00332EC7"/>
+    <w:rsid w:val="0035266A"/>
     <w:rsid w:val="0036158C"/>
     <w:rsid w:val="003C4B32"/>
     <w:rsid w:val="003D0558"/>

</xml_diff>

<commit_message>
Unit tests und Development Modus
</commit_message>
<xml_diff>
--- a/Documentation/IPA Dokumentation- Loetscher Simon.docx
+++ b/Documentation/IPA Dokumentation- Loetscher Simon.docx
@@ -8650,6 +8650,27 @@
               </w:rPr>
               <w:t>fe5e306</w:t>
             </w:r>
+            <w:r>
+              <w:rPr>
+                <w:sz w:val="21"/>
+              </w:rPr>
+              <w:t>,</w:t>
+            </w:r>
+          </w:p>
+          <w:p>
+            <w:pPr>
+              <w:pStyle w:val="Main"/>
+              <w:cnfStyle w:val="000000000000" w:firstRow="0" w:lastRow="0" w:firstColumn="0" w:lastColumn="0" w:oddVBand="0" w:evenVBand="0" w:oddHBand="0" w:evenHBand="0" w:firstRowFirstColumn="0" w:firstRowLastColumn="0" w:lastRowFirstColumn="0" w:lastRowLastColumn="0"/>
+              <w:rPr>
+                <w:sz w:val="21"/>
+              </w:rPr>
+            </w:pPr>
+            <w:r>
+              <w:rPr>
+                <w:sz w:val="21"/>
+              </w:rPr>
+              <w:t>ad9a73d</w:t>
+            </w:r>
           </w:p>
         </w:tc>
         <w:tc>
@@ -8668,7 +8689,28 @@
               <w:rPr>
                 <w:sz w:val="21"/>
               </w:rPr>
-              <w:t>- Entwicklung aktualisiert</w:t>
+              <w:t xml:space="preserve">- </w:t>
+            </w:r>
+            <w:r>
+              <w:rPr>
+                <w:sz w:val="21"/>
+              </w:rPr>
+              <w:t>LEIS Datenbank dokumentiert</w:t>
+            </w:r>
+          </w:p>
+          <w:p>
+            <w:pPr>
+              <w:pStyle w:val="Main"/>
+              <w:cnfStyle w:val="000000000000" w:firstRow="0" w:lastRow="0" w:firstColumn="0" w:lastColumn="0" w:oddVBand="0" w:evenVBand="0" w:oddHBand="0" w:evenHBand="0" w:firstRowFirstColumn="0" w:firstRowLastColumn="0" w:lastRowFirstColumn="0" w:lastRowLastColumn="0"/>
+              <w:rPr>
+                <w:sz w:val="21"/>
+              </w:rPr>
+            </w:pPr>
+            <w:r>
+              <w:rPr>
+                <w:sz w:val="21"/>
+              </w:rPr>
+              <w:t>- Logging dokumentiert</w:t>
             </w:r>
           </w:p>
           <w:p>
@@ -9178,15 +9220,7 @@
         <w:t xml:space="preserve"> genannt</w:t>
       </w:r>
       <w:r>
-        <w:t xml:space="preserve">) vorgenommen. Ein Grossteil der Mitarbeiter arbeitet zusätzlich mit Jira und </w:t>
-      </w:r>
-      <w:proofErr w:type="spellStart"/>
-      <w:r>
-        <w:t>erfässt</w:t>
-      </w:r>
-      <w:proofErr w:type="spellEnd"/>
-      <w:r>
-        <w:t xml:space="preserve"> dort dieselben Zeitbuchungen auf den bearbeiteten Tickets. Dies führt </w:t>
+        <w:t xml:space="preserve">) vorgenommen. Ein Grossteil der Mitarbeiter arbeitet zusätzlich mit Jira und erfässt dort dieselben Zeitbuchungen auf den bearbeiteten Tickets. Dies führt </w:t>
       </w:r>
       <w:r>
         <w:t>zu einem Mehraufwand,</w:t>
@@ -9234,15 +9268,7 @@
         <w:t>evelopment Modus</w:t>
       </w:r>
       <w:r>
-        <w:t xml:space="preserve"> (-</w:t>
-      </w:r>
-      <w:proofErr w:type="spellStart"/>
-      <w:r>
-        <w:t>dev</w:t>
-      </w:r>
-      <w:proofErr w:type="spellEnd"/>
-      <w:r>
-        <w:t xml:space="preserve"> / -d) umfassen. Für die Synchronisierung soll d</w:t>
+        <w:t xml:space="preserve"> (-dev / -d) umfassen. Für die Synchronisierung soll d</w:t>
       </w:r>
       <w:r>
         <w:t>as</w:t>
@@ -9698,22 +9724,9 @@
       </w:pPr>
       <w:bookmarkStart w:id="7" w:name="_Toc161903129"/>
       <w:r>
-        <w:t xml:space="preserve">Out </w:t>
-      </w:r>
-      <w:proofErr w:type="spellStart"/>
-      <w:r>
-        <w:t>of</w:t>
-      </w:r>
-      <w:proofErr w:type="spellEnd"/>
-      <w:r>
-        <w:t xml:space="preserve"> </w:t>
-      </w:r>
-      <w:proofErr w:type="spellStart"/>
-      <w:r>
-        <w:t>Scope</w:t>
+        <w:t>Out of Scope</w:t>
       </w:r>
       <w:bookmarkEnd w:id="7"/>
-      <w:proofErr w:type="spellEnd"/>
       <w:r>
         <w:t xml:space="preserve"> </w:t>
       </w:r>
@@ -10056,15 +10069,7 @@
         <w:pStyle w:val="Main"/>
       </w:pPr>
       <w:r>
-        <w:t xml:space="preserve">Trotz der durchgeführten Machbarkeitsstudie ist die Jira API als neuer Lerninhalt aufzuführen, da die Machbarkeitsstudie lediglich grob testete, ob die Jira API wie erwartet ansteuerbar ist, nicht wie sie detailliert funktioniert, wie man sich darauf zu orientieren hat, oder was </w:t>
-      </w:r>
-      <w:proofErr w:type="gramStart"/>
-      <w:r>
-        <w:t>potentielle</w:t>
-      </w:r>
-      <w:proofErr w:type="gramEnd"/>
-      <w:r>
-        <w:t xml:space="preserve"> Schwierigkeiten sind.</w:t>
+        <w:t>Trotz der durchgeführten Machbarkeitsstudie ist die Jira API als neuer Lerninhalt aufzuführen, da die Machbarkeitsstudie lediglich grob testete, ob die Jira API wie erwartet ansteuerbar ist, nicht wie sie detailliert funktioniert, wie man sich darauf zu orientieren hat, oder was potentielle Schwierigkeiten sind.</w:t>
       </w:r>
     </w:p>
     <w:p>
@@ -10317,7 +10322,7 @@
           <w:noProof/>
         </w:rPr>
         <w:drawing>
-          <wp:inline distT="0" distB="0" distL="0" distR="0" wp14:anchorId="5C285C06" wp14:editId="4019DB14">
+          <wp:inline distT="0" distB="0" distL="0" distR="0" wp14:anchorId="5C285C06" wp14:editId="41519F98">
             <wp:extent cx="6115050" cy="2625090"/>
             <wp:effectExtent l="0" t="0" r="0" b="3810"/>
             <wp:docPr id="163221307" name="Grafik 3"/>
@@ -10528,17 +10533,8 @@
           <w:b/>
           <w:sz w:val="24"/>
         </w:rPr>
-        <w:t xml:space="preserve">Stefan </w:t>
-      </w:r>
-      <w:proofErr w:type="spellStart"/>
-      <w:r>
-        <w:rPr>
-          <w:b/>
-          <w:sz w:val="24"/>
-        </w:rPr>
-        <w:t>Spirgi</w:t>
-      </w:r>
-      <w:proofErr w:type="spellEnd"/>
+        <w:t>Stefan Spirgi</w:t>
+      </w:r>
       <w:r>
         <w:rPr>
           <w:b/>
@@ -10833,14 +10829,12 @@
           <w:lang w:val="it-IT"/>
         </w:rPr>
       </w:pPr>
-      <w:proofErr w:type="spellStart"/>
       <w:r>
         <w:rPr>
           <w:lang w:val="it-IT"/>
         </w:rPr>
         <w:t>Telefon</w:t>
       </w:r>
-      <w:proofErr w:type="spellEnd"/>
       <w:r>
         <w:rPr>
           <w:lang w:val="it-IT"/>
@@ -10897,25 +10891,23 @@
           <w:sz w:val="24"/>
           <w:lang w:val="it-IT"/>
         </w:rPr>
-        <w:t xml:space="preserve">Christian </w:t>
-      </w:r>
-      <w:proofErr w:type="spellStart"/>
+        <w:t>Christian Schambron</w:t>
+      </w:r>
       <w:r>
         <w:rPr>
           <w:b/>
           <w:sz w:val="24"/>
           <w:lang w:val="it-IT"/>
         </w:rPr>
-        <w:t>Schambron</w:t>
-      </w:r>
-      <w:proofErr w:type="spellEnd"/>
+        <w:t>-</w:t>
+      </w:r>
       <w:r>
         <w:rPr>
           <w:b/>
           <w:sz w:val="24"/>
           <w:lang w:val="it-IT"/>
         </w:rPr>
-        <w:t>-</w:t>
+        <w:t>Leu</w:t>
       </w:r>
       <w:r>
         <w:rPr>
@@ -10923,7 +10915,7 @@
           <w:sz w:val="24"/>
           <w:lang w:val="it-IT"/>
         </w:rPr>
-        <w:t>Leu</w:t>
+        <w:tab/>
       </w:r>
       <w:r>
         <w:rPr>
@@ -10939,18 +10931,8 @@
           <w:sz w:val="24"/>
           <w:lang w:val="it-IT"/>
         </w:rPr>
-        <w:tab/>
-      </w:r>
-      <w:proofErr w:type="spellStart"/>
-      <w:r>
-        <w:rPr>
-          <w:b/>
-          <w:sz w:val="24"/>
-          <w:lang w:val="it-IT"/>
-        </w:rPr>
         <w:t>Berufsbildner</w:t>
       </w:r>
-      <w:proofErr w:type="spellEnd"/>
     </w:p>
     <w:p>
       <w:pPr>
@@ -11136,14 +11118,12 @@
           <w:lang w:val="it-IT"/>
         </w:rPr>
       </w:pPr>
-      <w:proofErr w:type="spellStart"/>
       <w:r>
         <w:rPr>
           <w:lang w:val="it-IT"/>
         </w:rPr>
         <w:t>Telefon</w:t>
       </w:r>
-      <w:proofErr w:type="spellEnd"/>
       <w:r>
         <w:rPr>
           <w:lang w:val="it-IT"/>
@@ -11888,15 +11868,7 @@
         <w:t>Tasks,</w:t>
       </w:r>
       <w:r>
-        <w:t xml:space="preserve"> welche noch nicht in Bearbeitung sind, «In Progress» für Tasks welche aktuell in Bearbeitung sind, «Dokumentation» für </w:t>
-      </w:r>
-      <w:proofErr w:type="gramStart"/>
-      <w:r>
-        <w:t>Tasks</w:t>
-      </w:r>
-      <w:proofErr w:type="gramEnd"/>
-      <w:r>
-        <w:t xml:space="preserve"> welche grundsätzlich fertig bearbeitet sind, jedoch noch dokumentiert werden müssen, «Acceptance Testing» für Tasks welche noch getestet werden müssen (vor allem bei Programmieraufgaben anwendbar), und «Done» für erledigte Tasks. </w:t>
+        <w:t xml:space="preserve"> welche noch nicht in Bearbeitung sind, «In Progress» für Tasks welche aktuell in Bearbeitung sind, «Dokumentation» für Tasks welche grundsätzlich fertig bearbeitet sind, jedoch noch dokumentiert werden müssen, «Acceptance Testing» für Tasks welche noch getestet werden müssen (vor allem bei Programmieraufgaben anwendbar), und «Done» für erledigte Tasks. </w:t>
       </w:r>
     </w:p>
     <w:p>
@@ -11915,15 +11887,7 @@
         <w:t>Stories,</w:t>
       </w:r>
       <w:r>
-        <w:t xml:space="preserve"> welchen sie </w:t>
-      </w:r>
-      <w:proofErr w:type="gramStart"/>
-      <w:r>
-        <w:t>angehören</w:t>
-      </w:r>
-      <w:proofErr w:type="gramEnd"/>
-      <w:r>
-        <w:t xml:space="preserve"> entsprechend farbkodiert</w:t>
+        <w:t xml:space="preserve"> welchen sie angehören entsprechend farbkodiert</w:t>
       </w:r>
       <w:r>
         <w:t xml:space="preserve"> und verfügen über eine Checkliste namens «Akzeptanzkriterien» mit welcher überprüft werden kann, </w:t>
@@ -12863,13 +12827,8 @@
       <w:r>
         <w:tab/>
       </w:r>
-      <w:proofErr w:type="gramStart"/>
-      <w:r>
-        <w:t>Fehlt</w:t>
-      </w:r>
-      <w:proofErr w:type="gramEnd"/>
-      <w:r>
-        <w:t xml:space="preserve"> das Feld «Leis Konto» im Jira Projekt, muss dies im Log als Fehler</w:t>
+      <w:r>
+        <w:t>Fehlt das Feld «Leis Konto» im Jira Projekt, muss dies im Log als Fehler</w:t>
       </w:r>
       <w:r>
         <w:tab/>
@@ -12913,14 +12872,7 @@
       </w:r>
       <w:r>
         <w:tab/>
-      </w:r>
-      <w:proofErr w:type="gramStart"/>
-      <w:r>
-        <w:t>Hat</w:t>
-      </w:r>
-      <w:proofErr w:type="gramEnd"/>
-      <w:r>
-        <w:t xml:space="preserve"> der Mitarbeiter im Ticket keine Berechtigung auf das Projekt wird</w:t>
+        <w:t>Hat der Mitarbeiter im Ticket keine Berechtigung auf das Projekt wird</w:t>
       </w:r>
       <w:r>
         <w:tab/>
@@ -14931,11 +14883,9 @@
       <w:r>
         <w:t xml:space="preserve"> und </w:t>
       </w:r>
-      <w:proofErr w:type="gramStart"/>
       <w:r>
         <w:t>soweit</w:t>
       </w:r>
-      <w:proofErr w:type="gramEnd"/>
       <w:r>
         <w:t xml:space="preserve"> vorbereiten dass ich damit in den nächsten Schritten ohne Unterbrechungen weiter arbeiten kann.</w:t>
       </w:r>
@@ -16063,15 +16013,7 @@
         <w:pStyle w:val="Main"/>
       </w:pPr>
       <w:r>
-        <w:t xml:space="preserve">Als Benutzer möchte ich, dass, wenn ich meine Daten korrekt in Jira eingegeben habe, diese </w:t>
-      </w:r>
-      <w:proofErr w:type="gramStart"/>
-      <w:r>
-        <w:t>ohne</w:t>
-      </w:r>
-      <w:proofErr w:type="gramEnd"/>
-      <w:r>
-        <w:t xml:space="preserve"> dass ich weiter etwas machen muss, für mich im Leis verbucht werden.</w:t>
+        <w:t>Als Benutzer möchte ich, dass, wenn ich meine Daten korrekt in Jira eingegeben habe, diese ohne dass ich weiter etwas machen muss, für mich im Leis verbucht werden.</w:t>
       </w:r>
     </w:p>
     <w:p>
@@ -16747,13 +16689,8 @@
         </w:rPr>
         <w:tab/>
       </w:r>
-      <w:proofErr w:type="gramStart"/>
-      <w:r>
-        <w:t>Sollten</w:t>
-      </w:r>
-      <w:proofErr w:type="gramEnd"/>
-      <w:r>
-        <w:t xml:space="preserve"> sonstige Fehler innerhalb der Applikation vorkommen,</w:t>
+      <w:r>
+        <w:t>Sollten sonstige Fehler innerhalb der Applikation vorkommen,</w:t>
       </w:r>
       <w:r>
         <w:tab/>
@@ -16801,14 +16738,7 @@
       </w:r>
       <w:r>
         <w:tab/>
-      </w:r>
-      <w:proofErr w:type="gramStart"/>
-      <w:r>
-        <w:t>Wird</w:t>
-      </w:r>
-      <w:proofErr w:type="gramEnd"/>
-      <w:r>
-        <w:t xml:space="preserve"> die Applikation beendet, soll dies im Log vermerkt sein.</w:t>
+        <w:t>Wird die Applikation beendet, soll dies im Log vermerkt sein.</w:t>
       </w:r>
       <w:r>
         <w:tab/>
@@ -17150,21 +17080,8 @@
         </w:rPr>
         <w:tab/>
       </w:r>
-      <w:proofErr w:type="gramStart"/>
-      <w:r>
-        <w:t>Wird</w:t>
-      </w:r>
-      <w:proofErr w:type="gramEnd"/>
-      <w:r>
-        <w:t xml:space="preserve"> die Applikation ab Start mit dem Flag «-d» oder «-</w:t>
-      </w:r>
-      <w:proofErr w:type="spellStart"/>
-      <w:r>
-        <w:t>dev</w:t>
-      </w:r>
-      <w:proofErr w:type="spellEnd"/>
-      <w:r>
-        <w:t>»</w:t>
+      <w:r>
+        <w:t>Wird die Applikation ab Start mit dem Flag «-d» oder «-dev»</w:t>
       </w:r>
       <w:r>
         <w:tab/>
@@ -17416,15 +17333,7 @@
         <w:pStyle w:val="Main"/>
       </w:pPr>
       <w:r>
-        <w:t xml:space="preserve">Als Entwickler ist es mir wichtig, dass meine Applikation fehlerfrei läuft. Ich möchte, dass </w:t>
-      </w:r>
-      <w:proofErr w:type="gramStart"/>
-      <w:r>
-        <w:t>ich</w:t>
-      </w:r>
-      <w:proofErr w:type="gramEnd"/>
-      <w:r>
-        <w:t xml:space="preserve"> wenn ich die Applikation weiter entwickle oder verändere mögliche Fehler sofort auffallen.</w:t>
+        <w:t>Als Entwickler ist es mir wichtig, dass meine Applikation fehlerfrei läuft. Ich möchte, dass ich wenn ich die Applikation weiter entwickle oder verändere mögliche Fehler sofort auffallen.</w:t>
       </w:r>
       <w:r>
         <w:t xml:space="preserve"> Mein Ziel ist es nach Test Driven Development vorzugehen.</w:t>
@@ -17688,15 +17597,7 @@
       </w:r>
       <w:r>
         <w:tab/>
-        <w:t>Am Ende der Entwicklungszeit sollen End-</w:t>
-      </w:r>
-      <w:proofErr w:type="spellStart"/>
-      <w:r>
-        <w:t>To</w:t>
-      </w:r>
-      <w:proofErr w:type="spellEnd"/>
-      <w:r>
-        <w:t xml:space="preserve">-End Tests </w:t>
+        <w:t xml:space="preserve">Am Ende der Entwicklungszeit sollen End-To-End Tests </w:t>
       </w:r>
       <w:r>
         <w:tab/>
@@ -17827,15 +17728,7 @@
         <w:t>beschreiben,</w:t>
       </w:r>
       <w:r>
-        <w:t xml:space="preserve"> wie ein Test durchzuführen ist und soll nur Teile der Applikation </w:t>
-      </w:r>
-      <w:proofErr w:type="gramStart"/>
-      <w:r>
-        <w:t>testen</w:t>
-      </w:r>
-      <w:proofErr w:type="gramEnd"/>
-      <w:r>
-        <w:t xml:space="preserve"> welche durch die Unit Tests nicht schon abgedeckt sind.</w:t>
+        <w:t xml:space="preserve"> wie ein Test durchzuführen ist und soll nur Teile der Applikation testen welche durch die Unit Tests nicht schon abgedeckt sind.</w:t>
       </w:r>
     </w:p>
     <w:p>
@@ -17847,15 +17740,7 @@
         </w:numPr>
       </w:pPr>
       <w:r>
-        <w:t>End-</w:t>
-      </w:r>
-      <w:proofErr w:type="spellStart"/>
-      <w:r>
-        <w:t>To</w:t>
-      </w:r>
-      <w:proofErr w:type="spellEnd"/>
-      <w:r>
-        <w:t>-End Tests sind Teil der manuellen Tests und verf</w:t>
+        <w:t>End-To-End Tests sind Teil der manuellen Tests und verf</w:t>
       </w:r>
       <w:r>
         <w:t>ügen ebenfalls über ein Testskript.</w:t>
@@ -19216,7 +19101,7 @@
           <w:noProof/>
         </w:rPr>
         <w:drawing>
-          <wp:inline distT="0" distB="0" distL="0" distR="0" wp14:anchorId="19B6C94C" wp14:editId="7C6815D1">
+          <wp:inline distT="0" distB="0" distL="0" distR="0" wp14:anchorId="19B6C94C" wp14:editId="3E89A37C">
             <wp:extent cx="6117590" cy="4316095"/>
             <wp:effectExtent l="0" t="0" r="0" b="8255"/>
             <wp:docPr id="791969844" name="Grafik 2"/>
@@ -19380,7 +19265,7 @@
           <w:noProof/>
         </w:rPr>
         <w:drawing>
-          <wp:inline distT="0" distB="0" distL="0" distR="0" wp14:anchorId="655E33BD" wp14:editId="68F7904F">
+          <wp:inline distT="0" distB="0" distL="0" distR="0" wp14:anchorId="655E33BD" wp14:editId="589DF33F">
             <wp:extent cx="5669280" cy="4457700"/>
             <wp:effectExtent l="0" t="0" r="7620" b="0"/>
             <wp:docPr id="1110275393" name="Grafik 5"/>
@@ -20121,15 +20006,7 @@
               <w:t>einen Task,</w:t>
             </w:r>
             <w:r>
-              <w:t xml:space="preserve"> welcher erst auf Freitag </w:t>
-            </w:r>
-            <w:proofErr w:type="gramStart"/>
-            <w:r>
-              <w:t>geplant war</w:t>
-            </w:r>
-            <w:proofErr w:type="gramEnd"/>
-            <w:r>
-              <w:t xml:space="preserve"> heute schon erledigt habe. </w:t>
+              <w:t xml:space="preserve"> welcher erst auf Freitag geplant war heute schon erledigt habe. </w:t>
             </w:r>
           </w:p>
           <w:p>
@@ -21704,15 +21581,7 @@
               <w:t xml:space="preserve">Die Jira Zeiterfassungen verfügen lediglich über ein Startdatum, vorerst wird demnach in den Leistungserfassungen das Enddatum gleich dem Startdatum gesetzt. </w:t>
             </w:r>
             <w:r>
-              <w:t xml:space="preserve">Mir ist aufgefallen, dass ich von den Jira Zeiterfassungen lediglich die E-Mail-Adresse des verfassenden Benutzers, das Startdatum der Zeiterfassung, die geleistete Zeit, und allfällige Kommentare </w:t>
-            </w:r>
-            <w:proofErr w:type="spellStart"/>
-            <w:r>
-              <w:t>abfrage</w:t>
-            </w:r>
-            <w:proofErr w:type="spellEnd"/>
-            <w:r>
-              <w:t>, das heisst, dass Plausibilitätstests an dieser Stelle wenig Sinn machen. Was eingebaut werden muss ist eine Warnung im Log sollte eine Zeiterfassung über 24 Stunden betragen und ein Test, ob der User Rechte hat auf das Konto zu buchen, das heisst der Plausibilitätstest Schritt des Zeitplans wird hier übersprungen.</w:t>
+              <w:t>Mir ist aufgefallen, dass ich von den Jira Zeiterfassungen lediglich die E-Mail-Adresse des verfassenden Benutzers, das Startdatum der Zeiterfassung, die geleistete Zeit, und allfällige Kommentare abfrage, das heisst, dass Plausibilitätstests an dieser Stelle wenig Sinn machen. Was eingebaut werden muss ist eine Warnung im Log sollte eine Zeiterfassung über 24 Stunden betragen und ein Test, ob der User Rechte hat auf das Konto zu buchen, das heisst der Plausibilitätstest Schritt des Zeitplans wird hier übersprungen.</w:t>
             </w:r>
           </w:p>
           <w:p>
@@ -21754,15 +21623,7 @@
               <w:t xml:space="preserve"> welche erst mit den Logs Sinn machen würden und ich noch nicht genau wusste wie ich diese umsetzen würde. </w:t>
             </w:r>
             <w:r>
-              <w:t xml:space="preserve">Aus diesem Grund entschied ich mich, diese Tests </w:t>
-            </w:r>
-            <w:proofErr w:type="spellStart"/>
-            <w:r>
-              <w:t>so weit</w:t>
-            </w:r>
-            <w:proofErr w:type="spellEnd"/>
-            <w:r>
-              <w:t xml:space="preserve"> auszuschreiben wie zu diesem Zeitpunkt möglich, sie jedoch nicht komplett fertig zu schreiben (also ohne Log Testing) und später zu ihnen zurückzukehren.</w:t>
+              <w:t>Aus diesem Grund entschied ich mich, diese Tests so weit auszuschreiben wie zu diesem Zeitpunkt möglich, sie jedoch nicht komplett fertig zu schreiben (also ohne Log Testing) und später zu ihnen zurückzukehren.</w:t>
             </w:r>
           </w:p>
           <w:p>
@@ -21827,15 +21688,7 @@
               <w:pStyle w:val="Main"/>
             </w:pPr>
             <w:r>
-              <w:t xml:space="preserve">Ich habe heute sehr viel programmiert und viel Fortschritt gemacht, jedoch glaube ich, dass es sich lohnen wird den Code gegen Ende nochmals schön zu überarbeiten. Es funktioniert alles wie es soll, ich bin jedoch überzeugt, dass schönere Lösungen existieren (insbesondere im Bezug darauf, wie ich mit den </w:t>
-            </w:r>
-            <w:proofErr w:type="spellStart"/>
-            <w:r>
-              <w:t>Json</w:t>
-            </w:r>
-            <w:proofErr w:type="spellEnd"/>
-            <w:r>
-              <w:t xml:space="preserve"> Daten </w:t>
+              <w:t xml:space="preserve">Ich habe heute sehr viel programmiert und viel Fortschritt gemacht, jedoch glaube ich, dass es sich lohnen wird den Code gegen Ende nochmals schön zu überarbeiten. Es funktioniert alles wie es soll, ich bin jedoch überzeugt, dass schönere Lösungen existieren (insbesondere im Bezug darauf, wie ich mit den Json Daten </w:t>
             </w:r>
             <w:r>
               <w:t>umgehe,</w:t>
@@ -21880,6 +21733,9 @@
         <w:pStyle w:val="Main"/>
       </w:pPr>
       <w:r>
+        <w:rPr>
+          <w:noProof/>
+        </w:rPr>
         <w:drawing>
           <wp:inline distT="0" distB="0" distL="0" distR="0" wp14:anchorId="4DB9F831" wp14:editId="3B1207B6">
             <wp:extent cx="6120130" cy="3857625"/>
@@ -22059,7 +21915,7 @@
               <w:sym w:font="Wingdings 2" w:char="F097"/>
             </w:r>
             <w:r>
-              <w:t xml:space="preserve"> Im Zeitplan</w:t>
+              <w:t xml:space="preserve"> Vor dem Zeitplan</w:t>
             </w:r>
           </w:p>
         </w:tc>
@@ -22352,6 +22208,9 @@
         <w:pStyle w:val="Main"/>
       </w:pPr>
       <w:r>
+        <w:rPr>
+          <w:noProof/>
+        </w:rPr>
         <w:drawing>
           <wp:inline distT="0" distB="0" distL="0" distR="0" wp14:anchorId="2BA05E1C" wp14:editId="30E66EE0">
             <wp:extent cx="6120130" cy="3868420"/>
@@ -22395,10 +22254,28 @@
     <w:p>
       <w:pPr>
         <w:pStyle w:val="TitelNichtInhaltsverzeichnis"/>
-      </w:pPr>
-      <w:r>
+        <w:rPr>
+          <w:lang w:val="en-US"/>
+        </w:rPr>
+      </w:pPr>
+      <w:r>
+        <w:rPr>
+          <w:lang w:val="en-US"/>
+        </w:rPr>
         <w:lastRenderedPageBreak/>
         <w:t xml:space="preserve">Tag 6 – </w:t>
+      </w:r>
+      <w:r>
+        <w:rPr>
+          <w:lang w:val="en-US"/>
+        </w:rPr>
+        <w:t>Testing und Development Mo</w:t>
+      </w:r>
+      <w:r>
+        <w:rPr>
+          <w:lang w:val="en-US"/>
+        </w:rPr>
+        <w:t>dus</w:t>
       </w:r>
     </w:p>
     <w:tbl>
@@ -22457,7 +22334,19 @@
               <w:pStyle w:val="Main"/>
             </w:pPr>
             <w:r>
-              <w:t>TT.MM.JJJJ</w:t>
+              <w:t>28</w:t>
+            </w:r>
+            <w:r>
+              <w:t>.</w:t>
+            </w:r>
+            <w:r>
+              <w:t>03</w:t>
+            </w:r>
+            <w:r>
+              <w:t>.</w:t>
+            </w:r>
+            <w:r>
+              <w:t>2024</w:t>
             </w:r>
           </w:p>
         </w:tc>
@@ -22514,7 +22403,7 @@
               <w:sym w:font="Wingdings 2" w:char="F097"/>
             </w:r>
             <w:r>
-              <w:t xml:space="preserve"> Im Zeitplan</w:t>
+              <w:t xml:space="preserve"> Vor dem Zeitplan</w:t>
             </w:r>
           </w:p>
         </w:tc>
@@ -22772,6 +22661,43 @@
       <w:pPr>
         <w:pStyle w:val="Main"/>
       </w:pPr>
+      <w:r>
+        <w:drawing>
+          <wp:inline distT="0" distB="0" distL="0" distR="0" wp14:anchorId="19E98B16" wp14:editId="55D6C777">
+            <wp:extent cx="6120130" cy="3870325"/>
+            <wp:effectExtent l="0" t="0" r="0" b="0"/>
+            <wp:docPr id="1484172681" name="Grafik 1" descr="Ein Bild, das Text, Screenshot, Software, Multimedia-Software enthält.&#10;&#10;Automatisch generierte Beschreibung"/>
+            <wp:cNvGraphicFramePr>
+              <a:graphicFrameLocks xmlns:a="http://schemas.openxmlformats.org/drawingml/2006/main" noChangeAspect="1"/>
+            </wp:cNvGraphicFramePr>
+            <a:graphic xmlns:a="http://schemas.openxmlformats.org/drawingml/2006/main">
+              <a:graphicData uri="http://schemas.openxmlformats.org/drawingml/2006/picture">
+                <pic:pic xmlns:pic="http://schemas.openxmlformats.org/drawingml/2006/picture">
+                  <pic:nvPicPr>
+                    <pic:cNvPr id="1484172681" name="Grafik 1" descr="Ein Bild, das Text, Screenshot, Software, Multimedia-Software enthält.&#10;&#10;Automatisch generierte Beschreibung"/>
+                    <pic:cNvPicPr/>
+                  </pic:nvPicPr>
+                  <pic:blipFill>
+                    <a:blip r:embed="rId21"/>
+                    <a:stretch>
+                      <a:fillRect/>
+                    </a:stretch>
+                  </pic:blipFill>
+                  <pic:spPr>
+                    <a:xfrm>
+                      <a:off x="0" y="0"/>
+                      <a:ext cx="6120130" cy="3870325"/>
+                    </a:xfrm>
+                    <a:prstGeom prst="rect">
+                      <a:avLst/>
+                    </a:prstGeom>
+                  </pic:spPr>
+                </pic:pic>
+              </a:graphicData>
+            </a:graphic>
+          </wp:inline>
+        </w:drawing>
+      </w:r>
     </w:p>
     <w:p>
       <w:pPr>
@@ -24626,7 +24552,7 @@
                     </pic:cNvPicPr>
                   </pic:nvPicPr>
                   <pic:blipFill>
-                    <a:blip r:embed="rId21" cstate="print">
+                    <a:blip r:embed="rId22" cstate="print">
                       <a:extLst>
                         <a:ext uri="{28A0092B-C50C-407E-A947-70E740481C1C}">
                           <a14:useLocalDpi xmlns:a14="http://schemas.microsoft.com/office/drawing/2010/main" val="0"/>
@@ -24926,7 +24852,7 @@
                     </pic:cNvPicPr>
                   </pic:nvPicPr>
                   <pic:blipFill>
-                    <a:blip r:embed="rId22" cstate="print">
+                    <a:blip r:embed="rId23" cstate="print">
                       <a:extLst>
                         <a:ext uri="{28A0092B-C50C-407E-A947-70E740481C1C}">
                           <a14:useLocalDpi xmlns:a14="http://schemas.microsoft.com/office/drawing/2010/main" val="0"/>
@@ -25226,15 +25152,7 @@
         <w:pStyle w:val="Main"/>
       </w:pPr>
       <w:r>
-        <w:t xml:space="preserve">Das Application Projekt ist in dieser Applikation das Gegenstück zum User Interface in der Onion View. Im Application Projekt sind Controller, View Models und das </w:t>
-      </w:r>
-      <w:proofErr w:type="spellStart"/>
-      <w:r>
-        <w:t>Program.cs</w:t>
-      </w:r>
-      <w:proofErr w:type="spellEnd"/>
-      <w:r>
-        <w:t xml:space="preserve"> vorhanden. Die Controller kommunizieren mit der Infrastructure, um Daten zu manipulieren, die View Models sind </w:t>
+        <w:t xml:space="preserve">Das Application Projekt ist in dieser Applikation das Gegenstück zum User Interface in der Onion View. Im Application Projekt sind Controller, View Models und das Program.cs vorhanden. Die Controller kommunizieren mit der Infrastructure, um Daten zu manipulieren, die View Models sind </w:t>
       </w:r>
       <w:r>
         <w:t>Klassen,</w:t>
@@ -25254,15 +25172,7 @@
         <w:pStyle w:val="Main"/>
       </w:pPr>
       <w:r>
-        <w:t xml:space="preserve">Die Konfiguration der ganzen Applikation findet im </w:t>
-      </w:r>
-      <w:proofErr w:type="spellStart"/>
-      <w:r>
-        <w:t>Program.cs</w:t>
-      </w:r>
-      <w:proofErr w:type="spellEnd"/>
-      <w:r>
-        <w:t xml:space="preserve"> statt.</w:t>
+        <w:t>Die Konfiguration der ganzen Applikation findet im Program.cs statt.</w:t>
       </w:r>
     </w:p>
     <w:p>
@@ -25435,21 +25345,73 @@
         <w:t>Das Klassendiagramm ist in d</w:t>
       </w:r>
       <w:r>
-        <w:t xml:space="preserve">as Application und das Core Projekt aufgeteilt. Das Application Projekt verwendet ViewModels welche nur über die nötigsten Daten verfügen und in die Core Entitäten umgewandelt werden. Die Core Entitäten andererseits enthalten alle </w:t>
-      </w:r>
-      <w:r>
-        <w:t>Felder,</w:t>
-      </w:r>
-      <w:r>
-        <w:t xml:space="preserve"> welche auch auf der Datenbank vorkommen, selbst wenn diese für die IPA irrelevant sind.</w:t>
-      </w:r>
-    </w:p>
-    <w:p>
-      <w:pPr>
-        <w:pStyle w:val="Main"/>
-      </w:pPr>
-      <w:r>
-        <w:t>In diesem ersten Diagramm sind lediglich die Objekte vorhanden, mit welchen Datenmanipulation stattfindet. TODO</w:t>
+        <w:t>ie</w:t>
+      </w:r>
+      <w:r>
+        <w:t xml:space="preserve"> Application</w:t>
+      </w:r>
+      <w:r>
+        <w:t>, Infrastructure</w:t>
+      </w:r>
+      <w:r>
+        <w:t xml:space="preserve"> und Core Projekt</w:t>
+      </w:r>
+      <w:r>
+        <w:t>e</w:t>
+      </w:r>
+      <w:r>
+        <w:t xml:space="preserve"> aufgeteilt. Das Application Projekt verwendet </w:t>
+      </w:r>
+      <w:r>
+        <w:t>ViewModels,</w:t>
+      </w:r>
+      <w:r>
+        <w:t xml:space="preserve"> welche </w:t>
+      </w:r>
+      <w:r>
+        <w:t xml:space="preserve">in der Applikation so verwendet werden können wie sie sind, sie werden nicht zur Datenmanipulation verwendet. </w:t>
+      </w:r>
+      <w:r>
+        <w:t>Des Weiteren</w:t>
+      </w:r>
+      <w:r>
+        <w:t xml:space="preserve"> verfügt das Application Projekt über </w:t>
+      </w:r>
+      <w:r>
+        <w:t>Services,</w:t>
+      </w:r>
+      <w:r>
+        <w:t xml:space="preserve"> welche lediglich die von den ViewModels zur Verfügung gestellten Daten benötigen sowie Controller welche existieren um die Daten zwischen Core Entities und ViewModels zu mappen und auf die Repositories zu schreiben.</w:t>
+      </w:r>
+    </w:p>
+    <w:p>
+      <w:pPr>
+        <w:pStyle w:val="Main"/>
+      </w:pPr>
+      <w:r>
+        <w:t xml:space="preserve">Das Core Projekt verfügt über alle Entities, diese Klassen werden zur Manipulation von Daten verwendet. Sie enthalten </w:t>
+      </w:r>
+      <w:r>
+        <w:t>alle Eigenschaften,</w:t>
+      </w:r>
+      <w:r>
+        <w:t xml:space="preserve"> welche sie von ihrem Ursprung erhalten (Jira REST API oder LEIS Datenbank). Entitäten werden nicht verändert, sie dienen lediglich dem Transport von Daten. Auch im Core Projekt enthalten ist der Logging Service da dieser auf der ganzen Applikation verfügbar sein muss, und die Interfaces der Repositories über welche Datenmanipulation geschieht.</w:t>
+      </w:r>
+    </w:p>
+    <w:p>
+      <w:pPr>
+        <w:pStyle w:val="Main"/>
+      </w:pPr>
+      <w:r>
+        <w:t>Das Infrastructure Projekt enthält alle Repositories über welche die Controller des Application Projekts Daten abrufen oder manipulieren können. Ihre Funktionen sind von den Interfaces im Core Projekt abhängig.</w:t>
+      </w:r>
+    </w:p>
+    <w:p>
+      <w:pPr>
+        <w:pStyle w:val="Main"/>
+      </w:pPr>
+      <w:r>
+        <w:t>Der Leserlichkeit halber wurden im Diagramm die Verbindungen zwischen Klassen und Service Klassen weggelassen.</w:t>
       </w:r>
     </w:p>
     <w:p>
@@ -25461,10 +25423,10 @@
           <w:noProof/>
         </w:rPr>
         <w:drawing>
-          <wp:inline distT="0" distB="0" distL="0" distR="0" wp14:anchorId="25F7BF92" wp14:editId="058F1FDC">
-            <wp:extent cx="6105525" cy="4543425"/>
-            <wp:effectExtent l="0" t="0" r="9525" b="9525"/>
-            <wp:docPr id="1098446896" name="Grafik 6"/>
+          <wp:inline distT="0" distB="0" distL="0" distR="0" wp14:anchorId="1C0198EE" wp14:editId="2BAEFC8B">
+            <wp:extent cx="6115050" cy="3133725"/>
+            <wp:effectExtent l="0" t="0" r="0" b="9525"/>
+            <wp:docPr id="2119494602" name="Grafik 3"/>
             <wp:cNvGraphicFramePr>
               <a:graphicFrameLocks xmlns:a="http://schemas.openxmlformats.org/drawingml/2006/main" noChangeAspect="1"/>
             </wp:cNvGraphicFramePr>
@@ -25472,13 +25434,13 @@
               <a:graphicData uri="http://schemas.openxmlformats.org/drawingml/2006/picture">
                 <pic:pic xmlns:pic="http://schemas.openxmlformats.org/drawingml/2006/picture">
                   <pic:nvPicPr>
-                    <pic:cNvPr id="0" name="Picture 6"/>
+                    <pic:cNvPr id="0" name="Picture 3"/>
                     <pic:cNvPicPr>
                       <a:picLocks noChangeAspect="1" noChangeArrowheads="1"/>
                     </pic:cNvPicPr>
                   </pic:nvPicPr>
                   <pic:blipFill>
-                    <a:blip r:embed="rId23" cstate="print">
+                    <a:blip r:embed="rId24" cstate="print">
                       <a:extLst>
                         <a:ext uri="{28A0092B-C50C-407E-A947-70E740481C1C}">
                           <a14:useLocalDpi xmlns:a14="http://schemas.microsoft.com/office/drawing/2010/main" val="0"/>
@@ -25493,7 +25455,7 @@
                   <pic:spPr bwMode="auto">
                     <a:xfrm>
                       <a:off x="0" y="0"/>
-                      <a:ext cx="6105525" cy="4543425"/>
+                      <a:ext cx="6115050" cy="3133725"/>
                     </a:xfrm>
                     <a:prstGeom prst="rect">
                       <a:avLst/>
@@ -25666,15 +25628,7 @@
         <w:t>Mal</w:t>
       </w:r>
       <w:r>
-        <w:t xml:space="preserve"> angezeigt wird, wurde dieser im Projektordner zwischengespeichert, jedoch wurde das File mit dem Inhalt des Tokens in </w:t>
-      </w:r>
-      <w:proofErr w:type="gramStart"/>
-      <w:r>
-        <w:t>ein .gitignore</w:t>
-      </w:r>
-      <w:proofErr w:type="gramEnd"/>
-      <w:r>
-        <w:t xml:space="preserve"> File aufgenommen, damit dieser Token nicht öffentlich ersichtlich ist.</w:t>
+        <w:t xml:space="preserve"> angezeigt wird, wurde dieser im Projektordner zwischengespeichert, jedoch wurde das File mit dem Inhalt des Tokens in ein .gitignore File aufgenommen, damit dieser Token nicht öffentlich ersichtlich ist.</w:t>
       </w:r>
     </w:p>
     <w:p>
@@ -25754,15 +25708,7 @@
         <w:pStyle w:val="Main"/>
       </w:pPr>
       <w:r>
-        <w:t xml:space="preserve">Die Log Codes wurden durch http Response Codes inspiriert erstellt und als </w:t>
-      </w:r>
-      <w:proofErr w:type="spellStart"/>
-      <w:r>
-        <w:t>Enum</w:t>
-      </w:r>
-      <w:proofErr w:type="spellEnd"/>
-      <w:r>
-        <w:t xml:space="preserve"> in der Applikation gespeichert. Folgende Codes existieren:</w:t>
+        <w:t>Die Log Codes wurden durch http Response Codes inspiriert erstellt und als Enum in der Applikation gespeichert. Folgende Codes existieren:</w:t>
       </w:r>
     </w:p>
     <w:p>
@@ -25917,11 +25863,9 @@
             <w:pPr>
               <w:pStyle w:val="Main"/>
             </w:pPr>
-            <w:proofErr w:type="spellStart"/>
             <w:r>
               <w:t>LogfileInitialized</w:t>
             </w:r>
-            <w:proofErr w:type="spellEnd"/>
           </w:p>
         </w:tc>
         <w:tc>
@@ -25960,11 +25904,9 @@
             <w:pPr>
               <w:pStyle w:val="Main"/>
             </w:pPr>
-            <w:proofErr w:type="spellStart"/>
             <w:r>
               <w:t>ApplicationStarted</w:t>
             </w:r>
-            <w:proofErr w:type="spellEnd"/>
           </w:p>
         </w:tc>
         <w:tc>
@@ -26003,11 +25945,9 @@
             <w:pPr>
               <w:pStyle w:val="Main"/>
             </w:pPr>
-            <w:proofErr w:type="spellStart"/>
             <w:r>
               <w:t>ApplicationStopped</w:t>
             </w:r>
-            <w:proofErr w:type="spellEnd"/>
           </w:p>
         </w:tc>
         <w:tc>
@@ -26047,11 +25987,9 @@
             <w:pPr>
               <w:pStyle w:val="Main"/>
             </w:pPr>
-            <w:proofErr w:type="spellStart"/>
             <w:r>
               <w:t>Success</w:t>
             </w:r>
-            <w:proofErr w:type="spellEnd"/>
           </w:p>
         </w:tc>
         <w:tc>
@@ -26091,11 +26029,9 @@
             <w:pPr>
               <w:pStyle w:val="Main"/>
             </w:pPr>
-            <w:proofErr w:type="spellStart"/>
             <w:r>
               <w:t>Warning</w:t>
             </w:r>
-            <w:proofErr w:type="spellEnd"/>
           </w:p>
         </w:tc>
         <w:tc>
@@ -26135,11 +26071,9 @@
             <w:pPr>
               <w:pStyle w:val="Main"/>
             </w:pPr>
-            <w:proofErr w:type="spellStart"/>
             <w:r>
               <w:t>OvertimeWarning</w:t>
             </w:r>
-            <w:proofErr w:type="spellEnd"/>
           </w:p>
         </w:tc>
         <w:tc>
@@ -26179,11 +26113,9 @@
             <w:pPr>
               <w:pStyle w:val="Main"/>
             </w:pPr>
-            <w:proofErr w:type="spellStart"/>
             <w:r>
               <w:t>ApplicationAborted</w:t>
             </w:r>
-            <w:proofErr w:type="spellEnd"/>
           </w:p>
         </w:tc>
         <w:tc>
@@ -26265,11 +26197,9 @@
             <w:pPr>
               <w:pStyle w:val="Main"/>
             </w:pPr>
-            <w:proofErr w:type="spellStart"/>
             <w:r>
               <w:t>UserNotFound</w:t>
             </w:r>
-            <w:proofErr w:type="spellEnd"/>
           </w:p>
         </w:tc>
         <w:tc>
@@ -26309,11 +26239,9 @@
             <w:pPr>
               <w:pStyle w:val="Main"/>
             </w:pPr>
-            <w:proofErr w:type="spellStart"/>
             <w:r>
               <w:t>UserNotAuthorized</w:t>
             </w:r>
-            <w:proofErr w:type="spellEnd"/>
           </w:p>
         </w:tc>
         <w:tc>
@@ -26343,9 +26271,24 @@
     </w:p>
     <w:p>
       <w:pPr>
+        <w:widowControl/>
+        <w:spacing w:line="240" w:lineRule="auto"/>
+        <w:rPr>
+          <w:b/>
+          <w:i/>
+          <w:sz w:val="40"/>
+        </w:rPr>
+      </w:pPr>
+      <w:r>
+        <w:br w:type="page"/>
+      </w:r>
+    </w:p>
+    <w:p>
+      <w:pPr>
         <w:pStyle w:val="Ebene2"/>
       </w:pPr>
       <w:r>
+        <w:lastRenderedPageBreak/>
         <w:t>Testing</w:t>
       </w:r>
       <w:bookmarkEnd w:id="44"/>
@@ -26363,29 +26306,9 @@
     <w:p>
       <w:pPr>
         <w:pStyle w:val="Main"/>
-        <w:rPr>
-          <w:color w:val="00B050"/>
-        </w:rPr>
-      </w:pPr>
-      <w:r>
-        <w:rPr>
-          <w:color w:val="00B050"/>
-        </w:rPr>
-        <w:t>[</w:t>
-      </w:r>
-      <w:proofErr w:type="gramStart"/>
-      <w:r>
-        <w:rPr>
-          <w:color w:val="00B050"/>
-        </w:rPr>
-        <w:t>Beschreibe</w:t>
-      </w:r>
-      <w:proofErr w:type="gramEnd"/>
-      <w:r>
-        <w:rPr>
-          <w:color w:val="00B050"/>
-        </w:rPr>
-        <w:t>: Warum ist Testing wichtig]</w:t>
+      </w:pPr>
+      <w:r>
+        <w:t>Damit die Funktionalität einer Applikation gewährleistet werden kann soll getestet werden. Testing kann zu der Performance einer Applikation beitragen, Entwicklungszeit verkürzen und hilft beim frühen Erkennen von Bugs oder Inkonsistenzen im Code.</w:t>
       </w:r>
     </w:p>
     <w:p>
@@ -26410,32 +26333,22 @@
       <w:pPr>
         <w:pStyle w:val="Main"/>
       </w:pPr>
+      <w:r>
+        <w:t>Getestet wird die Applikation zum Grossteil in einem separaten Projekt innerhalb der Solution.</w:t>
+      </w:r>
+      <w:r>
+        <w:t xml:space="preserve"> Es wurde entschieden eine Sammlung spezifischer Libraries und Erweiterungen zu verwenden um das Testen so natürlich und leserlich wie möglich zu gestalten.</w:t>
+      </w:r>
     </w:p>
     <w:p>
       <w:pPr>
         <w:pStyle w:val="Formatvorlage2"/>
       </w:pPr>
-      <w:bookmarkStart w:id="47" w:name="_Toc161903170"/>
-      <w:r>
-        <w:lastRenderedPageBreak/>
-        <w:t>Testanlage</w:t>
+      <w:bookmarkStart w:id="47" w:name="_Toc161903171"/>
+      <w:r>
+        <w:t>Mittel und Methoden</w:t>
       </w:r>
       <w:bookmarkEnd w:id="47"/>
-    </w:p>
-    <w:p>
-      <w:pPr>
-        <w:pStyle w:val="Main"/>
-      </w:pPr>
-    </w:p>
-    <w:p>
-      <w:pPr>
-        <w:pStyle w:val="Formatvorlage2"/>
-      </w:pPr>
-      <w:bookmarkStart w:id="48" w:name="_Toc161903171"/>
-      <w:r>
-        <w:t>Mittel und Methoden</w:t>
-      </w:r>
-      <w:bookmarkEnd w:id="48"/>
     </w:p>
     <w:p>
       <w:pPr>
@@ -26444,16 +26357,22 @@
           <w:tab w:val="left" w:pos="2268"/>
         </w:tabs>
       </w:pPr>
-    </w:p>
-    <w:p>
-      <w:pPr>
-        <w:pStyle w:val="Formatvorlage1"/>
-      </w:pPr>
-      <w:bookmarkStart w:id="49" w:name="_Toc161903172"/>
-      <w:r>
-        <w:t>Testdrehbuch</w:t>
-      </w:r>
-      <w:bookmarkEnd w:id="49"/>
+      <w:r>
+        <w:t>Die Applikation verfügt über ein xUnit Test Projekt. xUnit</w:t>
+      </w:r>
+      <w:r>
+        <w:rPr>
+          <w:sz w:val="18"/>
+          <w:szCs w:val="16"/>
+        </w:rPr>
+        <w:t>[8]</w:t>
+      </w:r>
+      <w:r>
+        <w:t xml:space="preserve"> ist das führende Testing Framewor</w:t>
+      </w:r>
+      <w:r>
+        <w:t>k in C# und .NET. Tests in xUnit sind entweder als Fact oder als Theory aufgebaut. Facts sind Tests, in welchen eine Methode mit nur einem Datensatz getestet wird, als Theory wird eine Testmethode bezeichnet, wenn ihr mehrere Datensätze gegeben werden, um beispielsweise mehrere Edge Cases abzudecken.</w:t>
+      </w:r>
     </w:p>
     <w:p>
       <w:pPr>
@@ -26461,15 +26380,9 @@
         <w:tabs>
           <w:tab w:val="left" w:pos="2268"/>
         </w:tabs>
-        <w:rPr>
-          <w:color w:val="00B050"/>
-        </w:rPr>
-      </w:pPr>
-      <w:r>
-        <w:rPr>
-          <w:color w:val="00B050"/>
-        </w:rPr>
-        <w:t>[Was muss getestet werden]</w:t>
+      </w:pPr>
+      <w:r>
+        <w:t xml:space="preserve"> </w:t>
       </w:r>
     </w:p>
     <w:p>
@@ -26479,16 +26392,229 @@
           <w:tab w:val="left" w:pos="2268"/>
         </w:tabs>
       </w:pPr>
+      <w:r>
+        <w:t>Die xUnit Testklassen werden des Weiteren um NSubstitute und fluent Assertions ergänzt. NSubstitute</w:t>
+      </w:r>
+      <w:r>
+        <w:rPr>
+          <w:sz w:val="18"/>
+          <w:szCs w:val="16"/>
+        </w:rPr>
+        <w:t>[9]</w:t>
+      </w:r>
+      <w:r>
+        <w:t xml:space="preserve"> ist ein simpler, entwicklerfreundlicher Ersatz für andere Mocking Libraries. Mit NSubstitute können Methoden, Klassen, oder Third Party Software innerhalb eines Tests gemockt werden. fluent Assertions</w:t>
+      </w:r>
+      <w:r>
+        <w:rPr>
+          <w:sz w:val="18"/>
+          <w:szCs w:val="16"/>
+        </w:rPr>
+        <w:t>[10]</w:t>
+      </w:r>
+      <w:r>
+        <w:t xml:space="preserve"> ist eine Sammlung an </w:t>
+      </w:r>
+      <w:r>
+        <w:t>.NET-Erweiterungen,</w:t>
+      </w:r>
+      <w:r>
+        <w:t xml:space="preserve"> welche es dem Entwickler erlauben natürliche Sprache in seinen Tests zu verwenden.</w:t>
+      </w:r>
     </w:p>
     <w:p>
       <w:pPr>
         <w:pStyle w:val="Formatvorlage1"/>
       </w:pPr>
-      <w:bookmarkStart w:id="50" w:name="_Toc161903173"/>
-      <w:r>
+      <w:r>
+        <w:t>Konzept</w:t>
+      </w:r>
+    </w:p>
+    <w:p>
+      <w:pPr>
+        <w:pStyle w:val="Main"/>
+      </w:pPr>
+      <w:r>
+        <w:t>Es werden hauptsächlich automatisierte Unit Tests verwendet, um die Applikation so vollständig wie möglich zu testen. Am Ende der Entwicklungszeit werden jedoch zusätzlich End-to-end Tests durchgeführt, diese sollen gewährleisten, dass die Applikation als Ganzes auch funktioniert.</w:t>
+      </w:r>
+    </w:p>
+    <w:p>
+      <w:pPr>
+        <w:pStyle w:val="Formatvorlage2"/>
+      </w:pPr>
+      <w:r>
+        <w:t>Automatisierte Unit Tests</w:t>
+      </w:r>
+    </w:p>
+    <w:p>
+      <w:pPr>
+        <w:pStyle w:val="Main"/>
+      </w:pPr>
+      <w:r>
+        <w:t>Da die Applikation eine reine Konsolenapplikation ist und über kein Frontend verfügt, sollte es möglich sein fast den ganzen Sourcecode mit sinnvollen automatischen Unit Tests abzudecken. Ausnahmen beinhalten gewisse private Methoden welche in den End-to-end Tests abgedeckt werden, sowie gewisse Interaktionen mit externen Schnittstellen (LEIS Datenbank und Jira API).</w:t>
+      </w:r>
+    </w:p>
+    <w:p>
+      <w:pPr>
+        <w:pStyle w:val="Main"/>
+      </w:pPr>
+      <w:r>
+        <w:t xml:space="preserve">Die Unit Tests sind immer gleich aufgebaut; Der Name der Testmethode ist gegliedert in den Methodennamen, welchen sie testet, was die Methode macht, und was das Resultat sein soll (Methode__Macht__SollResultat). Innerhalb des Tests ist die Methode in Arrange, Act, Assert gegliedert. Im Arrange Teil werden hier alle Variablen, welche im Test verwendet </w:t>
+      </w:r>
+      <w:r>
+        <w:t>werden,</w:t>
+      </w:r>
+      <w:r>
+        <w:t xml:space="preserve"> instanziiert, im Act Teil werden Methoden ausgeführt, und im Assert Teil wird getestet, ob das Resultat den erwarteten Wert beinhaltet.</w:t>
+      </w:r>
+    </w:p>
+    <w:p>
+      <w:pPr>
+        <w:pStyle w:val="Formatvorlage2"/>
+      </w:pPr>
+      <w:r>
+        <w:t>End-to-end Tests</w:t>
+      </w:r>
+    </w:p>
+    <w:p>
+      <w:pPr>
+        <w:pStyle w:val="Main"/>
+      </w:pPr>
+      <w:r>
+        <w:t xml:space="preserve">End-to-end Tests testen die Applikation als </w:t>
+      </w:r>
+      <w:r>
+        <w:t>G</w:t>
+      </w:r>
+      <w:r>
+        <w:t>anzes</w:t>
+      </w:r>
+      <w:r>
+        <w:t>, sie bedingen das korrekte Daten in der LEIS Datenbank hinterlegt sind und Daten auf Jira zur Verfügung stehen.</w:t>
+      </w:r>
+      <w:r>
+        <w:t xml:space="preserve"> TODO</w:t>
+      </w:r>
+    </w:p>
+    <w:p>
+      <w:pPr>
+        <w:widowControl/>
+        <w:spacing w:line="240" w:lineRule="auto"/>
+        <w:rPr>
+          <w:i/>
+          <w:sz w:val="36"/>
+        </w:rPr>
+      </w:pPr>
+      <w:bookmarkStart w:id="48" w:name="_Toc161903173"/>
+      <w:r>
+        <w:br w:type="page"/>
+      </w:r>
+    </w:p>
+    <w:p>
+      <w:pPr>
+        <w:pStyle w:val="Formatvorlage1"/>
+      </w:pPr>
+      <w:r>
+        <w:lastRenderedPageBreak/>
         <w:t>Testprotokoll</w:t>
       </w:r>
-      <w:bookmarkEnd w:id="50"/>
+      <w:bookmarkEnd w:id="48"/>
+    </w:p>
+    <w:p>
+      <w:pPr>
+        <w:pStyle w:val="Formatvorlage2"/>
+      </w:pPr>
+      <w:bookmarkStart w:id="49" w:name="_Toc161903174"/>
+      <w:r>
+        <w:t>Unit-Tests</w:t>
+      </w:r>
+      <w:bookmarkEnd w:id="49"/>
+    </w:p>
+    <w:p>
+      <w:pPr>
+        <w:pStyle w:val="Main"/>
+      </w:pPr>
+      <w:r>
+        <w:t>Um die Lesbarkeit des Testcodes zu erleichtern, werden Listen, welche in Tests vorkommen, hier ohne ihre Daten aufgeführt. Listen, die im Code über Daten verfügen, welche hier weggelassen wurden, sind am Ende ihrer Initialisierung mit drei Punkten markiert und grau hinterlegt.</w:t>
+      </w:r>
+    </w:p>
+    <w:p>
+      <w:pPr>
+        <w:pStyle w:val="Formatvorlage3"/>
+      </w:pPr>
+      <w:r>
+        <w:t>Durchführung der Tests</w:t>
+      </w:r>
+    </w:p>
+    <w:p>
+      <w:pPr>
+        <w:pStyle w:val="Main"/>
+      </w:pPr>
+      <w:r>
+        <w:t xml:space="preserve">Es wurden für jede Methode in jedem Service und jedem Controller je mindestens ein Test ausgeführt, wobei versucht wurde sowohl Edge Cases wie auch normale Use Cases abzudecken. Total wurden </w:t>
+      </w:r>
+      <w:r>
+        <w:t>TODO Tests</w:t>
+      </w:r>
+      <w:r>
+        <w:t xml:space="preserve"> erfolgreich ausgeführt</w:t>
+      </w:r>
+      <w:r>
+        <w:t>, wobei Repositories jeweils gemockt wurden</w:t>
+      </w:r>
+      <w:r>
+        <w:t xml:space="preserve">. </w:t>
+      </w:r>
+      <w:r>
+        <w:t>Wichtig zu beachten ist, dass Tests, welche den Logging Service verwenden, einer nach dem anderen ausgeführt werden müssen, da sie, weil sie parallel laufen, sich gegenseitig blockieren können.</w:t>
+      </w:r>
+    </w:p>
+    <w:p>
+      <w:pPr>
+        <w:pStyle w:val="Formatvorlage3"/>
+      </w:pPr>
+      <w:r>
+        <w:t>Code Coverage</w:t>
+      </w:r>
+    </w:p>
+    <w:p>
+      <w:pPr>
+        <w:pStyle w:val="Main"/>
+      </w:pPr>
+      <w:r>
+        <w:t>Visual Studio Professional verfügt über kein eingebautes Code Coverage Tool</w:t>
+      </w:r>
+      <w:r>
+        <w:t xml:space="preserve"> TODO</w:t>
+      </w:r>
+    </w:p>
+    <w:p>
+      <w:pPr>
+        <w:pStyle w:val="Formatvorlage2"/>
+      </w:pPr>
+      <w:r>
+        <w:t>End-to-end Tests</w:t>
+      </w:r>
+    </w:p>
+    <w:p>
+      <w:pPr>
+        <w:pStyle w:val="Main"/>
+        <w:rPr>
+          <w:color w:val="00B050"/>
+        </w:rPr>
+      </w:pPr>
+      <w:r>
+        <w:rPr>
+          <w:color w:val="00B050"/>
+        </w:rPr>
+        <w:t>[Manuelle Tests basierend au</w:t>
+      </w:r>
+      <w:r>
+        <w:rPr>
+          <w:color w:val="00B050"/>
+        </w:rPr>
+        <w:t>f Anforderungen]</w:t>
+      </w:r>
     </w:p>
     <w:p>
       <w:pPr>
@@ -26496,117 +26622,27 @@
         <w:tabs>
           <w:tab w:val="left" w:pos="2268"/>
         </w:tabs>
-        <w:rPr>
-          <w:color w:val="00B050"/>
-        </w:rPr>
-      </w:pPr>
-      <w:r>
-        <w:rPr>
-          <w:color w:val="00B050"/>
-        </w:rPr>
-        <w:t>[Durchführung der «Drehbuch-Tests» mit Resultat]</w:t>
-      </w:r>
-    </w:p>
-    <w:p>
-      <w:pPr>
-        <w:pStyle w:val="Main"/>
-        <w:tabs>
-          <w:tab w:val="left" w:pos="2268"/>
-        </w:tabs>
-      </w:pPr>
+      </w:pPr>
+    </w:p>
+    <w:p>
+      <w:pPr>
+        <w:pStyle w:val="Formatvorlage1"/>
+      </w:pPr>
+      <w:bookmarkStart w:id="50" w:name="_Toc161903176"/>
+      <w:r>
+        <w:t>Testreport</w:t>
+      </w:r>
+      <w:bookmarkEnd w:id="50"/>
     </w:p>
     <w:p>
       <w:pPr>
         <w:pStyle w:val="Formatvorlage2"/>
       </w:pPr>
-      <w:bookmarkStart w:id="51" w:name="_Toc161903174"/>
-      <w:r>
-        <w:t>Unit-Tests</w:t>
+      <w:bookmarkStart w:id="51" w:name="_Toc161903177"/>
+      <w:r>
+        <w:t>Resultatübersicht</w:t>
       </w:r>
       <w:bookmarkEnd w:id="51"/>
-    </w:p>
-    <w:p>
-      <w:pPr>
-        <w:pStyle w:val="Main"/>
-        <w:tabs>
-          <w:tab w:val="left" w:pos="2268"/>
-        </w:tabs>
-        <w:rPr>
-          <w:color w:val="00B050"/>
-        </w:rPr>
-      </w:pPr>
-      <w:r>
-        <w:rPr>
-          <w:color w:val="00B050"/>
-        </w:rPr>
-        <w:t>[Automatisierte Tests einzelner Komponenten]</w:t>
-      </w:r>
-    </w:p>
-    <w:p>
-      <w:pPr>
-        <w:pStyle w:val="Main"/>
-        <w:tabs>
-          <w:tab w:val="left" w:pos="2268"/>
-        </w:tabs>
-      </w:pPr>
-    </w:p>
-    <w:p>
-      <w:pPr>
-        <w:pStyle w:val="Formatvorlage2"/>
-      </w:pPr>
-      <w:bookmarkStart w:id="52" w:name="_Toc161903175"/>
-      <w:r>
-        <w:t>Abnahmetests</w:t>
-      </w:r>
-      <w:bookmarkEnd w:id="52"/>
-    </w:p>
-    <w:p>
-      <w:pPr>
-        <w:pStyle w:val="Main"/>
-        <w:rPr>
-          <w:color w:val="00B050"/>
-        </w:rPr>
-      </w:pPr>
-      <w:r>
-        <w:rPr>
-          <w:color w:val="00B050"/>
-        </w:rPr>
-        <w:t>[Manuelle Tests basierend au</w:t>
-      </w:r>
-      <w:r>
-        <w:rPr>
-          <w:color w:val="00B050"/>
-        </w:rPr>
-        <w:t>f Anforderungen]</w:t>
-      </w:r>
-    </w:p>
-    <w:p>
-      <w:pPr>
-        <w:pStyle w:val="Main"/>
-        <w:tabs>
-          <w:tab w:val="left" w:pos="2268"/>
-        </w:tabs>
-      </w:pPr>
-    </w:p>
-    <w:p>
-      <w:pPr>
-        <w:pStyle w:val="Formatvorlage1"/>
-      </w:pPr>
-      <w:bookmarkStart w:id="53" w:name="_Toc161903176"/>
-      <w:r>
-        <w:t>Testreport</w:t>
-      </w:r>
-      <w:bookmarkEnd w:id="53"/>
-    </w:p>
-    <w:p>
-      <w:pPr>
-        <w:pStyle w:val="Formatvorlage2"/>
-      </w:pPr>
-      <w:bookmarkStart w:id="54" w:name="_Toc161903177"/>
-      <w:r>
-        <w:t>Resultatübersicht</w:t>
-      </w:r>
-      <w:bookmarkEnd w:id="54"/>
     </w:p>
     <w:p>
       <w:pPr>
@@ -26643,7 +26679,7 @@
           <w:sz w:val="32"/>
         </w:rPr>
       </w:pPr>
-      <w:bookmarkStart w:id="55" w:name="_Toc161903178"/>
+      <w:bookmarkStart w:id="52" w:name="_Toc161903178"/>
       <w:r>
         <w:rPr>
           <w:rStyle w:val="MainZchn"/>
@@ -26652,7 +26688,7 @@
         </w:rPr>
         <w:t>Auswertung</w:t>
       </w:r>
-      <w:bookmarkEnd w:id="55"/>
+      <w:bookmarkEnd w:id="52"/>
     </w:p>
     <w:p>
       <w:pPr>
@@ -26682,154 +26718,140 @@
         <w:lastRenderedPageBreak/>
         <w:t xml:space="preserve"> </w:t>
       </w:r>
-      <w:bookmarkStart w:id="56" w:name="_Toc161903179"/>
+      <w:bookmarkStart w:id="53" w:name="_Toc161903179"/>
       <w:r>
         <w:t>Schlusswort</w:t>
       </w:r>
+      <w:bookmarkEnd w:id="53"/>
+    </w:p>
+    <w:p>
+      <w:pPr>
+        <w:pStyle w:val="Formatvorlage1"/>
+      </w:pPr>
+      <w:bookmarkStart w:id="54" w:name="_Toc161903180"/>
+      <w:r>
+        <w:t>Fazit</w:t>
+      </w:r>
+      <w:bookmarkEnd w:id="54"/>
+    </w:p>
+    <w:p>
+      <w:pPr>
+        <w:pStyle w:val="Main"/>
+        <w:rPr>
+          <w:color w:val="00B050"/>
+        </w:rPr>
+      </w:pPr>
+      <w:r>
+        <w:rPr>
+          <w:color w:val="00B050"/>
+        </w:rPr>
+        <w:t>[Kritisch Würdigen, Schlüsse ziehen, Erfolge / Misserfolge, Gelerntes, Persönliche Bilanz]</w:t>
+      </w:r>
+    </w:p>
+    <w:p>
+      <w:pPr>
+        <w:pStyle w:val="Main"/>
+      </w:pPr>
+    </w:p>
+    <w:p>
+      <w:pPr>
+        <w:pStyle w:val="Formatvorlage2"/>
+      </w:pPr>
+      <w:bookmarkStart w:id="55" w:name="_Toc161903181"/>
+      <w:r>
+        <w:t>Projektplanung</w:t>
+      </w:r>
+      <w:bookmarkEnd w:id="55"/>
+    </w:p>
+    <w:p>
+      <w:pPr>
+        <w:pStyle w:val="Main"/>
+      </w:pPr>
+    </w:p>
+    <w:p>
+      <w:pPr>
+        <w:pStyle w:val="Formatvorlage3"/>
+      </w:pPr>
+      <w:bookmarkStart w:id="56" w:name="_Toc161903182"/>
+      <w:r>
+        <w:t>Zeitplanung</w:t>
+      </w:r>
       <w:bookmarkEnd w:id="56"/>
     </w:p>
     <w:p>
       <w:pPr>
+        <w:pStyle w:val="Main"/>
+      </w:pPr>
+    </w:p>
+    <w:p>
+      <w:pPr>
+        <w:pStyle w:val="Formatvorlage3"/>
+      </w:pPr>
+      <w:bookmarkStart w:id="57" w:name="_Toc161903183"/>
+      <w:r>
+        <w:t>Projektmethode</w:t>
+      </w:r>
+      <w:bookmarkEnd w:id="57"/>
+    </w:p>
+    <w:p>
+      <w:pPr>
+        <w:pStyle w:val="Main"/>
+      </w:pPr>
+    </w:p>
+    <w:p>
+      <w:pPr>
+        <w:pStyle w:val="Formatvorlage2"/>
+      </w:pPr>
+      <w:bookmarkStart w:id="58" w:name="_Toc161903184"/>
+      <w:r>
+        <w:t>Implementation</w:t>
+      </w:r>
+      <w:bookmarkEnd w:id="58"/>
+    </w:p>
+    <w:p>
+      <w:pPr>
+        <w:pStyle w:val="Main"/>
+      </w:pPr>
+    </w:p>
+    <w:p>
+      <w:pPr>
+        <w:pStyle w:val="Formatvorlage2"/>
+      </w:pPr>
+      <w:bookmarkStart w:id="59" w:name="_Toc161903185"/>
+      <w:r>
+        <w:t>Dokumentation</w:t>
+      </w:r>
+      <w:bookmarkEnd w:id="59"/>
+    </w:p>
+    <w:p>
+      <w:pPr>
+        <w:pStyle w:val="Main"/>
+      </w:pPr>
+    </w:p>
+    <w:p>
+      <w:pPr>
+        <w:pStyle w:val="Formatvorlage2"/>
+      </w:pPr>
+      <w:bookmarkStart w:id="60" w:name="_Toc161903186"/>
+      <w:r>
+        <w:t>Testing</w:t>
+      </w:r>
+      <w:bookmarkEnd w:id="60"/>
+    </w:p>
+    <w:p>
+      <w:pPr>
+        <w:pStyle w:val="Main"/>
+      </w:pPr>
+    </w:p>
+    <w:p>
+      <w:pPr>
         <w:pStyle w:val="Formatvorlage1"/>
       </w:pPr>
-      <w:bookmarkStart w:id="57" w:name="_Toc161903180"/>
-      <w:r>
-        <w:t>Fazit</w:t>
-      </w:r>
-      <w:bookmarkEnd w:id="57"/>
-    </w:p>
-    <w:p>
-      <w:pPr>
-        <w:pStyle w:val="Main"/>
-        <w:rPr>
-          <w:color w:val="00B050"/>
-        </w:rPr>
-      </w:pPr>
-      <w:r>
-        <w:rPr>
-          <w:color w:val="00B050"/>
-        </w:rPr>
-        <w:t>[</w:t>
-      </w:r>
-      <w:proofErr w:type="gramStart"/>
-      <w:r>
-        <w:rPr>
-          <w:color w:val="00B050"/>
-        </w:rPr>
-        <w:t>Kritisch</w:t>
-      </w:r>
-      <w:proofErr w:type="gramEnd"/>
-      <w:r>
-        <w:rPr>
-          <w:color w:val="00B050"/>
-        </w:rPr>
-        <w:t xml:space="preserve"> Würdigen, Schlüsse ziehen, Erfolge / Misserfolge, Gelerntes, Persönliche Bilanz]</w:t>
-      </w:r>
-    </w:p>
-    <w:p>
-      <w:pPr>
-        <w:pStyle w:val="Main"/>
-      </w:pPr>
-    </w:p>
-    <w:p>
-      <w:pPr>
-        <w:pStyle w:val="Formatvorlage2"/>
-      </w:pPr>
-      <w:bookmarkStart w:id="58" w:name="_Toc161903181"/>
-      <w:r>
-        <w:t>Projektplanung</w:t>
-      </w:r>
-      <w:bookmarkEnd w:id="58"/>
-    </w:p>
-    <w:p>
-      <w:pPr>
-        <w:pStyle w:val="Main"/>
-      </w:pPr>
-    </w:p>
-    <w:p>
-      <w:pPr>
-        <w:pStyle w:val="Formatvorlage3"/>
-      </w:pPr>
-      <w:bookmarkStart w:id="59" w:name="_Toc161903182"/>
-      <w:r>
-        <w:t>Zeitplanung</w:t>
-      </w:r>
-      <w:bookmarkEnd w:id="59"/>
-    </w:p>
-    <w:p>
-      <w:pPr>
-        <w:pStyle w:val="Main"/>
-      </w:pPr>
-    </w:p>
-    <w:p>
-      <w:pPr>
-        <w:pStyle w:val="Formatvorlage3"/>
-      </w:pPr>
-      <w:bookmarkStart w:id="60" w:name="_Toc161903183"/>
-      <w:r>
-        <w:t>Projektmethode</w:t>
-      </w:r>
-      <w:bookmarkEnd w:id="60"/>
-    </w:p>
-    <w:p>
-      <w:pPr>
-        <w:pStyle w:val="Main"/>
-      </w:pPr>
-    </w:p>
-    <w:p>
-      <w:pPr>
-        <w:pStyle w:val="Formatvorlage2"/>
-      </w:pPr>
-      <w:bookmarkStart w:id="61" w:name="_Toc161903184"/>
-      <w:r>
-        <w:t>Implementation</w:t>
+      <w:bookmarkStart w:id="61" w:name="_Toc161903187"/>
+      <w:r>
+        <w:t>Nächste Schritte</w:t>
       </w:r>
       <w:bookmarkEnd w:id="61"/>
-    </w:p>
-    <w:p>
-      <w:pPr>
-        <w:pStyle w:val="Main"/>
-      </w:pPr>
-    </w:p>
-    <w:p>
-      <w:pPr>
-        <w:pStyle w:val="Formatvorlage2"/>
-      </w:pPr>
-      <w:bookmarkStart w:id="62" w:name="_Toc161903185"/>
-      <w:r>
-        <w:t>Dokumentation</w:t>
-      </w:r>
-      <w:bookmarkEnd w:id="62"/>
-    </w:p>
-    <w:p>
-      <w:pPr>
-        <w:pStyle w:val="Main"/>
-      </w:pPr>
-    </w:p>
-    <w:p>
-      <w:pPr>
-        <w:pStyle w:val="Formatvorlage2"/>
-      </w:pPr>
-      <w:bookmarkStart w:id="63" w:name="_Toc161903186"/>
-      <w:r>
-        <w:t>Testing</w:t>
-      </w:r>
-      <w:bookmarkEnd w:id="63"/>
-    </w:p>
-    <w:p>
-      <w:pPr>
-        <w:pStyle w:val="Main"/>
-      </w:pPr>
-    </w:p>
-    <w:p>
-      <w:pPr>
-        <w:pStyle w:val="Formatvorlage1"/>
-      </w:pPr>
-      <w:bookmarkStart w:id="64" w:name="_Toc161903187"/>
-      <w:r>
-        <w:t>Nächste Schritte</w:t>
-      </w:r>
-      <w:bookmarkEnd w:id="64"/>
     </w:p>
     <w:p>
       <w:pPr>
@@ -26853,11 +26875,11 @@
         <w:lastRenderedPageBreak/>
         <w:t xml:space="preserve"> </w:t>
       </w:r>
-      <w:bookmarkStart w:id="65" w:name="_Toc161903188"/>
+      <w:bookmarkStart w:id="62" w:name="_Toc161903188"/>
       <w:r>
         <w:t>Verzeichnisse</w:t>
       </w:r>
-      <w:bookmarkEnd w:id="65"/>
+      <w:bookmarkEnd w:id="62"/>
     </w:p>
     <w:p>
       <w:pPr>
@@ -26892,10 +26914,10 @@
           <w:noProof/>
         </w:rPr>
         <w:sectPr>
-          <w:headerReference w:type="default" r:id="rId24"/>
-          <w:footerReference w:type="default" r:id="rId25"/>
-          <w:headerReference w:type="first" r:id="rId26"/>
-          <w:footerReference w:type="first" r:id="rId27"/>
+          <w:headerReference w:type="default" r:id="rId25"/>
+          <w:footerReference w:type="default" r:id="rId26"/>
+          <w:headerReference w:type="first" r:id="rId27"/>
+          <w:footerReference w:type="first" r:id="rId28"/>
           <w:type w:val="continuous"/>
           <w:pgSz w:w="11907" w:h="16839" w:code="9"/>
           <w:pgMar w:top="1418" w:right="851" w:bottom="1134" w:left="1418" w:header="624" w:footer="567" w:gutter="0"/>
@@ -26993,11 +27015,11 @@
         <w:lastRenderedPageBreak/>
         <w:t xml:space="preserve"> </w:t>
       </w:r>
-      <w:bookmarkStart w:id="66" w:name="_Toc161903189"/>
+      <w:bookmarkStart w:id="63" w:name="_Toc161903189"/>
       <w:r>
         <w:t>Glossar</w:t>
       </w:r>
-      <w:bookmarkEnd w:id="66"/>
+      <w:bookmarkEnd w:id="63"/>
     </w:p>
     <w:p>
       <w:pPr>
@@ -27112,15 +27134,7 @@
               <w:spacing w:line="240" w:lineRule="auto"/>
             </w:pPr>
             <w:r>
-              <w:t xml:space="preserve">Eine API (Application Programming Interface) ist ein </w:t>
-            </w:r>
-            <w:proofErr w:type="gramStart"/>
-            <w:r>
-              <w:t>Mittel</w:t>
-            </w:r>
-            <w:proofErr w:type="gramEnd"/>
-            <w:r>
-              <w:t xml:space="preserve"> mit welchem man mit externen Systemen interagieren kann. </w:t>
+              <w:t xml:space="preserve">Eine API (Application Programming Interface) ist ein Mittel mit welchem man mit externen Systemen interagieren kann. </w:t>
             </w:r>
           </w:p>
         </w:tc>
@@ -27382,15 +27396,7 @@
               <w:t>Ein DTO (Data Transfer Object) ist ei</w:t>
             </w:r>
             <w:r>
-              <w:t xml:space="preserve">ne Art Klasse </w:t>
-            </w:r>
-            <w:proofErr w:type="gramStart"/>
-            <w:r>
-              <w:t>in welcher Daten</w:t>
-            </w:r>
-            <w:proofErr w:type="gramEnd"/>
-            <w:r>
-              <w:t xml:space="preserve"> gebündelt werden, sodass diese nur einmal abgefragt werden müssen und übertragen werden können.</w:t>
+              <w:t>ne Art Klasse in welcher Daten gebündelt werden, sodass diese nur einmal abgefragt werden müssen und übertragen werden können.</w:t>
             </w:r>
           </w:p>
         </w:tc>
@@ -27828,15 +27834,7 @@
               <w:spacing w:line="240" w:lineRule="auto"/>
             </w:pPr>
             <w:r>
-              <w:t xml:space="preserve">Ein Kanbanboard ist ein </w:t>
-            </w:r>
-            <w:proofErr w:type="gramStart"/>
-            <w:r>
-              <w:t>Hilfstool</w:t>
-            </w:r>
-            <w:proofErr w:type="gramEnd"/>
-            <w:r>
-              <w:t xml:space="preserve"> welches in der Projektmanagement Methode Kanban verwendet wird um Tasks zu tracken und visuell darzustellen.</w:t>
+              <w:t>Ein Kanbanboard ist ein Hilfstool welches in der Projektmanagement Methode Kanban verwendet wird um Tasks zu tracken und visuell darzustellen.</w:t>
             </w:r>
           </w:p>
         </w:tc>
@@ -27904,21 +27902,7 @@
               <w:rPr>
                 <w:b/>
               </w:rPr>
-              <w:t xml:space="preserve">LEIS / </w:t>
-            </w:r>
-            <w:proofErr w:type="gramStart"/>
-            <w:r>
-              <w:rPr>
-                <w:b/>
-              </w:rPr>
-              <w:t>Leis</w:t>
-            </w:r>
-            <w:proofErr w:type="gramEnd"/>
-            <w:r>
-              <w:rPr>
-                <w:b/>
-              </w:rPr>
-              <w:t xml:space="preserve"> / leis</w:t>
+              <w:t>LEIS / Leis / leis</w:t>
             </w:r>
           </w:p>
         </w:tc>
@@ -28612,12 +28596,12 @@
       <w:pPr>
         <w:pStyle w:val="Formatvorlage1"/>
       </w:pPr>
-      <w:bookmarkStart w:id="67" w:name="_Toc161903190"/>
+      <w:bookmarkStart w:id="64" w:name="_Toc161903190"/>
       <w:r>
         <w:lastRenderedPageBreak/>
         <w:t>Literatur</w:t>
       </w:r>
-      <w:bookmarkEnd w:id="67"/>
+      <w:bookmarkEnd w:id="64"/>
     </w:p>
     <w:p>
       <w:pPr>
@@ -28645,7 +28629,7 @@
         <w:spacing w:after="240"/>
         <w:jc w:val="left"/>
       </w:pPr>
-      <w:hyperlink r:id="rId28" w:history="1">
+      <w:hyperlink r:id="rId29" w:history="1">
         <w:r>
           <w:rPr>
             <w:rStyle w:val="Hyperlink"/>
@@ -28682,7 +28666,7 @@
         </w:numPr>
         <w:spacing w:after="240"/>
       </w:pPr>
-      <w:hyperlink r:id="rId29" w:history="1">
+      <w:hyperlink r:id="rId30" w:history="1">
         <w:r>
           <w:rPr>
             <w:rStyle w:val="Hyperlink"/>
@@ -28726,26 +28710,12 @@
         </w:numPr>
         <w:spacing w:after="240"/>
       </w:pPr>
-      <w:hyperlink r:id="rId30" w:history="1">
+      <w:hyperlink r:id="rId31" w:history="1">
         <w:r>
           <w:rPr>
             <w:rStyle w:val="Hyperlink"/>
           </w:rPr>
-          <w:t>Kanban (</w:t>
-        </w:r>
-        <w:proofErr w:type="spellStart"/>
-        <w:r>
-          <w:rPr>
-            <w:rStyle w:val="Hyperlink"/>
-          </w:rPr>
-          <w:t>development</w:t>
-        </w:r>
-        <w:proofErr w:type="spellEnd"/>
-        <w:r>
-          <w:rPr>
-            <w:rStyle w:val="Hyperlink"/>
-          </w:rPr>
-          <w:t>) - Wikipedia</w:t>
+          <w:t>Kanban (development) - Wikipedia</w:t>
         </w:r>
       </w:hyperlink>
       <w:r>
@@ -28764,7 +28734,7 @@
         </w:numPr>
         <w:spacing w:after="240"/>
       </w:pPr>
-      <w:hyperlink r:id="rId31" w:history="1">
+      <w:hyperlink r:id="rId32" w:history="1">
         <w:r>
           <w:rPr>
             <w:rStyle w:val="Hyperlink"/>
@@ -28810,7 +28780,7 @@
           <w:lang w:val="en-US"/>
         </w:rPr>
       </w:pPr>
-      <w:hyperlink r:id="rId32" w:history="1">
+      <w:hyperlink r:id="rId33" w:history="1">
         <w:r>
           <w:rPr>
             <w:rStyle w:val="Hyperlink"/>
@@ -28836,16 +28806,8 @@
         <w:rPr>
           <w:lang w:val="en-US"/>
         </w:rPr>
-        <w:t xml:space="preserve">Jira REST API </w:t>
-      </w:r>
-      <w:proofErr w:type="spellStart"/>
-      <w:r>
-        <w:rPr>
-          <w:lang w:val="en-US"/>
-        </w:rPr>
-        <w:t>Dokumentation</w:t>
-      </w:r>
-      <w:proofErr w:type="spellEnd"/>
+        <w:t>Jira REST API Dokumentation</w:t>
+      </w:r>
     </w:p>
     <w:p>
       <w:pPr>
@@ -28859,7 +28821,7 @@
           <w:lang w:val="en-US"/>
         </w:rPr>
       </w:pPr>
-      <w:hyperlink r:id="rId33" w:anchor="api-group-projects" w:history="1">
+      <w:hyperlink r:id="rId34" w:anchor="api-group-projects" w:history="1">
         <w:r>
           <w:rPr>
             <w:rStyle w:val="Hyperlink"/>
@@ -28900,7 +28862,7 @@
           <w:lang w:val="en-US"/>
         </w:rPr>
       </w:pPr>
-      <w:hyperlink r:id="rId34" w:history="1">
+      <w:hyperlink r:id="rId35" w:history="1">
         <w:r>
           <w:rPr>
             <w:rStyle w:val="Hyperlink"/>
@@ -28932,16 +28894,8 @@
         <w:rPr>
           <w:lang w:val="en-US"/>
         </w:rPr>
-        <w:t xml:space="preserve">Microsoft Data SqlClient </w:t>
-      </w:r>
-      <w:proofErr w:type="spellStart"/>
-      <w:r>
-        <w:rPr>
-          <w:lang w:val="en-US"/>
-        </w:rPr>
-        <w:t>Dokumentation</w:t>
-      </w:r>
-      <w:proofErr w:type="spellEnd"/>
+        <w:t>Microsoft Data SqlClient Dokumentation</w:t>
+      </w:r>
     </w:p>
     <w:p>
       <w:pPr>
@@ -28952,54 +28906,21 @@
         </w:numPr>
         <w:spacing w:after="240"/>
         <w:rPr>
+          <w:rStyle w:val="Hyperlink"/>
+          <w:color w:val="auto"/>
+          <w:u w:val="none"/>
           <w:lang w:val="en-US"/>
         </w:rPr>
       </w:pPr>
-      <w:hyperlink r:id="rId35" w:history="1">
+      <w:hyperlink r:id="rId36" w:history="1">
         <w:r>
           <w:rPr>
             <w:rStyle w:val="Hyperlink"/>
             <w:lang w:val="en-US"/>
           </w:rPr>
-          <w:t xml:space="preserve">Introduction to </w:t>
-        </w:r>
-        <w:proofErr w:type="spellStart"/>
-        <w:proofErr w:type="gramStart"/>
-        <w:r>
-          <w:rPr>
-            <w:rStyle w:val="Hyperlink"/>
-            <w:lang w:val="en-US"/>
-          </w:rPr>
-          <w:t>Microsoft.Data.SqlClient</w:t>
-        </w:r>
-        <w:proofErr w:type="spellEnd"/>
-        <w:proofErr w:type="gramEnd"/>
-        <w:r>
-          <w:rPr>
-            <w:rStyle w:val="Hyperlink"/>
-            <w:lang w:val="en-US"/>
-          </w:rPr>
-          <w:t xml:space="preserve"> namespace - ADO.NET Provider for SQL Server | Microsoft Learn</w:t>
+          <w:t>Introduction to Microsoft.Data.SqlClient namespace - ADO.NET Provider for SQL Server | Microsoft Learn</w:t>
         </w:r>
       </w:hyperlink>
-    </w:p>
-    <w:p>
-      <w:pPr>
-        <w:pStyle w:val="Main"/>
-        <w:spacing w:after="240"/>
-        <w:rPr>
-          <w:lang w:val="en-US"/>
-        </w:rPr>
-      </w:pPr>
-    </w:p>
-    <w:p>
-      <w:pPr>
-        <w:pStyle w:val="Main"/>
-        <w:spacing w:after="240"/>
-        <w:rPr>
-          <w:lang w:val="en-US"/>
-        </w:rPr>
-      </w:pPr>
     </w:p>
     <w:p>
       <w:pPr>
@@ -29017,6 +28938,136 @@
         <w:rPr>
           <w:lang w:val="en-US"/>
         </w:rPr>
+        <w:t>xUnit Dokumentation</w:t>
+      </w:r>
+    </w:p>
+    <w:p>
+      <w:pPr>
+        <w:pStyle w:val="Main"/>
+        <w:numPr>
+          <w:ilvl w:val="0"/>
+          <w:numId w:val="24"/>
+        </w:numPr>
+        <w:spacing w:after="240"/>
+        <w:rPr>
+          <w:lang w:val="en-US"/>
+        </w:rPr>
+      </w:pPr>
+      <w:hyperlink r:id="rId37" w:history="1">
+        <w:r>
+          <w:rPr>
+            <w:rStyle w:val="Hyperlink"/>
+            <w:lang w:val="en-US"/>
+          </w:rPr>
+          <w:t>Getting started: .NET Core with command line &gt; xUnit.net</w:t>
+        </w:r>
+      </w:hyperlink>
+    </w:p>
+    <w:p>
+      <w:pPr>
+        <w:pStyle w:val="Main"/>
+        <w:numPr>
+          <w:ilvl w:val="0"/>
+          <w:numId w:val="20"/>
+        </w:numPr>
+        <w:spacing w:after="240"/>
+        <w:rPr>
+          <w:lang w:val="en-US"/>
+        </w:rPr>
+      </w:pPr>
+      <w:r>
+        <w:rPr>
+          <w:lang w:val="en-US"/>
+        </w:rPr>
+        <w:t>NSubstitute Dokumentation</w:t>
+      </w:r>
+    </w:p>
+    <w:p>
+      <w:pPr>
+        <w:pStyle w:val="Main"/>
+        <w:numPr>
+          <w:ilvl w:val="0"/>
+          <w:numId w:val="24"/>
+        </w:numPr>
+        <w:spacing w:after="240"/>
+        <w:rPr>
+          <w:lang w:val="en-US"/>
+        </w:rPr>
+      </w:pPr>
+      <w:hyperlink r:id="rId38" w:history="1">
+        <w:r>
+          <w:rPr>
+            <w:rStyle w:val="Hyperlink"/>
+          </w:rPr>
+          <w:t>NSubstitute: Getting started</w:t>
+        </w:r>
+      </w:hyperlink>
+    </w:p>
+    <w:p>
+      <w:pPr>
+        <w:pStyle w:val="Main"/>
+        <w:numPr>
+          <w:ilvl w:val="0"/>
+          <w:numId w:val="20"/>
+        </w:numPr>
+        <w:spacing w:after="240"/>
+        <w:rPr>
+          <w:lang w:val="en-US"/>
+        </w:rPr>
+      </w:pPr>
+      <w:r>
+        <w:rPr>
+          <w:lang w:val="en-US"/>
+        </w:rPr>
+        <w:t xml:space="preserve"> Fluent Assertions Dokumentation</w:t>
+      </w:r>
+    </w:p>
+    <w:p>
+      <w:pPr>
+        <w:pStyle w:val="Main"/>
+        <w:numPr>
+          <w:ilvl w:val="0"/>
+          <w:numId w:val="24"/>
+        </w:numPr>
+        <w:spacing w:after="240"/>
+        <w:rPr>
+          <w:lang w:val="en-US"/>
+        </w:rPr>
+      </w:pPr>
+      <w:hyperlink r:id="rId39" w:history="1">
+        <w:r>
+          <w:rPr>
+            <w:rStyle w:val="Hyperlink"/>
+          </w:rPr>
+          <w:t>Introduction - Fluent Assertions</w:t>
+        </w:r>
+      </w:hyperlink>
+    </w:p>
+    <w:p>
+      <w:pPr>
+        <w:pStyle w:val="Main"/>
+        <w:spacing w:after="240"/>
+        <w:rPr>
+          <w:lang w:val="en-US"/>
+        </w:rPr>
+      </w:pPr>
+    </w:p>
+    <w:p>
+      <w:pPr>
+        <w:pStyle w:val="Main"/>
+        <w:numPr>
+          <w:ilvl w:val="0"/>
+          <w:numId w:val="20"/>
+        </w:numPr>
+        <w:spacing w:after="240"/>
+        <w:rPr>
+          <w:lang w:val="en-US"/>
+        </w:rPr>
+      </w:pPr>
+      <w:r>
+        <w:rPr>
+          <w:lang w:val="en-US"/>
+        </w:rPr>
         <w:br w:type="page"/>
       </w:r>
     </w:p>
@@ -29024,12 +29075,12 @@
       <w:pPr>
         <w:pStyle w:val="Formatvorlage1"/>
       </w:pPr>
-      <w:bookmarkStart w:id="68" w:name="_Toc161903191"/>
+      <w:bookmarkStart w:id="65" w:name="_Toc161903191"/>
       <w:r>
         <w:lastRenderedPageBreak/>
         <w:t>Abbildungsverzeichnis</w:t>
       </w:r>
-      <w:bookmarkEnd w:id="68"/>
+      <w:bookmarkEnd w:id="65"/>
     </w:p>
     <w:p>
       <w:pPr>
@@ -29421,16 +29472,8 @@
         <w:rPr>
           <w:lang w:val="en-US"/>
         </w:rPr>
-        <w:t xml:space="preserve">Use Case </w:t>
-      </w:r>
-      <w:proofErr w:type="spellStart"/>
-      <w:r>
-        <w:rPr>
-          <w:lang w:val="en-US"/>
-        </w:rPr>
-        <w:t>Diagramm</w:t>
-      </w:r>
-      <w:proofErr w:type="spellEnd"/>
+        <w:t>Use Case Diagramm</w:t>
+      </w:r>
       <w:r>
         <w:rPr>
           <w:lang w:val="en-US"/>
@@ -29525,15 +29568,8 @@
           <w:lang w:val="en-US"/>
         </w:rPr>
         <w:tab/>
-      </w:r>
-      <w:proofErr w:type="spellStart"/>
-      <w:r>
-        <w:rPr>
-          <w:lang w:val="en-US"/>
-        </w:rPr>
         <w:t>Risikomatrix</w:t>
       </w:r>
-      <w:proofErr w:type="spellEnd"/>
       <w:r>
         <w:rPr>
           <w:lang w:val="en-US"/>
@@ -30194,11 +30230,11 @@
         <w:lastRenderedPageBreak/>
         <w:t xml:space="preserve"> </w:t>
       </w:r>
-      <w:bookmarkStart w:id="69" w:name="_Toc161903192"/>
+      <w:bookmarkStart w:id="66" w:name="_Toc161903192"/>
       <w:r>
         <w:t>Anhang</w:t>
       </w:r>
-      <w:bookmarkEnd w:id="69"/>
+      <w:bookmarkEnd w:id="66"/>
     </w:p>
     <w:p>
       <w:pPr>
@@ -30208,11 +30244,11 @@
           <w:numId w:val="6"/>
         </w:numPr>
       </w:pPr>
-      <w:bookmarkStart w:id="70" w:name="_Toc161903193"/>
+      <w:bookmarkStart w:id="67" w:name="_Toc161903193"/>
       <w:r>
         <w:t>Git-Log</w:t>
       </w:r>
-      <w:bookmarkEnd w:id="70"/>
+      <w:bookmarkEnd w:id="67"/>
     </w:p>
     <w:p>
       <w:pPr>
@@ -32131,7 +32167,7 @@
   <w:abstractNum w:abstractNumId="15" w15:restartNumberingAfterBreak="0">
     <w:nsid w:val="49A86C47"/>
     <w:multiLevelType w:val="hybridMultilevel"/>
-    <w:tmpl w:val="32541A36"/>
+    <w:tmpl w:val="13DA09D4"/>
     <w:lvl w:ilvl="0" w:tplc="069A9F3A">
       <w:start w:val="1"/>
       <w:numFmt w:val="decimal"/>
@@ -32898,7 +32934,7 @@
   <w:abstractNum w:abstractNumId="22" w15:restartNumberingAfterBreak="0">
     <w:nsid w:val="7A235166"/>
     <w:multiLevelType w:val="hybridMultilevel"/>
-    <w:tmpl w:val="118C83EE"/>
+    <w:tmpl w:val="7A929E9E"/>
     <w:lvl w:ilvl="0" w:tplc="FFFFFFFF">
       <w:start w:val="1"/>
       <w:numFmt w:val="bullet"/>
@@ -32911,7 +32947,7 @@
         <w:rFonts w:ascii="Wingdings" w:hAnsi="Wingdings" w:hint="default"/>
       </w:rPr>
     </w:lvl>
-    <w:lvl w:ilvl="1" w:tplc="08070003" w:tentative="1">
+    <w:lvl w:ilvl="1" w:tplc="08070003">
       <w:start w:val="1"/>
       <w:numFmt w:val="bullet"/>
       <w:lvlText w:val="o"/>
@@ -34276,12 +34312,12 @@
     <w:basedOn w:val="Formatvorlage2"/>
     <w:link w:val="Formatvorlage3Zchn"/>
     <w:qFormat/>
-    <w:rsid w:val="00E10A31"/>
+    <w:rsid w:val="0003498E"/>
     <w:pPr>
       <w:numPr>
         <w:ilvl w:val="3"/>
       </w:numPr>
-      <w:ind w:left="1431"/>
+      <w:ind w:left="864"/>
     </w:pPr>
     <w:rPr>
       <w:sz w:val="28"/>
@@ -34313,7 +34349,7 @@
     <w:name w:val="Formatvorlage3 Zchn"/>
     <w:basedOn w:val="Formatvorlage2Zchn"/>
     <w:link w:val="Formatvorlage3"/>
-    <w:rsid w:val="00E10A31"/>
+    <w:rsid w:val="0003498E"/>
     <w:rPr>
       <w:rFonts w:ascii="Minion" w:hAnsi="Minion"/>
       <w:i/>
@@ -35142,6 +35178,7 @@
     <w:rsid w:val="003C4B32"/>
     <w:rsid w:val="003D0558"/>
     <w:rsid w:val="003D39A2"/>
+    <w:rsid w:val="00424034"/>
     <w:rsid w:val="00470A69"/>
     <w:rsid w:val="00483D81"/>
     <w:rsid w:val="00530E1C"/>

</xml_diff>

<commit_message>
Logging, singular Instance (Mutex)
</commit_message>
<xml_diff>
--- a/Documentation/IPA Dokumentation- Loetscher Simon.docx
+++ b/Documentation/IPA Dokumentation- Loetscher Simon.docx
@@ -8769,27 +8769,18 @@
                 <w:sz w:val="21"/>
               </w:rPr>
             </w:pPr>
+            <w:r>
+              <w:rPr>
+                <w:sz w:val="21"/>
+              </w:rPr>
+              <w:t>77a6675</w:t>
+            </w:r>
           </w:p>
         </w:tc>
         <w:tc>
           <w:tcPr>
             <w:tcW w:w="4623" w:type="dxa"/>
           </w:tcPr>
-          <w:p>
-            <w:pPr>
-              <w:pStyle w:val="Main"/>
-              <w:cnfStyle w:val="000000000000" w:firstRow="0" w:lastRow="0" w:firstColumn="0" w:lastColumn="0" w:oddVBand="0" w:evenVBand="0" w:oddHBand="0" w:evenHBand="0" w:firstRowFirstColumn="0" w:firstRowLastColumn="0" w:lastRowFirstColumn="0" w:lastRowLastColumn="0"/>
-              <w:rPr>
-                <w:sz w:val="21"/>
-              </w:rPr>
-            </w:pPr>
-            <w:r>
-              <w:rPr>
-                <w:sz w:val="21"/>
-              </w:rPr>
-              <w:t xml:space="preserve">- </w:t>
-            </w:r>
-          </w:p>
           <w:p>
             <w:pPr>
               <w:pStyle w:val="Main"/>
@@ -8866,6 +8857,72 @@
               </w:rPr>
               <w:t xml:space="preserve">- </w:t>
             </w:r>
+            <w:r>
+              <w:rPr>
+                <w:sz w:val="21"/>
+              </w:rPr>
+              <w:t>Arbeitsjournal Tag 6</w:t>
+            </w:r>
+          </w:p>
+          <w:p>
+            <w:pPr>
+              <w:pStyle w:val="Main"/>
+              <w:cnfStyle w:val="000000000000" w:firstRow="0" w:lastRow="0" w:firstColumn="0" w:lastColumn="0" w:oddVBand="0" w:evenVBand="0" w:oddHBand="0" w:evenHBand="0" w:firstRowFirstColumn="0" w:firstRowLastColumn="0" w:lastRowFirstColumn="0" w:lastRowLastColumn="0"/>
+              <w:rPr>
+                <w:sz w:val="21"/>
+              </w:rPr>
+            </w:pPr>
+            <w:r>
+              <w:rPr>
+                <w:sz w:val="21"/>
+              </w:rPr>
+              <w:t>- Projekt Kurzfassung Ergebnisse</w:t>
+            </w:r>
+          </w:p>
+          <w:p>
+            <w:pPr>
+              <w:pStyle w:val="Main"/>
+              <w:cnfStyle w:val="000000000000" w:firstRow="0" w:lastRow="0" w:firstColumn="0" w:lastColumn="0" w:oddVBand="0" w:evenVBand="0" w:oddHBand="0" w:evenHBand="0" w:firstRowFirstColumn="0" w:firstRowLastColumn="0" w:lastRowFirstColumn="0" w:lastRowLastColumn="0"/>
+              <w:rPr>
+                <w:sz w:val="21"/>
+              </w:rPr>
+            </w:pPr>
+            <w:r>
+              <w:rPr>
+                <w:sz w:val="21"/>
+              </w:rPr>
+              <w:t>- Testprotokoll &amp; Testreport dokumentiert</w:t>
+            </w:r>
+          </w:p>
+          <w:p>
+            <w:pPr>
+              <w:pStyle w:val="Main"/>
+              <w:cnfStyle w:val="000000000000" w:firstRow="0" w:lastRow="0" w:firstColumn="0" w:lastColumn="0" w:oddVBand="0" w:evenVBand="0" w:oddHBand="0" w:evenHBand="0" w:firstRowFirstColumn="0" w:firstRowLastColumn="0" w:lastRowFirstColumn="0" w:lastRowLastColumn="0"/>
+              <w:rPr>
+                <w:sz w:val="21"/>
+              </w:rPr>
+            </w:pPr>
+            <w:r>
+              <w:rPr>
+                <w:sz w:val="21"/>
+              </w:rPr>
+              <w:t>- Logging dokumentiert</w:t>
+            </w:r>
+          </w:p>
+          <w:p>
+            <w:pPr>
+              <w:pStyle w:val="Main"/>
+              <w:cnfStyle w:val="000000000000" w:firstRow="0" w:lastRow="0" w:firstColumn="0" w:lastColumn="0" w:oddVBand="0" w:evenVBand="0" w:oddHBand="0" w:evenHBand="0" w:firstRowFirstColumn="0" w:firstRowLastColumn="0" w:lastRowFirstColumn="0" w:lastRowLastColumn="0"/>
+              <w:rPr>
+                <w:sz w:val="21"/>
+              </w:rPr>
+            </w:pPr>
+            <w:r>
+              <w:rPr>
+                <w:sz w:val="21"/>
+              </w:rPr>
+              <w:t>- Development Modus dokumentiert</w:t>
+            </w:r>
           </w:p>
           <w:p>
             <w:pPr>
@@ -10322,7 +10379,7 @@
           <w:noProof/>
         </w:rPr>
         <w:drawing>
-          <wp:inline distT="0" distB="0" distL="0" distR="0" wp14:anchorId="5C285C06" wp14:editId="41519F98">
+          <wp:inline distT="0" distB="0" distL="0" distR="0" wp14:anchorId="5C285C06" wp14:editId="51D9BC37">
             <wp:extent cx="6115050" cy="2625090"/>
             <wp:effectExtent l="0" t="0" r="0" b="3810"/>
             <wp:docPr id="163221307" name="Grafik 3"/>
@@ -11929,6 +11986,9 @@
       <w:pPr>
         <w:pStyle w:val="Main"/>
       </w:pPr>
+      <w:r>
+        <w:t>TODO: Mini text..?</w:t>
+      </w:r>
     </w:p>
     <w:p>
       <w:pPr>
@@ -12155,25 +12215,10 @@
     </w:p>
     <w:p>
       <w:pPr>
-        <w:widowControl/>
-        <w:spacing w:line="240" w:lineRule="auto"/>
-        <w:rPr>
-          <w:b/>
-          <w:i/>
-          <w:sz w:val="40"/>
-        </w:rPr>
+        <w:pStyle w:val="Ebene2"/>
       </w:pPr>
       <w:bookmarkStart w:id="31" w:name="_Toc161903154"/>
       <w:r>
-        <w:br w:type="page"/>
-      </w:r>
-    </w:p>
-    <w:p>
-      <w:pPr>
-        <w:pStyle w:val="Ebene2"/>
-      </w:pPr>
-      <w:r>
-        <w:lastRenderedPageBreak/>
         <w:t>Projektplanung</w:t>
       </w:r>
       <w:bookmarkEnd w:id="31"/>
@@ -19101,7 +19146,7 @@
           <w:noProof/>
         </w:rPr>
         <w:drawing>
-          <wp:inline distT="0" distB="0" distL="0" distR="0" wp14:anchorId="19B6C94C" wp14:editId="3E89A37C">
+          <wp:inline distT="0" distB="0" distL="0" distR="0" wp14:anchorId="19B6C94C" wp14:editId="6EEE9512">
             <wp:extent cx="6117590" cy="4316095"/>
             <wp:effectExtent l="0" t="0" r="0" b="8255"/>
             <wp:docPr id="791969844" name="Grafik 2"/>
@@ -19265,7 +19310,7 @@
           <w:noProof/>
         </w:rPr>
         <w:drawing>
-          <wp:inline distT="0" distB="0" distL="0" distR="0" wp14:anchorId="655E33BD" wp14:editId="589DF33F">
+          <wp:inline distT="0" distB="0" distL="0" distR="0" wp14:anchorId="655E33BD" wp14:editId="00D10D0E">
             <wp:extent cx="5669280" cy="4457700"/>
             <wp:effectExtent l="0" t="0" r="7620" b="0"/>
             <wp:docPr id="1110275393" name="Grafik 5"/>
@@ -22561,10 +22606,23 @@
               <w:pStyle w:val="Main"/>
             </w:pPr>
             <w:r>
-              <w:rPr>
-                <w:color w:val="00B050"/>
-              </w:rPr>
-              <w:t>[Erfolge / Misserfolge]</w:t>
+              <w:t>Als erstes entschied ich mich heute die Unit Tests für die Applikation zu überarbeiten</w:t>
+            </w:r>
+            <w:r>
+              <w:t xml:space="preserve">, was dazu führte, dass ich einen Grossteil davon neu schrieb, weil ich die Tests während der Entwicklung nicht richtig mitführte und insbesondere als ich die Architektur neu baute einige davon obsolet wurden oder so wie sie geschrieben waren nicht mehr optimal auf die Applikation anwendbar waren. Ich entschied mich bei den Tests möglichst jede öffentliche Methode zu testen, gemockt wurden hier die Jira API sowie die Repositories der Applikation, sodass bei den Methoden, welche die Jira API oder ein Repository aufrufen einfach getestet wurde, ob sie die Daten überhaupt abfragen und wenn ja, ob sie die Daten im erwarteten Format ausgeben. </w:t>
+            </w:r>
+          </w:p>
+          <w:p>
+            <w:pPr>
+              <w:pStyle w:val="Main"/>
+            </w:pPr>
+          </w:p>
+          <w:p>
+            <w:pPr>
+              <w:pStyle w:val="Main"/>
+            </w:pPr>
+            <w:r>
+              <w:t xml:space="preserve">Nach der Entwicklung der Unit Tests ergänzte ich die Applikation um einen Development Modus, welcher über ein Flag beim Aufrufen der Applikation eingestellt werden kann. Im Development Modus werden alle Daten auf einen in den Appsettings definierten User gespeichert, statt auf die User, welche die Daten in der Jira API tatsächlich abgespeichert haben. </w:t>
             </w:r>
           </w:p>
           <w:p>
@@ -22620,10 +22678,23 @@
               <w:pStyle w:val="Main"/>
             </w:pPr>
             <w:r>
-              <w:rPr>
-                <w:color w:val="00B050"/>
-              </w:rPr>
-              <w:t>[Kritische Würdigung Arbeit &amp; Vorgehensweise]</w:t>
+              <w:t xml:space="preserve"> </w:t>
+            </w:r>
+            <w:r>
+              <w:t>Ich hätte die Unit Tests eigentlich von Anfang an immer wieder aktualisieren sollen, statt sie ganz zu Beginn einmal zu schreiben und erst jetzt wieder auf den aktuellen Stand zu bringen.</w:t>
+            </w:r>
+          </w:p>
+          <w:p>
+            <w:pPr>
+              <w:pStyle w:val="Main"/>
+            </w:pPr>
+          </w:p>
+          <w:p>
+            <w:pPr>
+              <w:pStyle w:val="Main"/>
+            </w:pPr>
+            <w:r>
+              <w:t>Trotz der suboptimalen Art wie ich die Unit Tests durchgeführt habe bin ich heute sehr gut vorangekommen, ein Vorteil davon die Tests separat von der eigentlichen Entwicklungsarbeit zu gestalten war definitiv, dass ich mir Zeit ersparen konnte und mich auf eine Sache voll konzentrieren konnte. Ich plane mir künftig trotzdem anzugewöhnen, Tests parallel zur Entwicklung durchzuführen, denn ich glaube, dass ich mit genügend Übung die Tests ohne Zeitverluste parallel zum restlichen Code entwickeln kann.</w:t>
             </w:r>
           </w:p>
           <w:p>
@@ -22637,11 +22708,36 @@
     <w:p>
       <w:pPr>
         <w:pStyle w:val="Main"/>
-      </w:pPr>
-      <w:r>
         <w:rPr>
           <w:b/>
         </w:rPr>
+      </w:pPr>
+    </w:p>
+    <w:p>
+      <w:pPr>
+        <w:widowControl/>
+        <w:spacing w:line="240" w:lineRule="auto"/>
+        <w:rPr>
+          <w:rFonts w:ascii="Imago" w:hAnsi="Imago"/>
+          <w:b/>
+        </w:rPr>
+      </w:pPr>
+      <w:r>
+        <w:rPr>
+          <w:b/>
+        </w:rPr>
+        <w:br w:type="page"/>
+      </w:r>
+    </w:p>
+    <w:p>
+      <w:pPr>
+        <w:pStyle w:val="Main"/>
+      </w:pPr>
+      <w:r>
+        <w:rPr>
+          <w:b/>
+        </w:rPr>
+        <w:lastRenderedPageBreak/>
         <w:t>Aufgabe</w:t>
       </w:r>
       <w:r>
@@ -22662,6 +22758,9 @@
         <w:pStyle w:val="Main"/>
       </w:pPr>
       <w:r>
+        <w:rPr>
+          <w:noProof/>
+        </w:rPr>
         <w:drawing>
           <wp:inline distT="0" distB="0" distL="0" distR="0" wp14:anchorId="19E98B16" wp14:editId="55D6C777">
             <wp:extent cx="6120130" cy="3870325"/>
@@ -22720,6 +22819,9 @@
         <w:lastRenderedPageBreak/>
         <w:t xml:space="preserve">Tag 7 – </w:t>
       </w:r>
+      <w:r>
+        <w:t>Dokumentation</w:t>
+      </w:r>
     </w:p>
     <w:tbl>
       <w:tblPr>
@@ -22777,7 +22879,19 @@
               <w:pStyle w:val="Main"/>
             </w:pPr>
             <w:r>
-              <w:t>TT.MM.JJJJ</w:t>
+              <w:t>02</w:t>
+            </w:r>
+            <w:r>
+              <w:t>.</w:t>
+            </w:r>
+            <w:r>
+              <w:t>04</w:t>
+            </w:r>
+            <w:r>
+              <w:t>.</w:t>
+            </w:r>
+            <w:r>
+              <w:t>2024</w:t>
             </w:r>
           </w:p>
         </w:tc>
@@ -22834,7 +22948,7 @@
               <w:sym w:font="Wingdings 2" w:char="F097"/>
             </w:r>
             <w:r>
-              <w:t xml:space="preserve"> Im Zeitplan</w:t>
+              <w:t xml:space="preserve"> Vor dem Zeitplan</w:t>
             </w:r>
           </w:p>
         </w:tc>
@@ -22992,10 +23106,29 @@
               <w:pStyle w:val="Main"/>
             </w:pPr>
             <w:r>
-              <w:rPr>
-                <w:color w:val="00B050"/>
-              </w:rPr>
-              <w:t>[Erfolge / Misserfolge]</w:t>
+              <w:t xml:space="preserve">Als erstes vervollständigte ich heute Morgen das Arbeitsjournal des letzten Tages, da ich dieses erst gegen Tagesende begonnen habe und grösstenteils lediglich Stichworte erfasst hatte. </w:t>
+            </w:r>
+          </w:p>
+          <w:p>
+            <w:pPr>
+              <w:pStyle w:val="Main"/>
+            </w:pPr>
+            <w:r>
+              <w:t>In einem nächsten Schritt ging ich die bisherige Dokumentation nochmals durc</w:t>
+            </w:r>
+            <w:r>
+              <w:t>h</w:t>
+            </w:r>
+            <w:r>
+              <w:t>, dabei erweiterte ich die Kurzfassung des Projektes um die Ergebnisse der Entwicklung und führte manuelle Tests durch, welche ich ebenfalls noch dokumentierte.</w:t>
+            </w:r>
+          </w:p>
+          <w:p>
+            <w:pPr>
+              <w:pStyle w:val="Main"/>
+            </w:pPr>
+            <w:r>
+              <w:t>Im späteren Vormittag dokumentierte ich endlich das Logging der Applikation, was ich schon etwas aufgeschoben hatte.</w:t>
             </w:r>
           </w:p>
           <w:p>
@@ -24423,6 +24556,23 @@
       </w:pPr>
       <w:r>
         <w:t>Ergebnis</w:t>
+      </w:r>
+    </w:p>
+    <w:p>
+      <w:pPr>
+        <w:pStyle w:val="Main"/>
+      </w:pPr>
+      <w:r>
+        <w:t xml:space="preserve">Die Applikation «Jira Synchronizer für das interne Leistungserfassungssystem» konnte innerhalb des Zeitplans entwickelt werden. Das resultierende executable kann planungsgemäss </w:t>
+      </w:r>
+      <w:r>
+        <w:t>mit einem Scheduler mit oder ohne Flags aufgerufen werden</w:t>
+      </w:r>
+      <w:r>
+        <w:t>, wobei wichtig ist dass die appsettings im Ordner in welchem die Applikation aufgerufen wird vorhanden sind</w:t>
+      </w:r>
+      <w:r>
+        <w:t xml:space="preserve">. </w:t>
       </w:r>
     </w:p>
     <w:p>
@@ -26266,19 +26416,81 @@
     </w:p>
     <w:p>
       <w:pPr>
-        <w:pStyle w:val="Main"/>
-      </w:pPr>
+        <w:pStyle w:val="Formatvorlage2"/>
+      </w:pPr>
+      <w:r>
+        <w:t>Vorgehen</w:t>
+      </w:r>
+    </w:p>
+    <w:p>
+      <w:pPr>
+        <w:pStyle w:val="Main"/>
+      </w:pPr>
+      <w:r>
+        <w:t>Um das Logging für die Applikation umzusetzen, wurde ein Service erstellt, welcher über eine Methode verfügt, welche ein LogCategory enum und eine Nachricht übernimmt. In der LogCategory wurden verschiedene Logging Codes definiert. Generell gibt es vier Hauptcodes, welche verwendet werden, wenn von den spezifischeren Codes keine passen. Diese Hauptcodes sind 100 für Information, 200 für Success, 300 für Warning und 400 für Error. Der Zahlenraum zwischen diesen Codes ist für spezifischere Codes aus derselben Kategorie des letzten Hauptcodes reserviert (alle Codes zwischen 100 und 199 sind zum Beispiel für Informationscodes reserviert). Dieses enum kann nach Bedarf in der künftigen Entwicklung ausgebaut werden.</w:t>
+      </w:r>
     </w:p>
     <w:p>
       <w:pPr>
         <w:widowControl/>
         <w:spacing w:line="240" w:lineRule="auto"/>
         <w:rPr>
-          <w:b/>
           <w:i/>
-          <w:sz w:val="40"/>
-        </w:rPr>
-      </w:pPr>
+          <w:sz w:val="36"/>
+        </w:rPr>
+      </w:pPr>
+      <w:r>
+        <w:br w:type="page"/>
+      </w:r>
+    </w:p>
+    <w:p>
+      <w:pPr>
+        <w:pStyle w:val="Formatvorlage1"/>
+      </w:pPr>
+      <w:r>
+        <w:lastRenderedPageBreak/>
+        <w:t>Development Modus</w:t>
+      </w:r>
+    </w:p>
+    <w:p>
+      <w:pPr>
+        <w:pStyle w:val="Formatvorlage2"/>
+      </w:pPr>
+      <w:r>
+        <w:t>Flags</w:t>
+      </w:r>
+    </w:p>
+    <w:p>
+      <w:pPr>
+        <w:pStyle w:val="Main"/>
+      </w:pPr>
+      <w:r>
+        <w:t>Beim Start überprüft die Applikation die vom User eingegebenen Argumente, falls die Applikation mit den Flags «-dev» oder «-d» aufgerufen wurde, startet sie im Development Modus. Werden der Applikation weitere oder andere Argumente mitgegeben, wird in der Log Datei als Warnung festgehalten, dass die Applikation mit ungültigen Flags aufgerufen wurde.</w:t>
+      </w:r>
+    </w:p>
+    <w:p>
+      <w:pPr>
+        <w:pStyle w:val="Formatvorlage2"/>
+      </w:pPr>
+      <w:r>
+        <w:t>Programmablauf</w:t>
+      </w:r>
+    </w:p>
+    <w:p>
+      <w:pPr>
+        <w:pStyle w:val="Main"/>
+      </w:pPr>
+      <w:r>
+        <w:t>Der Programmablauf verändert sich im Development Modus nur minim. Wird die Applikation im Development Modus aufgerufen, werden die SQL Queries, welche die von der Jira API erhaltenen Daten in der Datenbank erfassen angepasst, sodass sie ihre Einträge auf den in den appsettings.json definierten User buchen.</w:t>
+      </w:r>
+    </w:p>
+    <w:p>
+      <w:pPr>
+        <w:pStyle w:val="Main"/>
+      </w:pPr>
+      <w:r>
+        <w:t xml:space="preserve"> </w:t>
+      </w:r>
       <w:r>
         <w:br w:type="page"/>
       </w:r>
@@ -26435,7 +26647,13 @@
         <w:pStyle w:val="Main"/>
       </w:pPr>
       <w:r>
-        <w:t>Es werden hauptsächlich automatisierte Unit Tests verwendet, um die Applikation so vollständig wie möglich zu testen. Am Ende der Entwicklungszeit werden jedoch zusätzlich End-to-end Tests durchgeführt, diese sollen gewährleisten, dass die Applikation als Ganzes auch funktioniert.</w:t>
+        <w:t>Es werden hauptsächlich automatisierte Unit Tests verwendet, um die Applikation so vollständig wie möglich zu testen. Am Ende der Entwicklungszeit werden jedoch zusätzlich End-to-end Tests durchgeführt, diese sollen gewährleisten, dass die Applikation</w:t>
+      </w:r>
+      <w:r>
+        <w:t xml:space="preserve"> auch</w:t>
+      </w:r>
+      <w:r>
+        <w:t xml:space="preserve"> als Ganzes funktioniert.</w:t>
       </w:r>
     </w:p>
     <w:p>
@@ -26551,22 +26769,45 @@
         <w:pStyle w:val="Main"/>
       </w:pPr>
       <w:r>
-        <w:t xml:space="preserve">Es wurden für jede Methode in jedem Service und jedem Controller je mindestens ein Test ausgeführt, wobei versucht wurde sowohl Edge Cases wie auch normale Use Cases abzudecken. Total wurden </w:t>
-      </w:r>
-      <w:r>
-        <w:t>TODO Tests</w:t>
+        <w:t>Es wurden für jede Methode in jedem Service und jedem Controller je mindestens ein Test ausgeführt, wobei versucht wurde sowohl Edge Cases wie auch normale Use Cases abzudecken. Total wurden</w:t>
+      </w:r>
+      <w:r>
+        <w:t xml:space="preserve"> 14</w:t>
+      </w:r>
+      <w:r>
+        <w:t xml:space="preserve"> Tests</w:t>
       </w:r>
       <w:r>
         <w:t xml:space="preserve"> erfolgreich ausgeführt</w:t>
       </w:r>
       <w:r>
-        <w:t>, wobei Repositories jeweils gemockt wurden</w:t>
+        <w:t>, wobei Repositories</w:t>
+      </w:r>
+      <w:r>
+        <w:t xml:space="preserve"> und die Jira API</w:t>
+      </w:r>
+      <w:r>
+        <w:t xml:space="preserve"> jeweils gemockt wurden</w:t>
       </w:r>
       <w:r>
         <w:t xml:space="preserve">. </w:t>
       </w:r>
       <w:r>
-        <w:t>Wichtig zu beachten ist, dass Tests, welche den Logging Service verwenden, einer nach dem anderen ausgeführt werden müssen, da sie, weil sie parallel laufen, sich gegenseitig blockieren können.</w:t>
+        <w:t>Wichtig zu beachten ist, dass Tests, welche den Logging Service verwenden, einer nach dem anderen ausgeführt werden müssen, da sie, weil sie</w:t>
+      </w:r>
+      <w:r>
+        <w:t xml:space="preserve"> beim Testing</w:t>
+      </w:r>
+      <w:r>
+        <w:t xml:space="preserve"> parallel laufen, sich gegenseitig blockieren können.</w:t>
+      </w:r>
+    </w:p>
+    <w:p>
+      <w:pPr>
+        <w:pStyle w:val="Formatvorlage2"/>
+      </w:pPr>
+      <w:r>
+        <w:t>End-to-end Tests</w:t>
       </w:r>
     </w:p>
     <w:p>
@@ -26574,91 +26815,171 @@
         <w:pStyle w:val="Formatvorlage3"/>
       </w:pPr>
       <w:r>
-        <w:t>Code Coverage</w:t>
-      </w:r>
-    </w:p>
-    <w:p>
-      <w:pPr>
-        <w:pStyle w:val="Main"/>
-      </w:pPr>
-      <w:r>
-        <w:t>Visual Studio Professional verfügt über kein eingebautes Code Coverage Tool</w:t>
-      </w:r>
-      <w:r>
-        <w:t xml:space="preserve"> TODO</w:t>
-      </w:r>
-    </w:p>
-    <w:p>
-      <w:pPr>
-        <w:pStyle w:val="Formatvorlage2"/>
-      </w:pPr>
-      <w:r>
-        <w:t>End-to-end Tests</w:t>
-      </w:r>
-    </w:p>
-    <w:p>
-      <w:pPr>
-        <w:pStyle w:val="Main"/>
-        <w:rPr>
-          <w:color w:val="00B050"/>
-        </w:rPr>
-      </w:pPr>
-      <w:r>
-        <w:rPr>
-          <w:color w:val="00B050"/>
-        </w:rPr>
-        <w:t>[Manuelle Tests basierend au</w:t>
-      </w:r>
-      <w:r>
-        <w:rPr>
-          <w:color w:val="00B050"/>
-        </w:rPr>
-        <w:t>f Anforderungen]</w:t>
-      </w:r>
-    </w:p>
-    <w:p>
-      <w:pPr>
-        <w:pStyle w:val="Main"/>
-        <w:tabs>
-          <w:tab w:val="left" w:pos="2268"/>
-        </w:tabs>
-      </w:pPr>
-    </w:p>
-    <w:p>
-      <w:pPr>
-        <w:pStyle w:val="Formatvorlage1"/>
-      </w:pPr>
-      <w:bookmarkStart w:id="50" w:name="_Toc161903176"/>
-      <w:r>
-        <w:t>Testreport</w:t>
-      </w:r>
-      <w:bookmarkEnd w:id="50"/>
-    </w:p>
-    <w:p>
-      <w:pPr>
-        <w:pStyle w:val="Formatvorlage2"/>
-      </w:pPr>
-      <w:bookmarkStart w:id="51" w:name="_Toc161903177"/>
-      <w:r>
-        <w:t>Resultatübersicht</w:t>
-      </w:r>
-      <w:bookmarkEnd w:id="51"/>
+        <w:t>Development Modus</w:t>
+      </w:r>
+    </w:p>
+    <w:p>
+      <w:pPr>
+        <w:pStyle w:val="Titel2NichtVerzeichnis"/>
+      </w:pPr>
+      <w:r>
+        <w:t>Vorbedingungen</w:t>
+      </w:r>
+    </w:p>
+    <w:p>
+      <w:pPr>
+        <w:pStyle w:val="Main"/>
+        <w:numPr>
+          <w:ilvl w:val="0"/>
+          <w:numId w:val="25"/>
+        </w:numPr>
+      </w:pPr>
+      <w:r>
+        <w:t>Um den Test durchzuführen, muss eine Datenbank mit allen im Datenbankdiagramm vorhandenen Tabellen vorhanden sein</w:t>
+      </w:r>
+      <w:r>
+        <w:t>.</w:t>
+      </w:r>
+    </w:p>
+    <w:p>
+      <w:pPr>
+        <w:pStyle w:val="Main"/>
+        <w:numPr>
+          <w:ilvl w:val="0"/>
+          <w:numId w:val="25"/>
+        </w:numPr>
+      </w:pPr>
+      <w:r>
+        <w:t>Es muss eine Datei namens App.config im Root Verzeichnis des Application Projekts der Applikation vorhanden sein, in welchem der Connection String der Datenbank sowie der API-Token der Jira API definiert sind</w:t>
+      </w:r>
+      <w:r>
+        <w:t>.</w:t>
+      </w:r>
+    </w:p>
+    <w:p>
+      <w:pPr>
+        <w:pStyle w:val="Main"/>
+        <w:numPr>
+          <w:ilvl w:val="0"/>
+          <w:numId w:val="25"/>
+        </w:numPr>
+      </w:pPr>
+      <w:r>
+        <w:t>Es muss eine appsettings.json Datei vorhanden sein, in welcher die Id des Users, auf welchem die Dateien in der Datenbank gespeichert werden, definiert ist</w:t>
+      </w:r>
+      <w:r>
+        <w:t>.</w:t>
+      </w:r>
+    </w:p>
+    <w:p>
+      <w:pPr>
+        <w:pStyle w:val="Titel2NichtVerzeichnis"/>
+      </w:pPr>
+      <w:r>
+        <w:t>Verfahren</w:t>
+      </w:r>
+    </w:p>
+    <w:p>
+      <w:pPr>
+        <w:pStyle w:val="Main"/>
+      </w:pPr>
+      <w:r>
+        <w:t>Um den End-to-end Test durchzuführe</w:t>
+      </w:r>
+      <w:r>
+        <w:t>n kann einfach die Applikation per Kommandozeile mit dem Flag «-dev» oder «-d» aufgerufen werden. Hier ist wichtig zu notieren, dass nur Projekte welche in der «T_WHITELIST» Tabelle vorhanden sind synchronisiert werden, und kein Mitarbeiter mit der im appsettings.json definierten Id existiert ein Fehler aufkommen kann.</w:t>
+      </w:r>
+    </w:p>
+    <w:p>
+      <w:pPr>
+        <w:pStyle w:val="Main"/>
+      </w:pPr>
+      <w:r>
+        <w:t xml:space="preserve">Die Resultate können anschliessend in der Datenbank in der Tabelle «T_LEISTUNGSERFASSUNG» überprüft werden. </w:t>
+      </w:r>
     </w:p>
     <w:p>
       <w:pPr>
         <w:widowControl/>
         <w:spacing w:line="240" w:lineRule="auto"/>
         <w:rPr>
-          <w:rStyle w:val="MainZchn"/>
-          <w:color w:val="00B050"/>
-        </w:rPr>
-      </w:pPr>
-      <w:r>
-        <w:rPr>
-          <w:rStyle w:val="MainZchn"/>
-          <w:color w:val="00B050"/>
-        </w:rPr>
-        <w:t>[Auflistung durchgeführter Tests mit Resultat]</w:t>
+          <w:i/>
+          <w:sz w:val="28"/>
+        </w:rPr>
+      </w:pPr>
+      <w:r>
+        <w:br w:type="page"/>
+      </w:r>
+    </w:p>
+    <w:p>
+      <w:pPr>
+        <w:pStyle w:val="Formatvorlage3"/>
+      </w:pPr>
+      <w:r>
+        <w:lastRenderedPageBreak/>
+        <w:t>Default Modus</w:t>
+      </w:r>
+    </w:p>
+    <w:p>
+      <w:pPr>
+        <w:pStyle w:val="Titel2NichtVerzeichnis"/>
+      </w:pPr>
+      <w:r>
+        <w:t>Vorbedingungen</w:t>
+      </w:r>
+    </w:p>
+    <w:p>
+      <w:pPr>
+        <w:pStyle w:val="Main"/>
+        <w:numPr>
+          <w:ilvl w:val="0"/>
+          <w:numId w:val="25"/>
+        </w:numPr>
+      </w:pPr>
+      <w:r>
+        <w:t>Um den Test durchzuführen, muss eine Datenbank mit allen im Datenbankdiagramm vorhandenen Tabellen vorhanden sein</w:t>
+      </w:r>
+      <w:r>
+        <w:t>.</w:t>
+      </w:r>
+    </w:p>
+    <w:p>
+      <w:pPr>
+        <w:pStyle w:val="Main"/>
+        <w:numPr>
+          <w:ilvl w:val="0"/>
+          <w:numId w:val="25"/>
+        </w:numPr>
+      </w:pPr>
+      <w:r>
+        <w:t>Es muss eine Datei namens App.config im Root Verzeichnis des Application Projekts der Applikation vorhanden sein, in welchem der Connection String der Datenbank sowie der API-Token der Jira API definiert sind</w:t>
+      </w:r>
+      <w:r>
+        <w:t>.</w:t>
+      </w:r>
+    </w:p>
+    <w:p>
+      <w:pPr>
+        <w:pStyle w:val="Titel2NichtVerzeichnis"/>
+      </w:pPr>
+      <w:r>
+        <w:t>Verfahren</w:t>
+      </w:r>
+    </w:p>
+    <w:p>
+      <w:pPr>
+        <w:pStyle w:val="Main"/>
+      </w:pPr>
+      <w:r>
+        <w:t>Im Default Modus kann die Applikation ohne weitere Argumente aufgerufen werden. Im Default Modus werden ebenfalls lediglich Projekte welche in der «T_WHITELIST» Tabelle vorhanden sind synchronisiert. Sind die Daten eines Users in der «T_USER» Tabelle nicht vorhanden, wird eine 401 Fehlermeldung im Logfile erfasst.</w:t>
+      </w:r>
+    </w:p>
+    <w:p>
+      <w:pPr>
+        <w:pStyle w:val="Main"/>
+      </w:pPr>
+      <w:r>
+        <w:t xml:space="preserve">Die Resultate können anschliessend in der Datenbank in der Tabelle «T_LEISTUNGSERFASSUNG» überprüft werden. </w:t>
       </w:r>
     </w:p>
     <w:p>
@@ -26666,43 +26987,598 @@
         <w:widowControl/>
         <w:spacing w:line="240" w:lineRule="auto"/>
         <w:rPr>
-          <w:rStyle w:val="MainZchn"/>
-        </w:rPr>
-      </w:pPr>
+          <w:i/>
+          <w:sz w:val="36"/>
+        </w:rPr>
+      </w:pPr>
+      <w:bookmarkStart w:id="50" w:name="_Toc161903176"/>
+      <w:r>
+        <w:br w:type="page"/>
+      </w:r>
+    </w:p>
+    <w:p>
+      <w:pPr>
+        <w:pStyle w:val="Formatvorlage1"/>
+      </w:pPr>
+      <w:r>
+        <w:lastRenderedPageBreak/>
+        <w:t>Testreport</w:t>
+      </w:r>
+      <w:bookmarkEnd w:id="50"/>
     </w:p>
     <w:p>
       <w:pPr>
         <w:pStyle w:val="Formatvorlage2"/>
+      </w:pPr>
+      <w:bookmarkStart w:id="51" w:name="_Toc161903177"/>
+      <w:r>
+        <w:t>Resultatübersicht</w:t>
+      </w:r>
+      <w:bookmarkEnd w:id="51"/>
+    </w:p>
+    <w:p>
+      <w:pPr>
+        <w:pStyle w:val="Formatvorlage3"/>
+        <w:rPr>
+          <w:lang w:val="en-US"/>
+        </w:rPr>
+      </w:pPr>
+      <w:r>
+        <w:rPr>
+          <w:lang w:val="en-US"/>
+        </w:rPr>
+        <w:t>End-to-end Test – Development Modus</w:t>
+      </w:r>
+    </w:p>
+    <w:p>
+      <w:pPr>
+        <w:pStyle w:val="TitelNichtInhaltsverzeichnis"/>
+      </w:pPr>
+      <w:r>
+        <w:t>Testspezifikation</w:t>
+      </w:r>
+      <w:r>
+        <w:tab/>
+      </w:r>
+    </w:p>
+    <w:p>
+      <w:pPr>
+        <w:pStyle w:val="Titel2NichtVerzeichnis"/>
+      </w:pPr>
+      <w:r>
+        <w:t>Test</w:t>
+      </w:r>
+      <w:r>
+        <w:t>ende Person</w:t>
+      </w:r>
+    </w:p>
+    <w:p>
+      <w:pPr>
+        <w:pStyle w:val="Main"/>
+      </w:pPr>
+      <w:r>
+        <w:t>Simon André</w:t>
+      </w:r>
+      <w:r>
+        <w:t xml:space="preserve"> Lötscher</w:t>
+      </w:r>
+    </w:p>
+    <w:p>
+      <w:pPr>
+        <w:pStyle w:val="Title-Main"/>
+      </w:pPr>
+      <w:r>
+        <w:t>Beschreibung</w:t>
+      </w:r>
+    </w:p>
+    <w:p>
+      <w:pPr>
+        <w:pStyle w:val="Main"/>
+      </w:pPr>
+      <w:r>
+        <w:t>Der Test wurde wie definiert durchgeführt, die Id des Testusers in appsettings.json wurde auf dieselbe Id gesetzt wie die Id des Logins auf der LEIS Testumgebung sodass die Resultate nach Ausführung des Testes auf der Testumgebung direkt nachgeprüft werden können, statt in der Datenbank überprüfen zu müssen.</w:t>
+      </w:r>
+    </w:p>
+    <w:p>
+      <w:pPr>
+        <w:pStyle w:val="Title-Main"/>
+      </w:pPr>
+      <w:r>
+        <w:t>Erwartetes Ergebnis</w:t>
+      </w:r>
+    </w:p>
+    <w:p>
+      <w:pPr>
+        <w:pStyle w:val="Main"/>
+      </w:pPr>
+      <w:r>
+        <w:t>Es werden alle noch nicht erfassten Leistungen der letzten sieben Tage der in der «T_WHITELIST» Tabelle vorhandenen Projekte synchronisiert, als Mitarbeiter wird der Benutzer mit der in der appsettings.json definierten Id hinterlegt.</w:t>
+      </w:r>
+    </w:p>
+    <w:p>
+      <w:pPr>
+        <w:pStyle w:val="Title-Main"/>
+      </w:pPr>
+      <w:r>
+        <w:t>Ergebnis</w:t>
+      </w:r>
+    </w:p>
+    <w:p>
+      <w:pPr>
+        <w:pStyle w:val="Main"/>
+      </w:pPr>
+      <w:r>
+        <w:t>Alle Leistungen wurden wie erwartet erfasst und es wurde der richtige Mitarbeiter hinterlegt.</w:t>
+      </w:r>
+    </w:p>
+    <w:p>
+      <w:pPr>
+        <w:pStyle w:val="Title-Main"/>
+      </w:pPr>
+      <w:r>
+        <w:t>Massnahmen</w:t>
+      </w:r>
+    </w:p>
+    <w:p>
+      <w:pPr>
+        <w:pStyle w:val="Main"/>
+      </w:pPr>
+      <w:r>
+        <w:t>Keine</w:t>
+      </w:r>
+      <w:r>
+        <w:t>.</w:t>
+      </w:r>
+    </w:p>
+    <w:p>
+      <w:pPr>
+        <w:pStyle w:val="Title-Main"/>
+      </w:pPr>
+      <w:r>
+        <w:t>Resultat</w:t>
+      </w:r>
+    </w:p>
+    <w:p>
+      <w:pPr>
+        <w:pStyle w:val="Main"/>
+      </w:pPr>
+      <w:r>
+        <w:t>Erfolgreich</w:t>
+      </w:r>
+      <w:r>
+        <w:t>.</w:t>
+      </w:r>
+    </w:p>
+    <w:p>
+      <w:pPr>
+        <w:widowControl/>
+        <w:spacing w:line="240" w:lineRule="auto"/>
         <w:rPr>
           <w:rStyle w:val="MainZchn"/>
           <w:rFonts w:ascii="Minion" w:hAnsi="Minion"/>
-          <w:sz w:val="32"/>
-        </w:rPr>
-      </w:pPr>
-      <w:bookmarkStart w:id="52" w:name="_Toc161903178"/>
+          <w:i/>
+          <w:sz w:val="28"/>
+          <w:lang w:val="en-US"/>
+        </w:rPr>
+      </w:pPr>
       <w:r>
         <w:rPr>
           <w:rStyle w:val="MainZchn"/>
           <w:rFonts w:ascii="Minion" w:hAnsi="Minion"/>
-          <w:sz w:val="32"/>
-        </w:rPr>
-        <w:t>Auswertung</w:t>
-      </w:r>
-      <w:bookmarkEnd w:id="52"/>
-    </w:p>
-    <w:p>
-      <w:pPr>
-        <w:pStyle w:val="Main"/>
+          <w:sz w:val="28"/>
+          <w:lang w:val="en-US"/>
+        </w:rPr>
+        <w:br w:type="page"/>
+      </w:r>
+    </w:p>
+    <w:p>
+      <w:pPr>
+        <w:pStyle w:val="Formatvorlage3"/>
+        <w:rPr>
+          <w:rStyle w:val="MainZchn"/>
+          <w:rFonts w:ascii="Minion" w:hAnsi="Minion"/>
+          <w:sz w:val="28"/>
+          <w:lang w:val="en-US"/>
+        </w:rPr>
+      </w:pPr>
+      <w:r>
+        <w:rPr>
+          <w:rStyle w:val="MainZchn"/>
+          <w:rFonts w:ascii="Minion" w:hAnsi="Minion"/>
+          <w:sz w:val="28"/>
+          <w:lang w:val="en-US"/>
+        </w:rPr>
+        <w:lastRenderedPageBreak/>
+        <w:t xml:space="preserve">End-to-end Test </w:t>
+      </w:r>
+      <w:r>
+        <w:rPr>
+          <w:rStyle w:val="MainZchn"/>
+          <w:rFonts w:ascii="Minion" w:hAnsi="Minion"/>
+          <w:sz w:val="28"/>
+          <w:lang w:val="en-US"/>
+        </w:rPr>
+        <w:t>–</w:t>
+      </w:r>
+      <w:r>
+        <w:rPr>
+          <w:rStyle w:val="MainZchn"/>
+          <w:rFonts w:ascii="Minion" w:hAnsi="Minion"/>
+          <w:sz w:val="28"/>
+          <w:lang w:val="en-US"/>
+        </w:rPr>
+        <w:t xml:space="preserve"> D</w:t>
+      </w:r>
+      <w:r>
+        <w:rPr>
+          <w:rStyle w:val="MainZchn"/>
+          <w:rFonts w:ascii="Minion" w:hAnsi="Minion"/>
+          <w:sz w:val="28"/>
+          <w:lang w:val="en-US"/>
+        </w:rPr>
+        <w:t>efault Modus</w:t>
+      </w:r>
+    </w:p>
+    <w:p>
+      <w:pPr>
+        <w:pStyle w:val="TitelNichtInhaltsverzeichnis"/>
+      </w:pPr>
+      <w:r>
+        <w:t>Testspezifikation</w:t>
+      </w:r>
+    </w:p>
+    <w:p>
+      <w:pPr>
+        <w:pStyle w:val="Titel2NichtVerzeichnis"/>
+        <w:rPr>
+          <w:lang w:val="fr-FR"/>
+        </w:rPr>
+      </w:pPr>
+      <w:r>
+        <w:rPr>
+          <w:lang w:val="fr-FR"/>
+        </w:rPr>
+        <w:t>Testende Person</w:t>
+      </w:r>
+    </w:p>
+    <w:p>
+      <w:pPr>
+        <w:pStyle w:val="Main"/>
+        <w:rPr>
+          <w:lang w:val="fr-FR"/>
+        </w:rPr>
+      </w:pPr>
+      <w:r>
+        <w:rPr>
+          <w:lang w:val="fr-FR"/>
+        </w:rPr>
+        <w:t>Simon André Lötscher</w:t>
+      </w:r>
+    </w:p>
+    <w:p>
+      <w:pPr>
+        <w:pStyle w:val="Titel2NichtVerzeichnis"/>
+      </w:pPr>
+      <w:r>
+        <w:t>Beschreibung</w:t>
+      </w:r>
+    </w:p>
+    <w:p>
+      <w:pPr>
+        <w:pStyle w:val="Main"/>
+      </w:pPr>
+      <w:r>
+        <w:t>Der Test wurde wie definiert durchgeführt, es wurde ein temporärer Benutzer in der «T_USER» Tabelle eingefügt mit der E-Mail-Adresse eines auf Jira vorhandenen Mitarbeiters, um das Testen des Default Modus trotz anonymisierter Datenbank zu ermöglichen.</w:t>
+      </w:r>
+    </w:p>
+    <w:p>
+      <w:pPr>
+        <w:pStyle w:val="Titel2NichtVerzeichnis"/>
+      </w:pPr>
+      <w:r>
+        <w:t>Erwartetes Ergebnis</w:t>
+      </w:r>
+    </w:p>
+    <w:p>
+      <w:pPr>
+        <w:pStyle w:val="Main"/>
+      </w:pPr>
+      <w:r>
+        <w:t xml:space="preserve">Es werden alle noch nicht erfassten Leistungen der letzten sieben Tage der in der «T_WHITELIST» Tabelle vorhandenen Projekte synchronisiert, </w:t>
+      </w:r>
+      <w:r>
+        <w:t>falls der in Jira hinterlegte Mitarbeiter in der «T_USER» Tabelle vorhanden ist und alle benötigten Rechte auf die jeweiligen Projekte verfügt. Fehlen Berechtigungen oder ist der Mitarbeiter in der Tabelle nicht vorhanden wird eine Fehlermeldung ausgegeben.</w:t>
+      </w:r>
+    </w:p>
+    <w:p>
+      <w:pPr>
+        <w:pStyle w:val="Titel2NichtVerzeichnis"/>
+      </w:pPr>
+      <w:r>
+        <w:t>Ergebnis</w:t>
+      </w:r>
+    </w:p>
+    <w:p>
+      <w:pPr>
+        <w:pStyle w:val="Main"/>
+      </w:pPr>
+      <w:r>
+        <w:t>Alle noch nicht erfassten Leistungen des Mitarbeiters wurden erfasst, alle Leistungen anderer Mitarbeiter führten zu einem Log Eintrag.</w:t>
+      </w:r>
+    </w:p>
+    <w:p>
+      <w:pPr>
+        <w:pStyle w:val="Titel2NichtVerzeichnis"/>
+      </w:pPr>
+      <w:r>
+        <w:t>Massnahmen</w:t>
+      </w:r>
+    </w:p>
+    <w:p>
+      <w:pPr>
+        <w:pStyle w:val="Main"/>
+      </w:pPr>
+      <w:r>
+        <w:t>Keine</w:t>
+      </w:r>
+      <w:r>
+        <w:t>.</w:t>
+      </w:r>
+    </w:p>
+    <w:p>
+      <w:pPr>
+        <w:pStyle w:val="Titel2NichtVerzeichnis"/>
+        <w:rPr>
+          <w:lang w:val="en-US"/>
+        </w:rPr>
+      </w:pPr>
+      <w:r>
+        <w:rPr>
+          <w:lang w:val="en-US"/>
+        </w:rPr>
+        <w:t>Resultat</w:t>
+      </w:r>
+    </w:p>
+    <w:p>
+      <w:pPr>
+        <w:pStyle w:val="Main"/>
+        <w:rPr>
+          <w:lang w:val="en-US"/>
+        </w:rPr>
+      </w:pPr>
+      <w:r>
+        <w:rPr>
+          <w:lang w:val="en-US"/>
+        </w:rPr>
+        <w:t>Erfolgreich</w:t>
+      </w:r>
+      <w:r>
+        <w:rPr>
+          <w:lang w:val="en-US"/>
+        </w:rPr>
+        <w:t>.</w:t>
+      </w:r>
+    </w:p>
+    <w:p>
+      <w:pPr>
+        <w:widowControl/>
+        <w:spacing w:line="240" w:lineRule="auto"/>
+        <w:rPr>
+          <w:i/>
+          <w:sz w:val="28"/>
+          <w:lang w:val="en-US"/>
+        </w:rPr>
+      </w:pPr>
+      <w:r>
+        <w:rPr>
+          <w:lang w:val="en-US"/>
+        </w:rPr>
+        <w:br w:type="page"/>
+      </w:r>
+    </w:p>
+    <w:p>
+      <w:pPr>
+        <w:pStyle w:val="Formatvorlage3"/>
+        <w:rPr>
+          <w:lang w:val="en-US"/>
+        </w:rPr>
+      </w:pPr>
+      <w:r>
+        <w:rPr>
+          <w:lang w:val="en-US"/>
+        </w:rPr>
+        <w:lastRenderedPageBreak/>
+        <w:t>Scheduler Test</w:t>
+      </w:r>
+    </w:p>
+    <w:p>
+      <w:pPr>
+        <w:pStyle w:val="TitelNichtInhaltsverzeichnis"/>
+        <w:rPr>
+          <w:lang w:val="en-US"/>
+        </w:rPr>
+      </w:pPr>
+      <w:r>
+        <w:rPr>
+          <w:lang w:val="en-US"/>
+        </w:rPr>
+        <w:t>Testspezifikation</w:t>
+      </w:r>
+    </w:p>
+    <w:p>
+      <w:pPr>
+        <w:pStyle w:val="Titel2NichtVerzeichnis"/>
+      </w:pPr>
+      <w:r>
+        <w:t>Test</w:t>
+      </w:r>
+      <w:r>
+        <w:t>ende Person</w:t>
+      </w:r>
+    </w:p>
+    <w:p>
+      <w:pPr>
+        <w:pStyle w:val="Main"/>
+      </w:pPr>
+      <w:r>
+        <w:t>Simon André Lötscher</w:t>
+      </w:r>
+    </w:p>
+    <w:p>
+      <w:pPr>
+        <w:pStyle w:val="Titel2NichtVerzeichnis"/>
+      </w:pPr>
+      <w:r>
+        <w:t>Beschreibung</w:t>
+      </w:r>
+    </w:p>
+    <w:p>
+      <w:pPr>
+        <w:pStyle w:val="Main"/>
+      </w:pPr>
+      <w:r>
+        <w:t>Es wurde ein Auftrag i</w:t>
+      </w:r>
+      <w:r>
+        <w:t>m Windows Task Scheduler erstellt mit welchem die Applikation aufgerufen wird. Dieser Auftrag wurde anschliessend ausgeführt.</w:t>
+      </w:r>
+    </w:p>
+    <w:p>
+      <w:pPr>
+        <w:pStyle w:val="Titel2NichtVerzeichnis"/>
+      </w:pPr>
+      <w:r>
+        <w:t>Erwartetes Ergebnis</w:t>
+      </w:r>
+    </w:p>
+    <w:p>
+      <w:pPr>
+        <w:pStyle w:val="Main"/>
+      </w:pPr>
+      <w:r>
+        <w:t>Daten sollten, wie bei den manuellen Tests mit Überprüfung erfasst werden.</w:t>
+      </w:r>
+    </w:p>
+    <w:p>
+      <w:pPr>
+        <w:pStyle w:val="Titel2NichtVerzeichnis"/>
+      </w:pPr>
+      <w:r>
+        <w:t>Ergebnis</w:t>
+      </w:r>
+    </w:p>
+    <w:p>
+      <w:pPr>
+        <w:pStyle w:val="Main"/>
+      </w:pPr>
+      <w:r>
+        <w:t>Das Programm stürzte mit einer Fehlermeldung ab.</w:t>
+      </w:r>
+    </w:p>
+    <w:p>
+      <w:pPr>
+        <w:pStyle w:val="Main"/>
+      </w:pPr>
+      <w:r>
+        <w:drawing>
+          <wp:inline distT="0" distB="0" distL="0" distR="0" wp14:anchorId="11007A9E" wp14:editId="2D1E98D6">
+            <wp:extent cx="6120130" cy="1790700"/>
+            <wp:effectExtent l="0" t="0" r="0" b="0"/>
+            <wp:docPr id="247255216" name="Grafik 1" descr="Ein Bild, das Text, Screenshot, Schrift enthält.&#10;&#10;Automatisch generierte Beschreibung"/>
+            <wp:cNvGraphicFramePr>
+              <a:graphicFrameLocks xmlns:a="http://schemas.openxmlformats.org/drawingml/2006/main" noChangeAspect="1"/>
+            </wp:cNvGraphicFramePr>
+            <a:graphic xmlns:a="http://schemas.openxmlformats.org/drawingml/2006/main">
+              <a:graphicData uri="http://schemas.openxmlformats.org/drawingml/2006/picture">
+                <pic:pic xmlns:pic="http://schemas.openxmlformats.org/drawingml/2006/picture">
+                  <pic:nvPicPr>
+                    <pic:cNvPr id="247255216" name="Grafik 1" descr="Ein Bild, das Text, Screenshot, Schrift enthält.&#10;&#10;Automatisch generierte Beschreibung"/>
+                    <pic:cNvPicPr/>
+                  </pic:nvPicPr>
+                  <pic:blipFill rotWithShape="1">
+                    <a:blip r:embed="rId25"/>
+                    <a:srcRect b="47999"/>
+                    <a:stretch/>
+                  </pic:blipFill>
+                  <pic:spPr bwMode="auto">
+                    <a:xfrm>
+                      <a:off x="0" y="0"/>
+                      <a:ext cx="6120130" cy="1790700"/>
+                    </a:xfrm>
+                    <a:prstGeom prst="rect">
+                      <a:avLst/>
+                    </a:prstGeom>
+                    <a:ln>
+                      <a:noFill/>
+                    </a:ln>
+                    <a:extLst>
+                      <a:ext uri="{53640926-AAD7-44D8-BBD7-CCE9431645EC}">
+                        <a14:shadowObscured xmlns:a14="http://schemas.microsoft.com/office/drawing/2010/main"/>
+                      </a:ext>
+                    </a:extLst>
+                  </pic:spPr>
+                </pic:pic>
+              </a:graphicData>
+            </a:graphic>
+          </wp:inline>
+        </w:drawing>
+      </w:r>
+    </w:p>
+    <w:p>
+      <w:pPr>
+        <w:pStyle w:val="Titel2NichtVerzeichnis"/>
+      </w:pPr>
+      <w:r>
+        <w:t>Massnahmen</w:t>
+      </w:r>
+    </w:p>
+    <w:p>
+      <w:pPr>
+        <w:pStyle w:val="Main"/>
+      </w:pPr>
+      <w:r>
+        <w:t>Nach Überprüfen der Einstellungen im Scheduler wurde der Ausführungsort definiert und in der Dokumentation wurde festgehalten, dass entweder die appsettings.json Datei im Standardausführungsordner des Schedulers vorhanden sein muss, oder der Ausführungspfad des Schedulers so definiert werden muss, dass die Applikation am korrekten Ort ausgeführt wird.</w:t>
+      </w:r>
+    </w:p>
+    <w:p>
+      <w:pPr>
+        <w:pStyle w:val="Titel2NichtVerzeichnis"/>
+      </w:pPr>
+      <w:r>
+        <w:t>Resultat</w:t>
+      </w:r>
+    </w:p>
+    <w:p>
+      <w:pPr>
+        <w:widowControl/>
+        <w:spacing w:line="240" w:lineRule="auto"/>
+        <w:rPr>
+          <w:rStyle w:val="MainZchn"/>
+        </w:rPr>
+      </w:pPr>
+      <w:r>
+        <w:rPr>
+          <w:rStyle w:val="MainZchn"/>
+        </w:rPr>
+        <w:t>Nach Korrekturen erfolgreich.</w:t>
+      </w:r>
+    </w:p>
+    <w:p>
+      <w:pPr>
+        <w:widowControl/>
+        <w:spacing w:line="240" w:lineRule="auto"/>
         <w:rPr>
           <w:color w:val="00B050"/>
         </w:rPr>
       </w:pPr>
-      <w:r>
+    </w:p>
+    <w:p>
+      <w:pPr>
+        <w:pStyle w:val="Main"/>
         <w:rPr>
           <w:color w:val="00B050"/>
         </w:rPr>
-        <w:t>[Auswertung der Resultatübersicht]</w:t>
-      </w:r>
+      </w:pPr>
       <w:r>
         <w:rPr>
           <w:color w:val="00B050"/>
@@ -26718,140 +27594,140 @@
         <w:lastRenderedPageBreak/>
         <w:t xml:space="preserve"> </w:t>
       </w:r>
-      <w:bookmarkStart w:id="53" w:name="_Toc161903179"/>
+      <w:bookmarkStart w:id="52" w:name="_Toc161903179"/>
       <w:r>
         <w:t>Schlusswort</w:t>
       </w:r>
+      <w:bookmarkEnd w:id="52"/>
+    </w:p>
+    <w:p>
+      <w:pPr>
+        <w:pStyle w:val="Formatvorlage1"/>
+      </w:pPr>
+      <w:bookmarkStart w:id="53" w:name="_Toc161903180"/>
+      <w:r>
+        <w:t>Fazit</w:t>
+      </w:r>
       <w:bookmarkEnd w:id="53"/>
     </w:p>
     <w:p>
       <w:pPr>
+        <w:pStyle w:val="Main"/>
+        <w:rPr>
+          <w:color w:val="00B050"/>
+        </w:rPr>
+      </w:pPr>
+      <w:r>
+        <w:rPr>
+          <w:color w:val="00B050"/>
+        </w:rPr>
+        <w:t>[Kritisch Würdigen, Schlüsse ziehen, Erfolge / Misserfolge, Gelerntes, Persönliche Bilanz]</w:t>
+      </w:r>
+    </w:p>
+    <w:p>
+      <w:pPr>
+        <w:pStyle w:val="Main"/>
+      </w:pPr>
+    </w:p>
+    <w:p>
+      <w:pPr>
+        <w:pStyle w:val="Formatvorlage2"/>
+      </w:pPr>
+      <w:bookmarkStart w:id="54" w:name="_Toc161903181"/>
+      <w:r>
+        <w:t>Projektplanung</w:t>
+      </w:r>
+      <w:bookmarkEnd w:id="54"/>
+    </w:p>
+    <w:p>
+      <w:pPr>
+        <w:pStyle w:val="Main"/>
+      </w:pPr>
+    </w:p>
+    <w:p>
+      <w:pPr>
+        <w:pStyle w:val="Formatvorlage3"/>
+      </w:pPr>
+      <w:bookmarkStart w:id="55" w:name="_Toc161903182"/>
+      <w:r>
+        <w:t>Zeitplanung</w:t>
+      </w:r>
+      <w:bookmarkEnd w:id="55"/>
+    </w:p>
+    <w:p>
+      <w:pPr>
+        <w:pStyle w:val="Main"/>
+      </w:pPr>
+    </w:p>
+    <w:p>
+      <w:pPr>
+        <w:pStyle w:val="Formatvorlage3"/>
+      </w:pPr>
+      <w:bookmarkStart w:id="56" w:name="_Toc161903183"/>
+      <w:r>
+        <w:t>Projektmethode</w:t>
+      </w:r>
+      <w:bookmarkEnd w:id="56"/>
+    </w:p>
+    <w:p>
+      <w:pPr>
+        <w:pStyle w:val="Main"/>
+      </w:pPr>
+    </w:p>
+    <w:p>
+      <w:pPr>
+        <w:pStyle w:val="Formatvorlage2"/>
+      </w:pPr>
+      <w:bookmarkStart w:id="57" w:name="_Toc161903184"/>
+      <w:r>
+        <w:t>Implementation</w:t>
+      </w:r>
+      <w:bookmarkEnd w:id="57"/>
+    </w:p>
+    <w:p>
+      <w:pPr>
+        <w:pStyle w:val="Main"/>
+      </w:pPr>
+    </w:p>
+    <w:p>
+      <w:pPr>
+        <w:pStyle w:val="Formatvorlage2"/>
+      </w:pPr>
+      <w:bookmarkStart w:id="58" w:name="_Toc161903185"/>
+      <w:r>
+        <w:t>Dokumentation</w:t>
+      </w:r>
+      <w:bookmarkEnd w:id="58"/>
+    </w:p>
+    <w:p>
+      <w:pPr>
+        <w:pStyle w:val="Main"/>
+      </w:pPr>
+    </w:p>
+    <w:p>
+      <w:pPr>
+        <w:pStyle w:val="Formatvorlage2"/>
+      </w:pPr>
+      <w:bookmarkStart w:id="59" w:name="_Toc161903186"/>
+      <w:r>
+        <w:t>Testing</w:t>
+      </w:r>
+      <w:bookmarkEnd w:id="59"/>
+    </w:p>
+    <w:p>
+      <w:pPr>
+        <w:pStyle w:val="Main"/>
+      </w:pPr>
+    </w:p>
+    <w:p>
+      <w:pPr>
         <w:pStyle w:val="Formatvorlage1"/>
       </w:pPr>
-      <w:bookmarkStart w:id="54" w:name="_Toc161903180"/>
-      <w:r>
-        <w:t>Fazit</w:t>
-      </w:r>
-      <w:bookmarkEnd w:id="54"/>
-    </w:p>
-    <w:p>
-      <w:pPr>
-        <w:pStyle w:val="Main"/>
-        <w:rPr>
-          <w:color w:val="00B050"/>
-        </w:rPr>
-      </w:pPr>
-      <w:r>
-        <w:rPr>
-          <w:color w:val="00B050"/>
-        </w:rPr>
-        <w:t>[Kritisch Würdigen, Schlüsse ziehen, Erfolge / Misserfolge, Gelerntes, Persönliche Bilanz]</w:t>
-      </w:r>
-    </w:p>
-    <w:p>
-      <w:pPr>
-        <w:pStyle w:val="Main"/>
-      </w:pPr>
-    </w:p>
-    <w:p>
-      <w:pPr>
-        <w:pStyle w:val="Formatvorlage2"/>
-      </w:pPr>
-      <w:bookmarkStart w:id="55" w:name="_Toc161903181"/>
-      <w:r>
-        <w:t>Projektplanung</w:t>
-      </w:r>
-      <w:bookmarkEnd w:id="55"/>
-    </w:p>
-    <w:p>
-      <w:pPr>
-        <w:pStyle w:val="Main"/>
-      </w:pPr>
-    </w:p>
-    <w:p>
-      <w:pPr>
-        <w:pStyle w:val="Formatvorlage3"/>
-      </w:pPr>
-      <w:bookmarkStart w:id="56" w:name="_Toc161903182"/>
-      <w:r>
-        <w:t>Zeitplanung</w:t>
-      </w:r>
-      <w:bookmarkEnd w:id="56"/>
-    </w:p>
-    <w:p>
-      <w:pPr>
-        <w:pStyle w:val="Main"/>
-      </w:pPr>
-    </w:p>
-    <w:p>
-      <w:pPr>
-        <w:pStyle w:val="Formatvorlage3"/>
-      </w:pPr>
-      <w:bookmarkStart w:id="57" w:name="_Toc161903183"/>
-      <w:r>
-        <w:t>Projektmethode</w:t>
-      </w:r>
-      <w:bookmarkEnd w:id="57"/>
-    </w:p>
-    <w:p>
-      <w:pPr>
-        <w:pStyle w:val="Main"/>
-      </w:pPr>
-    </w:p>
-    <w:p>
-      <w:pPr>
-        <w:pStyle w:val="Formatvorlage2"/>
-      </w:pPr>
-      <w:bookmarkStart w:id="58" w:name="_Toc161903184"/>
-      <w:r>
-        <w:t>Implementation</w:t>
-      </w:r>
-      <w:bookmarkEnd w:id="58"/>
-    </w:p>
-    <w:p>
-      <w:pPr>
-        <w:pStyle w:val="Main"/>
-      </w:pPr>
-    </w:p>
-    <w:p>
-      <w:pPr>
-        <w:pStyle w:val="Formatvorlage2"/>
-      </w:pPr>
-      <w:bookmarkStart w:id="59" w:name="_Toc161903185"/>
-      <w:r>
-        <w:t>Dokumentation</w:t>
-      </w:r>
-      <w:bookmarkEnd w:id="59"/>
-    </w:p>
-    <w:p>
-      <w:pPr>
-        <w:pStyle w:val="Main"/>
-      </w:pPr>
-    </w:p>
-    <w:p>
-      <w:pPr>
-        <w:pStyle w:val="Formatvorlage2"/>
-      </w:pPr>
-      <w:bookmarkStart w:id="60" w:name="_Toc161903186"/>
-      <w:r>
-        <w:t>Testing</w:t>
+      <w:bookmarkStart w:id="60" w:name="_Toc161903187"/>
+      <w:r>
+        <w:t>Nächste Schritte</w:t>
       </w:r>
       <w:bookmarkEnd w:id="60"/>
-    </w:p>
-    <w:p>
-      <w:pPr>
-        <w:pStyle w:val="Main"/>
-      </w:pPr>
-    </w:p>
-    <w:p>
-      <w:pPr>
-        <w:pStyle w:val="Formatvorlage1"/>
-      </w:pPr>
-      <w:bookmarkStart w:id="61" w:name="_Toc161903187"/>
-      <w:r>
-        <w:t>Nächste Schritte</w:t>
-      </w:r>
-      <w:bookmarkEnd w:id="61"/>
     </w:p>
     <w:p>
       <w:pPr>
@@ -26875,156 +27751,19 @@
         <w:lastRenderedPageBreak/>
         <w:t xml:space="preserve"> </w:t>
       </w:r>
-      <w:bookmarkStart w:id="62" w:name="_Toc161903188"/>
+      <w:bookmarkStart w:id="61" w:name="_Toc161903188"/>
       <w:r>
         <w:t>Verzeichnisse</w:t>
       </w:r>
-      <w:bookmarkEnd w:id="62"/>
-    </w:p>
-    <w:p>
-      <w:pPr>
-        <w:widowControl/>
-        <w:spacing w:line="240" w:lineRule="auto"/>
-        <w:rPr>
-          <w:noProof/>
-        </w:rPr>
+      <w:bookmarkEnd w:id="61"/>
+    </w:p>
+    <w:p>
+      <w:pPr>
+        <w:pStyle w:val="Formatvorlage1"/>
       </w:pPr>
       <w:r>
         <w:t>Akronyme</w:t>
       </w:r>
-      <w:r>
-        <w:fldChar w:fldCharType="begin"/>
-      </w:r>
-      <w:r>
-        <w:instrText xml:space="preserve"> INDEX \e "</w:instrText>
-      </w:r>
-      <w:r>
-        <w:tab/>
-        <w:instrText xml:space="preserve">" \h "A" \c "1" \z "2055" </w:instrText>
-      </w:r>
-      <w:r>
-        <w:fldChar w:fldCharType="separate"/>
-      </w:r>
-    </w:p>
-    <w:p>
-      <w:pPr>
-        <w:widowControl/>
-        <w:spacing w:line="240" w:lineRule="auto"/>
-        <w:rPr>
-          <w:noProof/>
-        </w:rPr>
-        <w:sectPr>
-          <w:headerReference w:type="default" r:id="rId25"/>
-          <w:footerReference w:type="default" r:id="rId26"/>
-          <w:headerReference w:type="first" r:id="rId27"/>
-          <w:footerReference w:type="first" r:id="rId28"/>
-          <w:type w:val="continuous"/>
-          <w:pgSz w:w="11907" w:h="16839" w:code="9"/>
-          <w:pgMar w:top="1418" w:right="851" w:bottom="1134" w:left="1418" w:header="624" w:footer="567" w:gutter="0"/>
-          <w:cols w:space="720"/>
-          <w:titlePg/>
-          <w:docGrid w:linePitch="299"/>
-        </w:sectPr>
-      </w:pPr>
-    </w:p>
-    <w:p>
-      <w:pPr>
-        <w:pStyle w:val="Indexberschrift"/>
-        <w:keepNext/>
-        <w:tabs>
-          <w:tab w:val="right" w:leader="dot" w:pos="9628"/>
-        </w:tabs>
-        <w:rPr>
-          <w:rFonts w:eastAsiaTheme="minorEastAsia" w:cstheme="minorBidi"/>
-          <w:b w:val="0"/>
-          <w:bCs w:val="0"/>
-          <w:noProof/>
-        </w:rPr>
-      </w:pPr>
-      <w:r>
-        <w:rPr>
-          <w:noProof/>
-        </w:rPr>
-        <w:t>I</w:t>
-      </w:r>
-    </w:p>
-    <w:p>
-      <w:pPr>
-        <w:pStyle w:val="Index1"/>
-        <w:tabs>
-          <w:tab w:val="right" w:leader="dot" w:pos="9628"/>
-        </w:tabs>
-        <w:rPr>
-          <w:noProof/>
-        </w:rPr>
-      </w:pPr>
-      <w:r>
-        <w:rPr>
-          <w:noProof/>
-        </w:rPr>
-        <w:t>IPA</w:t>
-      </w:r>
-      <w:r>
-        <w:rPr>
-          <w:noProof/>
-        </w:rPr>
-        <w:tab/>
-      </w:r>
-      <w:r>
-        <w:rPr>
-          <w:i/>
-          <w:noProof/>
-        </w:rPr>
-        <w:t>Individuelle Praktische Arbeit</w:t>
-      </w:r>
-    </w:p>
-    <w:p>
-      <w:pPr>
-        <w:widowControl/>
-        <w:spacing w:line="240" w:lineRule="auto"/>
-        <w:rPr>
-          <w:noProof/>
-        </w:rPr>
-        <w:sectPr>
-          <w:type w:val="continuous"/>
-          <w:pgSz w:w="11907" w:h="16839" w:code="9"/>
-          <w:pgMar w:top="1418" w:right="851" w:bottom="1134" w:left="1418" w:header="624" w:footer="567" w:gutter="0"/>
-          <w:cols w:space="720"/>
-          <w:titlePg/>
-          <w:docGrid w:linePitch="299"/>
-        </w:sectPr>
-      </w:pPr>
-    </w:p>
-    <w:p>
-      <w:pPr>
-        <w:widowControl/>
-        <w:spacing w:line="240" w:lineRule="auto"/>
-      </w:pPr>
-      <w:r>
-        <w:fldChar w:fldCharType="end"/>
-      </w:r>
-      <w:r>
-        <w:br w:type="page"/>
-      </w:r>
-    </w:p>
-    <w:p>
-      <w:pPr>
-        <w:pStyle w:val="Formatvorlage1"/>
-      </w:pPr>
-      <w:r>
-        <w:lastRenderedPageBreak/>
-        <w:t xml:space="preserve"> </w:t>
-      </w:r>
-      <w:bookmarkStart w:id="63" w:name="_Toc161903189"/>
-      <w:r>
-        <w:t>Glossar</w:t>
-      </w:r>
-      <w:bookmarkEnd w:id="63"/>
-    </w:p>
-    <w:p>
-      <w:pPr>
-        <w:pStyle w:val="Main"/>
-      </w:pPr>
     </w:p>
     <w:tbl>
       <w:tblPr>
@@ -27067,7 +27806,7 @@
               <w:rPr>
                 <w:b/>
               </w:rPr>
-              <w:t>Agricola</w:t>
+              <w:t>API</w:t>
             </w:r>
           </w:p>
         </w:tc>
@@ -27084,15 +27823,10 @@
               <w:spacing w:line="240" w:lineRule="auto"/>
             </w:pPr>
             <w:r>
-              <w:t>Agricola bezeichnet d</w:t>
-            </w:r>
-            <w:r>
-              <w:rPr>
-                <w:rFonts w:cs="Arial"/>
-                <w:color w:val="383737"/>
-                <w:shd w:val="clear" w:color="auto" w:fill="FFFFFF"/>
-              </w:rPr>
-              <w:t>as Agrarinformationssystem für Direktzahlungen folgender zwölf Kantone: Aargau, Appenzell Ausserhoden, Appenzell Innerhoden, Glarus, Graubünden, Nidwalden, Obwalden, Schwyz, St. Gallen, Tessin, Uri, Zürich</w:t>
+              <w:t>Application Programming Interface.</w:t>
+            </w:r>
+            <w:r>
+              <w:t xml:space="preserve"> </w:t>
             </w:r>
           </w:p>
         </w:tc>
@@ -27117,7 +27851,7 @@
               <w:rPr>
                 <w:b/>
               </w:rPr>
-              <w:t>API</w:t>
+              <w:t>IPA</w:t>
             </w:r>
           </w:p>
         </w:tc>
@@ -27134,7 +27868,294 @@
               <w:spacing w:line="240" w:lineRule="auto"/>
             </w:pPr>
             <w:r>
-              <w:t xml:space="preserve">Eine API (Application Programming Interface) ist ein Mittel mit welchem man mit externen Systemen interagieren kann. </w:t>
+              <w:t>Individuelle Praktische Arbeit.</w:t>
+            </w:r>
+          </w:p>
+        </w:tc>
+      </w:tr>
+      <w:tr>
+        <w:tc>
+          <w:tcPr>
+            <w:tcW w:w="1985" w:type="dxa"/>
+          </w:tcPr>
+          <w:p>
+            <w:pPr>
+              <w:pStyle w:val="Main"/>
+              <w:tabs>
+                <w:tab w:val="left" w:pos="1134"/>
+              </w:tabs>
+              <w:spacing w:line="276" w:lineRule="auto"/>
+              <w:rPr>
+                <w:b/>
+              </w:rPr>
+            </w:pPr>
+            <w:r>
+              <w:rPr>
+                <w:b/>
+              </w:rPr>
+              <w:t>REST</w:t>
+            </w:r>
+          </w:p>
+        </w:tc>
+        <w:tc>
+          <w:tcPr>
+            <w:tcW w:w="7643" w:type="dxa"/>
+          </w:tcPr>
+          <w:p>
+            <w:pPr>
+              <w:pStyle w:val="Main"/>
+              <w:tabs>
+                <w:tab w:val="left" w:pos="1134"/>
+              </w:tabs>
+              <w:spacing w:line="240" w:lineRule="auto"/>
+            </w:pPr>
+            <w:r>
+              <w:t>Representational State Transfer</w:t>
+            </w:r>
+            <w:r>
+              <w:t>.</w:t>
+            </w:r>
+          </w:p>
+        </w:tc>
+      </w:tr>
+      <w:tr>
+        <w:tc>
+          <w:tcPr>
+            <w:tcW w:w="1985" w:type="dxa"/>
+          </w:tcPr>
+          <w:p>
+            <w:pPr>
+              <w:pStyle w:val="Main"/>
+              <w:tabs>
+                <w:tab w:val="left" w:pos="1134"/>
+              </w:tabs>
+              <w:spacing w:line="276" w:lineRule="auto"/>
+              <w:rPr>
+                <w:b/>
+              </w:rPr>
+            </w:pPr>
+            <w:r>
+              <w:rPr>
+                <w:b/>
+              </w:rPr>
+              <w:t>SQL</w:t>
+            </w:r>
+          </w:p>
+        </w:tc>
+        <w:tc>
+          <w:tcPr>
+            <w:tcW w:w="7643" w:type="dxa"/>
+          </w:tcPr>
+          <w:p>
+            <w:pPr>
+              <w:pStyle w:val="Main"/>
+              <w:tabs>
+                <w:tab w:val="left" w:pos="1134"/>
+              </w:tabs>
+              <w:spacing w:line="240" w:lineRule="auto"/>
+            </w:pPr>
+            <w:r>
+              <w:t>Structured Query Language</w:t>
+            </w:r>
+            <w:r>
+              <w:t>.</w:t>
+            </w:r>
+          </w:p>
+        </w:tc>
+      </w:tr>
+      <w:tr>
+        <w:tc>
+          <w:tcPr>
+            <w:tcW w:w="1985" w:type="dxa"/>
+          </w:tcPr>
+          <w:p>
+            <w:pPr>
+              <w:pStyle w:val="Main"/>
+              <w:tabs>
+                <w:tab w:val="left" w:pos="1134"/>
+              </w:tabs>
+              <w:spacing w:line="276" w:lineRule="auto"/>
+              <w:rPr>
+                <w:b/>
+              </w:rPr>
+            </w:pPr>
+            <w:r>
+              <w:rPr>
+                <w:b/>
+              </w:rPr>
+              <w:t>T-SQL</w:t>
+            </w:r>
+          </w:p>
+        </w:tc>
+        <w:tc>
+          <w:tcPr>
+            <w:tcW w:w="7643" w:type="dxa"/>
+          </w:tcPr>
+          <w:p>
+            <w:pPr>
+              <w:pStyle w:val="Main"/>
+              <w:tabs>
+                <w:tab w:val="left" w:pos="1134"/>
+              </w:tabs>
+              <w:spacing w:line="240" w:lineRule="auto"/>
+            </w:pPr>
+            <w:r>
+              <w:t>Transact-SQL</w:t>
+            </w:r>
+            <w:r>
+              <w:t>.</w:t>
+            </w:r>
+          </w:p>
+        </w:tc>
+      </w:tr>
+    </w:tbl>
+    <w:p>
+      <w:pPr>
+        <w:widowControl/>
+        <w:spacing w:line="240" w:lineRule="auto"/>
+        <w:rPr>
+          <w:i/>
+          <w:sz w:val="36"/>
+        </w:rPr>
+      </w:pPr>
+      <w:r>
+        <w:br w:type="page"/>
+      </w:r>
+    </w:p>
+    <w:p>
+      <w:pPr>
+        <w:pStyle w:val="Formatvorlage1"/>
+      </w:pPr>
+      <w:r>
+        <w:lastRenderedPageBreak/>
+        <w:t xml:space="preserve"> </w:t>
+      </w:r>
+      <w:bookmarkStart w:id="62" w:name="_Toc161903189"/>
+      <w:r>
+        <w:t>Glossar</w:t>
+      </w:r>
+      <w:bookmarkEnd w:id="62"/>
+    </w:p>
+    <w:p>
+      <w:pPr>
+        <w:pStyle w:val="Main"/>
+      </w:pPr>
+    </w:p>
+    <w:tbl>
+      <w:tblPr>
+        <w:tblStyle w:val="Tabellenraster"/>
+        <w:tblW w:w="0" w:type="auto"/>
+        <w:tblBorders>
+          <w:top w:val="none" w:sz="0" w:space="0" w:color="auto"/>
+          <w:left w:val="none" w:sz="0" w:space="0" w:color="auto"/>
+          <w:bottom w:val="none" w:sz="0" w:space="0" w:color="auto"/>
+          <w:right w:val="none" w:sz="0" w:space="0" w:color="auto"/>
+          <w:insideH w:val="none" w:sz="0" w:space="0" w:color="auto"/>
+          <w:insideV w:val="none" w:sz="0" w:space="0" w:color="auto"/>
+        </w:tblBorders>
+        <w:tblCellMar>
+          <w:bottom w:w="113" w:type="dxa"/>
+        </w:tblCellMar>
+        <w:tblLook w:val="04A0" w:firstRow="1" w:lastRow="0" w:firstColumn="1" w:lastColumn="0" w:noHBand="0" w:noVBand="1"/>
+      </w:tblPr>
+      <w:tblGrid>
+        <w:gridCol w:w="1985"/>
+        <w:gridCol w:w="7643"/>
+      </w:tblGrid>
+      <w:tr>
+        <w:tc>
+          <w:tcPr>
+            <w:tcW w:w="1985" w:type="dxa"/>
+          </w:tcPr>
+          <w:p>
+            <w:pPr>
+              <w:pStyle w:val="Main"/>
+              <w:tabs>
+                <w:tab w:val="left" w:pos="1134"/>
+              </w:tabs>
+              <w:spacing w:line="276" w:lineRule="auto"/>
+              <w:rPr>
+                <w:b/>
+              </w:rPr>
+            </w:pPr>
+            <w:r>
+              <w:rPr>
+                <w:b/>
+              </w:rPr>
+              <w:t>Agricola</w:t>
+            </w:r>
+          </w:p>
+        </w:tc>
+        <w:tc>
+          <w:tcPr>
+            <w:tcW w:w="7643" w:type="dxa"/>
+          </w:tcPr>
+          <w:p>
+            <w:pPr>
+              <w:pStyle w:val="Main"/>
+              <w:tabs>
+                <w:tab w:val="left" w:pos="1134"/>
+              </w:tabs>
+              <w:spacing w:line="240" w:lineRule="auto"/>
+            </w:pPr>
+            <w:r>
+              <w:t>Agricola bezeichnet d</w:t>
+            </w:r>
+            <w:r>
+              <w:rPr>
+                <w:rFonts w:cs="Arial"/>
+                <w:color w:val="383737"/>
+                <w:shd w:val="clear" w:color="auto" w:fill="FFFFFF"/>
+              </w:rPr>
+              <w:t>as Agrarinformationssystem für Direktzahlungen folgender zwölf Kantone: Aargau, Appenzell Ausserhoden, Appenzell Innerhoden, Glarus, Graubünden, Nidwalden, Obwalden, Schwyz, St. Gallen, Tessin, Uri, Zürich</w:t>
+            </w:r>
+          </w:p>
+        </w:tc>
+      </w:tr>
+      <w:tr>
+        <w:tc>
+          <w:tcPr>
+            <w:tcW w:w="1985" w:type="dxa"/>
+          </w:tcPr>
+          <w:p>
+            <w:pPr>
+              <w:pStyle w:val="Main"/>
+              <w:tabs>
+                <w:tab w:val="left" w:pos="1134"/>
+              </w:tabs>
+              <w:spacing w:line="276" w:lineRule="auto"/>
+              <w:rPr>
+                <w:b/>
+              </w:rPr>
+            </w:pPr>
+            <w:r>
+              <w:rPr>
+                <w:b/>
+              </w:rPr>
+              <w:t>API</w:t>
+            </w:r>
+          </w:p>
+        </w:tc>
+        <w:tc>
+          <w:tcPr>
+            <w:tcW w:w="7643" w:type="dxa"/>
+          </w:tcPr>
+          <w:p>
+            <w:pPr>
+              <w:pStyle w:val="Main"/>
+              <w:tabs>
+                <w:tab w:val="left" w:pos="1134"/>
+              </w:tabs>
+              <w:spacing w:line="240" w:lineRule="auto"/>
+            </w:pPr>
+            <w:r>
+              <w:t>Eine API</w:t>
+            </w:r>
+            <w:r>
+              <w:t xml:space="preserve"> </w:t>
+            </w:r>
+            <w:r>
+              <w:t xml:space="preserve">ist ein Mittel mit welchem man mit externen Systemen interagieren kann. </w:t>
             </w:r>
           </w:p>
         </w:tc>
@@ -27376,7 +28397,7 @@
               <w:rPr>
                 <w:b/>
               </w:rPr>
-              <w:t>DTO</w:t>
+              <w:t>Entität / Entity</w:t>
             </w:r>
           </w:p>
         </w:tc>
@@ -27393,10 +28414,7 @@
               <w:spacing w:line="240" w:lineRule="auto"/>
             </w:pPr>
             <w:r>
-              <w:t>Ein DTO (Data Transfer Object) ist ei</w:t>
-            </w:r>
-            <w:r>
-              <w:t>ne Art Klasse in welcher Daten gebündelt werden, sodass diese nur einmal abgefragt werden müssen und übertragen werden können.</w:t>
+              <w:t>Eine Entität ist ein Objekt mit eindeutig identifizierbaren und eigenständigen Daten.</w:t>
             </w:r>
           </w:p>
         </w:tc>
@@ -27421,7 +28439,7 @@
               <w:rPr>
                 <w:b/>
               </w:rPr>
-              <w:t>Entität / Entity</w:t>
+              <w:t>executable</w:t>
             </w:r>
           </w:p>
         </w:tc>
@@ -27438,7 +28456,7 @@
               <w:spacing w:line="240" w:lineRule="auto"/>
             </w:pPr>
             <w:r>
-              <w:t>Eine Entität ist ein Objekt mit eindeutig identifizierbaren und eigenständigen Daten.</w:t>
+              <w:t xml:space="preserve">Executables sind Dateien mit der Dateiendung .exe. </w:t>
             </w:r>
           </w:p>
         </w:tc>
@@ -27859,7 +28877,6 @@
               <w:rPr>
                 <w:b/>
               </w:rPr>
-              <w:lastRenderedPageBreak/>
               <w:t>LAWIS</w:t>
             </w:r>
           </w:p>
@@ -27902,6 +28919,7 @@
               <w:rPr>
                 <w:b/>
               </w:rPr>
+              <w:lastRenderedPageBreak/>
               <w:t>LEIS / Leis / leis</w:t>
             </w:r>
           </w:p>
@@ -28303,7 +29321,13 @@
               <w:spacing w:line="240" w:lineRule="auto"/>
             </w:pPr>
             <w:r>
-              <w:t>SQL (Structured Query Language) ist eine Sprache, welch</w:t>
+              <w:t>SQL</w:t>
+            </w:r>
+            <w:r>
+              <w:t xml:space="preserve"> </w:t>
+            </w:r>
+            <w:r>
+              <w:t>ist eine Sprache, welch</w:t>
             </w:r>
             <w:r>
               <w:t>e verwendet wird, um Daten zu managen.</w:t>
@@ -28348,7 +29372,7 @@
               <w:spacing w:line="240" w:lineRule="auto"/>
             </w:pPr>
             <w:r>
-              <w:t>T-SQL (Transact-SQL) ist</w:t>
+              <w:t>T-SQL ist</w:t>
             </w:r>
             <w:r>
               <w:t xml:space="preserve"> eine Erweiterung des SQL-Standards von Microsoft.</w:t>
@@ -28596,12 +29620,12 @@
       <w:pPr>
         <w:pStyle w:val="Formatvorlage1"/>
       </w:pPr>
-      <w:bookmarkStart w:id="64" w:name="_Toc161903190"/>
+      <w:bookmarkStart w:id="63" w:name="_Toc161903190"/>
       <w:r>
         <w:lastRenderedPageBreak/>
         <w:t>Literatur</w:t>
       </w:r>
-      <w:bookmarkEnd w:id="64"/>
+      <w:bookmarkEnd w:id="63"/>
     </w:p>
     <w:p>
       <w:pPr>
@@ -28629,7 +29653,7 @@
         <w:spacing w:after="240"/>
         <w:jc w:val="left"/>
       </w:pPr>
-      <w:hyperlink r:id="rId29" w:history="1">
+      <w:hyperlink r:id="rId26" w:history="1">
         <w:r>
           <w:rPr>
             <w:rStyle w:val="Hyperlink"/>
@@ -28666,7 +29690,7 @@
         </w:numPr>
         <w:spacing w:after="240"/>
       </w:pPr>
-      <w:hyperlink r:id="rId30" w:history="1">
+      <w:hyperlink r:id="rId27" w:history="1">
         <w:r>
           <w:rPr>
             <w:rStyle w:val="Hyperlink"/>
@@ -28710,7 +29734,7 @@
         </w:numPr>
         <w:spacing w:after="240"/>
       </w:pPr>
-      <w:hyperlink r:id="rId31" w:history="1">
+      <w:hyperlink r:id="rId28" w:history="1">
         <w:r>
           <w:rPr>
             <w:rStyle w:val="Hyperlink"/>
@@ -28734,7 +29758,7 @@
         </w:numPr>
         <w:spacing w:after="240"/>
       </w:pPr>
-      <w:hyperlink r:id="rId32" w:history="1">
+      <w:hyperlink r:id="rId29" w:history="1">
         <w:r>
           <w:rPr>
             <w:rStyle w:val="Hyperlink"/>
@@ -28780,7 +29804,7 @@
           <w:lang w:val="en-US"/>
         </w:rPr>
       </w:pPr>
-      <w:hyperlink r:id="rId33" w:history="1">
+      <w:hyperlink r:id="rId30" w:history="1">
         <w:r>
           <w:rPr>
             <w:rStyle w:val="Hyperlink"/>
@@ -28821,7 +29845,7 @@
           <w:lang w:val="en-US"/>
         </w:rPr>
       </w:pPr>
-      <w:hyperlink r:id="rId34" w:anchor="api-group-projects" w:history="1">
+      <w:hyperlink r:id="rId31" w:anchor="api-group-projects" w:history="1">
         <w:r>
           <w:rPr>
             <w:rStyle w:val="Hyperlink"/>
@@ -28862,7 +29886,7 @@
           <w:lang w:val="en-US"/>
         </w:rPr>
       </w:pPr>
-      <w:hyperlink r:id="rId35" w:history="1">
+      <w:hyperlink r:id="rId32" w:history="1">
         <w:r>
           <w:rPr>
             <w:rStyle w:val="Hyperlink"/>
@@ -28912,7 +29936,7 @@
           <w:lang w:val="en-US"/>
         </w:rPr>
       </w:pPr>
-      <w:hyperlink r:id="rId36" w:history="1">
+      <w:hyperlink r:id="rId33" w:history="1">
         <w:r>
           <w:rPr>
             <w:rStyle w:val="Hyperlink"/>
@@ -28953,7 +29977,7 @@
           <w:lang w:val="en-US"/>
         </w:rPr>
       </w:pPr>
-      <w:hyperlink r:id="rId37" w:history="1">
+      <w:hyperlink r:id="rId34" w:history="1">
         <w:r>
           <w:rPr>
             <w:rStyle w:val="Hyperlink"/>
@@ -28994,7 +30018,7 @@
           <w:lang w:val="en-US"/>
         </w:rPr>
       </w:pPr>
-      <w:hyperlink r:id="rId38" w:history="1">
+      <w:hyperlink r:id="rId35" w:history="1">
         <w:r>
           <w:rPr>
             <w:rStyle w:val="Hyperlink"/>
@@ -29034,7 +30058,7 @@
           <w:lang w:val="en-US"/>
         </w:rPr>
       </w:pPr>
-      <w:hyperlink r:id="rId39" w:history="1">
+      <w:hyperlink r:id="rId36" w:history="1">
         <w:r>
           <w:rPr>
             <w:rStyle w:val="Hyperlink"/>
@@ -29075,12 +30099,12 @@
       <w:pPr>
         <w:pStyle w:val="Formatvorlage1"/>
       </w:pPr>
-      <w:bookmarkStart w:id="65" w:name="_Toc161903191"/>
+      <w:bookmarkStart w:id="64" w:name="_Toc161903191"/>
       <w:r>
         <w:lastRenderedPageBreak/>
         <w:t>Abbildungsverzeichnis</w:t>
       </w:r>
-      <w:bookmarkEnd w:id="65"/>
+      <w:bookmarkEnd w:id="64"/>
     </w:p>
     <w:p>
       <w:pPr>
@@ -30230,11 +31254,11 @@
         <w:lastRenderedPageBreak/>
         <w:t xml:space="preserve"> </w:t>
       </w:r>
-      <w:bookmarkStart w:id="66" w:name="_Toc161903192"/>
+      <w:bookmarkStart w:id="65" w:name="_Toc161903192"/>
       <w:r>
         <w:t>Anhang</w:t>
       </w:r>
-      <w:bookmarkEnd w:id="66"/>
+      <w:bookmarkEnd w:id="65"/>
     </w:p>
     <w:p>
       <w:pPr>
@@ -30244,11 +31268,11 @@
           <w:numId w:val="6"/>
         </w:numPr>
       </w:pPr>
-      <w:bookmarkStart w:id="67" w:name="_Toc161903193"/>
+      <w:bookmarkStart w:id="66" w:name="_Toc161903193"/>
       <w:r>
         <w:t>Git-Log</w:t>
       </w:r>
-      <w:bookmarkEnd w:id="67"/>
+      <w:bookmarkEnd w:id="66"/>
     </w:p>
     <w:p>
       <w:pPr>
@@ -30256,6 +31280,10 @@
       </w:pPr>
     </w:p>
     <w:sectPr>
+      <w:headerReference w:type="default" r:id="rId37"/>
+      <w:footerReference w:type="default" r:id="rId38"/>
+      <w:headerReference w:type="first" r:id="rId39"/>
+      <w:footerReference w:type="first" r:id="rId40"/>
       <w:type w:val="continuous"/>
       <w:pgSz w:w="11907" w:h="16839" w:code="9"/>
       <w:pgMar w:top="1418" w:right="851" w:bottom="1134" w:left="1418" w:header="624" w:footer="567" w:gutter="0"/>
@@ -31280,6 +32308,119 @@
     </w:lvl>
   </w:abstractNum>
   <w:abstractNum w:abstractNumId="7" w15:restartNumberingAfterBreak="0">
+    <w:nsid w:val="19CB3086"/>
+    <w:multiLevelType w:val="hybridMultilevel"/>
+    <w:tmpl w:val="71E6F20A"/>
+    <w:lvl w:ilvl="0" w:tplc="08070001">
+      <w:start w:val="1"/>
+      <w:numFmt w:val="bullet"/>
+      <w:lvlText w:val=""/>
+      <w:lvlJc w:val="left"/>
+      <w:pPr>
+        <w:ind w:left="720" w:hanging="360"/>
+      </w:pPr>
+      <w:rPr>
+        <w:rFonts w:ascii="Symbol" w:hAnsi="Symbol" w:hint="default"/>
+      </w:rPr>
+    </w:lvl>
+    <w:lvl w:ilvl="1" w:tplc="08070003" w:tentative="1">
+      <w:start w:val="1"/>
+      <w:numFmt w:val="bullet"/>
+      <w:lvlText w:val="o"/>
+      <w:lvlJc w:val="left"/>
+      <w:pPr>
+        <w:ind w:left="1440" w:hanging="360"/>
+      </w:pPr>
+      <w:rPr>
+        <w:rFonts w:ascii="Courier New" w:hAnsi="Courier New" w:cs="Courier New" w:hint="default"/>
+      </w:rPr>
+    </w:lvl>
+    <w:lvl w:ilvl="2" w:tplc="08070005" w:tentative="1">
+      <w:start w:val="1"/>
+      <w:numFmt w:val="bullet"/>
+      <w:lvlText w:val=""/>
+      <w:lvlJc w:val="left"/>
+      <w:pPr>
+        <w:ind w:left="2160" w:hanging="360"/>
+      </w:pPr>
+      <w:rPr>
+        <w:rFonts w:ascii="Wingdings" w:hAnsi="Wingdings" w:hint="default"/>
+      </w:rPr>
+    </w:lvl>
+    <w:lvl w:ilvl="3" w:tplc="08070001" w:tentative="1">
+      <w:start w:val="1"/>
+      <w:numFmt w:val="bullet"/>
+      <w:lvlText w:val=""/>
+      <w:lvlJc w:val="left"/>
+      <w:pPr>
+        <w:ind w:left="2880" w:hanging="360"/>
+      </w:pPr>
+      <w:rPr>
+        <w:rFonts w:ascii="Symbol" w:hAnsi="Symbol" w:hint="default"/>
+      </w:rPr>
+    </w:lvl>
+    <w:lvl w:ilvl="4" w:tplc="08070003" w:tentative="1">
+      <w:start w:val="1"/>
+      <w:numFmt w:val="bullet"/>
+      <w:lvlText w:val="o"/>
+      <w:lvlJc w:val="left"/>
+      <w:pPr>
+        <w:ind w:left="3600" w:hanging="360"/>
+      </w:pPr>
+      <w:rPr>
+        <w:rFonts w:ascii="Courier New" w:hAnsi="Courier New" w:cs="Courier New" w:hint="default"/>
+      </w:rPr>
+    </w:lvl>
+    <w:lvl w:ilvl="5" w:tplc="08070005" w:tentative="1">
+      <w:start w:val="1"/>
+      <w:numFmt w:val="bullet"/>
+      <w:lvlText w:val=""/>
+      <w:lvlJc w:val="left"/>
+      <w:pPr>
+        <w:ind w:left="4320" w:hanging="360"/>
+      </w:pPr>
+      <w:rPr>
+        <w:rFonts w:ascii="Wingdings" w:hAnsi="Wingdings" w:hint="default"/>
+      </w:rPr>
+    </w:lvl>
+    <w:lvl w:ilvl="6" w:tplc="08070001" w:tentative="1">
+      <w:start w:val="1"/>
+      <w:numFmt w:val="bullet"/>
+      <w:lvlText w:val=""/>
+      <w:lvlJc w:val="left"/>
+      <w:pPr>
+        <w:ind w:left="5040" w:hanging="360"/>
+      </w:pPr>
+      <w:rPr>
+        <w:rFonts w:ascii="Symbol" w:hAnsi="Symbol" w:hint="default"/>
+      </w:rPr>
+    </w:lvl>
+    <w:lvl w:ilvl="7" w:tplc="08070003" w:tentative="1">
+      <w:start w:val="1"/>
+      <w:numFmt w:val="bullet"/>
+      <w:lvlText w:val="o"/>
+      <w:lvlJc w:val="left"/>
+      <w:pPr>
+        <w:ind w:left="5760" w:hanging="360"/>
+      </w:pPr>
+      <w:rPr>
+        <w:rFonts w:ascii="Courier New" w:hAnsi="Courier New" w:cs="Courier New" w:hint="default"/>
+      </w:rPr>
+    </w:lvl>
+    <w:lvl w:ilvl="8" w:tplc="08070005" w:tentative="1">
+      <w:start w:val="1"/>
+      <w:numFmt w:val="bullet"/>
+      <w:lvlText w:val=""/>
+      <w:lvlJc w:val="left"/>
+      <w:pPr>
+        <w:ind w:left="6480" w:hanging="360"/>
+      </w:pPr>
+      <w:rPr>
+        <w:rFonts w:ascii="Wingdings" w:hAnsi="Wingdings" w:hint="default"/>
+      </w:rPr>
+    </w:lvl>
+  </w:abstractNum>
+  <w:abstractNum w:abstractNumId="8" w15:restartNumberingAfterBreak="0">
     <w:nsid w:val="1B165297"/>
     <w:multiLevelType w:val="hybridMultilevel"/>
     <w:tmpl w:val="CF741522"/>
@@ -31392,7 +32533,7 @@
       </w:rPr>
     </w:lvl>
   </w:abstractNum>
-  <w:abstractNum w:abstractNumId="8" w15:restartNumberingAfterBreak="0">
+  <w:abstractNum w:abstractNumId="9" w15:restartNumberingAfterBreak="0">
     <w:nsid w:val="1E3E6469"/>
     <w:multiLevelType w:val="hybridMultilevel"/>
     <w:tmpl w:val="0C9AC9AA"/>
@@ -31505,7 +32646,7 @@
       </w:rPr>
     </w:lvl>
   </w:abstractNum>
-  <w:abstractNum w:abstractNumId="9" w15:restartNumberingAfterBreak="0">
+  <w:abstractNum w:abstractNumId="10" w15:restartNumberingAfterBreak="0">
     <w:nsid w:val="20F17057"/>
     <w:multiLevelType w:val="hybridMultilevel"/>
     <w:tmpl w:val="30882040"/>
@@ -31618,7 +32759,7 @@
       </w:rPr>
     </w:lvl>
   </w:abstractNum>
-  <w:abstractNum w:abstractNumId="10" w15:restartNumberingAfterBreak="0">
+  <w:abstractNum w:abstractNumId="11" w15:restartNumberingAfterBreak="0">
     <w:nsid w:val="2303726A"/>
     <w:multiLevelType w:val="hybridMultilevel"/>
     <w:tmpl w:val="5348858A"/>
@@ -31731,7 +32872,7 @@
       </w:rPr>
     </w:lvl>
   </w:abstractNum>
-  <w:abstractNum w:abstractNumId="11" w15:restartNumberingAfterBreak="0">
+  <w:abstractNum w:abstractNumId="12" w15:restartNumberingAfterBreak="0">
     <w:nsid w:val="26496A89"/>
     <w:multiLevelType w:val="hybridMultilevel"/>
     <w:tmpl w:val="3F88933C"/>
@@ -31844,7 +32985,7 @@
       </w:rPr>
     </w:lvl>
   </w:abstractNum>
-  <w:abstractNum w:abstractNumId="12" w15:restartNumberingAfterBreak="0">
+  <w:abstractNum w:abstractNumId="13" w15:restartNumberingAfterBreak="0">
     <w:nsid w:val="333B2C6E"/>
     <w:multiLevelType w:val="hybridMultilevel"/>
     <w:tmpl w:val="7228E090"/>
@@ -31957,7 +33098,7 @@
       </w:rPr>
     </w:lvl>
   </w:abstractNum>
-  <w:abstractNum w:abstractNumId="13" w15:restartNumberingAfterBreak="0">
+  <w:abstractNum w:abstractNumId="14" w15:restartNumberingAfterBreak="0">
     <w:nsid w:val="3458470A"/>
     <w:multiLevelType w:val="hybridMultilevel"/>
     <w:tmpl w:val="75747702"/>
@@ -32051,7 +33192,7 @@
       </w:pPr>
     </w:lvl>
   </w:abstractNum>
-  <w:abstractNum w:abstractNumId="14" w15:restartNumberingAfterBreak="0">
+  <w:abstractNum w:abstractNumId="15" w15:restartNumberingAfterBreak="0">
     <w:nsid w:val="492F60C1"/>
     <w:multiLevelType w:val="hybridMultilevel"/>
     <w:tmpl w:val="1A3492C6"/>
@@ -32164,7 +33305,7 @@
       </w:rPr>
     </w:lvl>
   </w:abstractNum>
-  <w:abstractNum w:abstractNumId="15" w15:restartNumberingAfterBreak="0">
+  <w:abstractNum w:abstractNumId="16" w15:restartNumberingAfterBreak="0">
     <w:nsid w:val="49A86C47"/>
     <w:multiLevelType w:val="hybridMultilevel"/>
     <w:tmpl w:val="13DA09D4"/>
@@ -32253,7 +33394,7 @@
       </w:pPr>
     </w:lvl>
   </w:abstractNum>
-  <w:abstractNum w:abstractNumId="16" w15:restartNumberingAfterBreak="0">
+  <w:abstractNum w:abstractNumId="17" w15:restartNumberingAfterBreak="0">
     <w:nsid w:val="4E2F23D4"/>
     <w:multiLevelType w:val="hybridMultilevel"/>
     <w:tmpl w:val="789C756E"/>
@@ -32366,7 +33507,7 @@
       </w:rPr>
     </w:lvl>
   </w:abstractNum>
-  <w:abstractNum w:abstractNumId="17" w15:restartNumberingAfterBreak="0">
+  <w:abstractNum w:abstractNumId="18" w15:restartNumberingAfterBreak="0">
     <w:nsid w:val="53D96D6E"/>
     <w:multiLevelType w:val="hybridMultilevel"/>
     <w:tmpl w:val="128621A2"/>
@@ -32479,7 +33620,7 @@
       </w:rPr>
     </w:lvl>
   </w:abstractNum>
-  <w:abstractNum w:abstractNumId="18" w15:restartNumberingAfterBreak="0">
+  <w:abstractNum w:abstractNumId="19" w15:restartNumberingAfterBreak="0">
     <w:nsid w:val="5CEF02E1"/>
     <w:multiLevelType w:val="hybridMultilevel"/>
     <w:tmpl w:val="58483912"/>
@@ -32592,7 +33733,7 @@
       </w:rPr>
     </w:lvl>
   </w:abstractNum>
-  <w:abstractNum w:abstractNumId="19" w15:restartNumberingAfterBreak="0">
+  <w:abstractNum w:abstractNumId="20" w15:restartNumberingAfterBreak="0">
     <w:nsid w:val="5D7B02C8"/>
     <w:multiLevelType w:val="hybridMultilevel"/>
     <w:tmpl w:val="DA9C1190"/>
@@ -32705,7 +33846,7 @@
       </w:rPr>
     </w:lvl>
   </w:abstractNum>
-  <w:abstractNum w:abstractNumId="20" w15:restartNumberingAfterBreak="0">
+  <w:abstractNum w:abstractNumId="21" w15:restartNumberingAfterBreak="0">
     <w:nsid w:val="60CA63FE"/>
     <w:multiLevelType w:val="hybridMultilevel"/>
     <w:tmpl w:val="2B4EA3C4"/>
@@ -32818,7 +33959,7 @@
       </w:rPr>
     </w:lvl>
   </w:abstractNum>
-  <w:abstractNum w:abstractNumId="21" w15:restartNumberingAfterBreak="0">
+  <w:abstractNum w:abstractNumId="22" w15:restartNumberingAfterBreak="0">
     <w:nsid w:val="635E4BDA"/>
     <w:multiLevelType w:val="hybridMultilevel"/>
     <w:tmpl w:val="765ADF98"/>
@@ -32931,7 +34072,7 @@
       </w:rPr>
     </w:lvl>
   </w:abstractNum>
-  <w:abstractNum w:abstractNumId="22" w15:restartNumberingAfterBreak="0">
+  <w:abstractNum w:abstractNumId="23" w15:restartNumberingAfterBreak="0">
     <w:nsid w:val="7A235166"/>
     <w:multiLevelType w:val="hybridMultilevel"/>
     <w:tmpl w:val="7A929E9E"/>
@@ -33048,7 +34189,7 @@
     <w:abstractNumId w:val="0"/>
   </w:num>
   <w:num w:numId="2" w16cid:durableId="1642617472">
-    <w:abstractNumId w:val="13"/>
+    <w:abstractNumId w:val="14"/>
   </w:num>
   <w:num w:numId="3" w16cid:durableId="1185051521">
     <w:abstractNumId w:val="3"/>
@@ -33090,58 +34231,61 @@
     </w:lvlOverride>
   </w:num>
   <w:num w:numId="7" w16cid:durableId="2092265421">
-    <w:abstractNumId w:val="21"/>
+    <w:abstractNumId w:val="22"/>
   </w:num>
   <w:num w:numId="8" w16cid:durableId="568538571">
-    <w:abstractNumId w:val="18"/>
+    <w:abstractNumId w:val="19"/>
   </w:num>
   <w:num w:numId="9" w16cid:durableId="923607746">
-    <w:abstractNumId w:val="10"/>
+    <w:abstractNumId w:val="11"/>
   </w:num>
   <w:num w:numId="10" w16cid:durableId="1101953981">
-    <w:abstractNumId w:val="16"/>
+    <w:abstractNumId w:val="17"/>
   </w:num>
   <w:num w:numId="11" w16cid:durableId="2103448500">
     <w:abstractNumId w:val="2"/>
   </w:num>
   <w:num w:numId="12" w16cid:durableId="2002462999">
-    <w:abstractNumId w:val="9"/>
+    <w:abstractNumId w:val="10"/>
   </w:num>
   <w:num w:numId="13" w16cid:durableId="1762868424">
     <w:abstractNumId w:val="1"/>
   </w:num>
   <w:num w:numId="14" w16cid:durableId="1567378333">
-    <w:abstractNumId w:val="20"/>
+    <w:abstractNumId w:val="21"/>
   </w:num>
   <w:num w:numId="15" w16cid:durableId="1948922528">
     <w:abstractNumId w:val="4"/>
   </w:num>
   <w:num w:numId="16" w16cid:durableId="1556433384">
-    <w:abstractNumId w:val="11"/>
+    <w:abstractNumId w:val="12"/>
   </w:num>
   <w:num w:numId="17" w16cid:durableId="888804458">
-    <w:abstractNumId w:val="7"/>
+    <w:abstractNumId w:val="8"/>
   </w:num>
   <w:num w:numId="18" w16cid:durableId="1519542782">
-    <w:abstractNumId w:val="8"/>
+    <w:abstractNumId w:val="9"/>
   </w:num>
   <w:num w:numId="19" w16cid:durableId="1448692934">
-    <w:abstractNumId w:val="17"/>
+    <w:abstractNumId w:val="18"/>
   </w:num>
   <w:num w:numId="20" w16cid:durableId="1484616753">
+    <w:abstractNumId w:val="16"/>
+  </w:num>
+  <w:num w:numId="21" w16cid:durableId="1492478500">
+    <w:abstractNumId w:val="13"/>
+  </w:num>
+  <w:num w:numId="22" w16cid:durableId="198472186">
+    <w:abstractNumId w:val="20"/>
+  </w:num>
+  <w:num w:numId="23" w16cid:durableId="437795571">
     <w:abstractNumId w:val="15"/>
   </w:num>
-  <w:num w:numId="21" w16cid:durableId="1492478500">
-    <w:abstractNumId w:val="12"/>
+  <w:num w:numId="24" w16cid:durableId="1274098267">
+    <w:abstractNumId w:val="23"/>
   </w:num>
-  <w:num w:numId="22" w16cid:durableId="198472186">
-    <w:abstractNumId w:val="19"/>
-  </w:num>
-  <w:num w:numId="23" w16cid:durableId="437795571">
-    <w:abstractNumId w:val="14"/>
-  </w:num>
-  <w:num w:numId="24" w16cid:durableId="1274098267">
-    <w:abstractNumId w:val="22"/>
+  <w:num w:numId="25" w16cid:durableId="1768114067">
+    <w:abstractNumId w:val="7"/>
   </w:num>
   <w:numIdMacAtCleanup w:val="19"/>
 </w:numbering>
@@ -35100,13 +36244,6 @@
     <w:pitch w:val="variable"/>
     <w:sig w:usb0="00000000" w:usb1="10000000" w:usb2="00000000" w:usb3="00000000" w:csb0="80000000" w:csb1="00000000"/>
   </w:font>
-  <w:font w:name="Roche">
-    <w:altName w:val="Symbol"/>
-    <w:charset w:val="02"/>
-    <w:family w:val="auto"/>
-    <w:pitch w:val="variable"/>
-    <w:sig w:usb0="00000000" w:usb1="10000000" w:usb2="00000000" w:usb3="00000000" w:csb0="80000000" w:csb1="00000000"/>
-  </w:font>
   <w:font w:name="Arial">
     <w:panose1 w:val="020B0604020202020204"/>
     <w:charset w:val="00"/>
@@ -35120,6 +36257,13 @@
     <w:family w:val="roman"/>
     <w:pitch w:val="variable"/>
     <w:sig w:usb0="E00006FF" w:usb1="420024FF" w:usb2="02000000" w:usb3="00000000" w:csb0="0000019F" w:csb1="00000000"/>
+  </w:font>
+  <w:font w:name="Roche">
+    <w:altName w:val="Symbol"/>
+    <w:charset w:val="02"/>
+    <w:family w:val="auto"/>
+    <w:pitch w:val="variable"/>
+    <w:sig w:usb0="00000000" w:usb1="10000000" w:usb2="00000000" w:usb3="00000000" w:csb0="80000000" w:csb1="00000000"/>
   </w:font>
   <w:font w:name="Aptos">
     <w:charset w:val="00"/>
@@ -35186,6 +36330,7 @@
     <w:rsid w:val="00595124"/>
     <w:rsid w:val="005F1E19"/>
     <w:rsid w:val="006517AA"/>
+    <w:rsid w:val="006D71AA"/>
     <w:rsid w:val="007515BD"/>
     <w:rsid w:val="008016FF"/>
     <w:rsid w:val="008065E9"/>

</xml_diff>